<commit_message>
clean up and map colors
</commit_message>
<xml_diff>
--- a/myCBD/myData/appText/home page and tab TEXT.docx
+++ b/myCBD/myData/appText/home page and tab TEXT.docx
@@ -1,6 +1,6 @@
 
 <file path=word/document.xml><?xml version="1.0" encoding="utf-8"?>
-<w:document xmlns:wpc="http://schemas.microsoft.com/office/word/2010/wordprocessingCanvas" xmlns:cx="http://schemas.microsoft.com/office/drawing/2014/chartex" xmlns:cx1="http://schemas.microsoft.com/office/drawing/2015/9/8/chartex" xmlns:mc="http://schemas.openxmlformats.org/markup-compatibility/2006" xmlns:o="urn:schemas-microsoft-com:office:office" xmlns:r="http://schemas.openxmlformats.org/officeDocument/2006/relationships" xmlns:m="http://schemas.openxmlformats.org/officeDocument/2006/math" xmlns:v="urn:schemas-microsoft-com:vml" xmlns:wp14="http://schemas.microsoft.com/office/word/2010/wordprocessingDrawing" xmlns:wp="http://schemas.openxmlformats.org/drawingml/2006/wordprocessingDrawing" xmlns:w10="urn:schemas-microsoft-com:office:word" xmlns:w="http://schemas.openxmlformats.org/wordprocessingml/2006/main" xmlns:w14="http://schemas.microsoft.com/office/word/2010/wordml" xmlns:w15="http://schemas.microsoft.com/office/word/2012/wordml" xmlns:w16se="http://schemas.microsoft.com/office/word/2015/wordml/symex" xmlns:wpg="http://schemas.microsoft.com/office/word/2010/wordprocessingGroup" xmlns:wpi="http://schemas.microsoft.com/office/word/2010/wordprocessingInk" xmlns:wne="http://schemas.microsoft.com/office/word/2006/wordml" xmlns:wps="http://schemas.microsoft.com/office/word/2010/wordprocessingShape" mc:Ignorable="w14 w15 w16se wp14">
+<w:document xmlns:wpc="http://schemas.microsoft.com/office/word/2010/wordprocessingCanvas" xmlns:mc="http://schemas.openxmlformats.org/markup-compatibility/2006" xmlns:o="urn:schemas-microsoft-com:office:office" xmlns:r="http://schemas.openxmlformats.org/officeDocument/2006/relationships" xmlns:m="http://schemas.openxmlformats.org/officeDocument/2006/math" xmlns:v="urn:schemas-microsoft-com:vml" xmlns:wp14="http://schemas.microsoft.com/office/word/2010/wordprocessingDrawing" xmlns:wp="http://schemas.openxmlformats.org/drawingml/2006/wordprocessingDrawing" xmlns:w10="urn:schemas-microsoft-com:office:word" xmlns:w="http://schemas.openxmlformats.org/wordprocessingml/2006/main" xmlns:w14="http://schemas.microsoft.com/office/word/2010/wordml" xmlns:wpg="http://schemas.microsoft.com/office/word/2010/wordprocessingGroup" xmlns:wpi="http://schemas.microsoft.com/office/word/2010/wordprocessingInk" xmlns:wne="http://schemas.microsoft.com/office/word/2006/wordml" xmlns:wps="http://schemas.microsoft.com/office/word/2010/wordprocessingShape" mc:Ignorable="w14 wp14">
   <w:body>
     <w:p>
       <w:pPr>
@@ -41,8 +41,6 @@
           <w:szCs w:val="32"/>
         </w:rPr>
       </w:pPr>
-      <w:bookmarkStart w:id="0" w:name="_GoBack"/>
-      <w:bookmarkEnd w:id="0"/>
     </w:p>
     <w:p>
       <w:pPr>
@@ -149,7 +147,7 @@
       <w:r>
         <w:t>Users can select either the state as a whole or</w:t>
       </w:r>
-      <w:ins w:id="1" w:author="Nagasako, Julie@CDPH" w:date="2018-09-26T17:01:00Z">
+      <w:ins w:id="0" w:author="Nagasako, Julie@CDPH" w:date="2018-09-26T17:01:00Z">
         <w:r>
           <w:t xml:space="preserve"> zoom to</w:t>
         </w:r>
@@ -157,7 +155,7 @@
       <w:r>
         <w:t xml:space="preserve"> a specific county for </w:t>
       </w:r>
-      <w:del w:id="2" w:author="Nagasako, Julie@CDPH" w:date="2018-09-26T16:48:00Z">
+      <w:del w:id="1" w:author="Nagasako, Julie@CDPH" w:date="2018-09-26T16:48:00Z">
         <w:r>
           <w:delText xml:space="preserve">great </w:delText>
         </w:r>
@@ -176,11 +174,18 @@
       <w:r>
         <w:t xml:space="preserve">. </w:t>
       </w:r>
+      <w:commentRangeStart w:id="2"/>
       <w:commentRangeStart w:id="3"/>
-      <w:commentRangeStart w:id="4"/>
       <w:r>
         <w:t>Selecting</w:t>
       </w:r>
+      <w:commentRangeEnd w:id="2"/>
+      <w:r>
+        <w:rPr>
+          <w:rStyle w:val="CommentReference"/>
+        </w:rPr>
+        <w:commentReference w:id="2"/>
+      </w:r>
       <w:commentRangeEnd w:id="3"/>
       <w:r>
         <w:rPr>
@@ -188,338 +193,331 @@
         </w:rPr>
         <w:commentReference w:id="3"/>
       </w:r>
-      <w:commentRangeEnd w:id="4"/>
+      <w:r>
+        <w:t xml:space="preserve"> the </w:t>
+      </w:r>
+      <w:r>
+        <w:t>“</w:t>
+      </w:r>
+      <w:r>
+        <w:t xml:space="preserve">State-based </w:t>
+      </w:r>
+      <w:proofErr w:type="spellStart"/>
+      <w:r>
+        <w:t>cut</w:t>
+      </w:r>
+      <w:r>
+        <w:t>points</w:t>
+      </w:r>
+      <w:proofErr w:type="spellEnd"/>
+      <w:r>
+        <w:t>”</w:t>
+      </w:r>
+      <w:r>
+        <w:t xml:space="preserve"> option allows </w:t>
+      </w:r>
+      <w:r>
+        <w:t>for comparisons based</w:t>
+      </w:r>
+      <w:r>
+        <w:t xml:space="preserve"> on the statewide distribution </w:t>
+      </w:r>
+      <w:r>
+        <w:t>instead of</w:t>
+      </w:r>
+      <w:r>
+        <w:t xml:space="preserve"> just</w:t>
+      </w:r>
+      <w:r>
+        <w:t xml:space="preserve"> </w:t>
+      </w:r>
+      <w:r>
+        <w:t>with</w:t>
+      </w:r>
+      <w:r>
+        <w:t xml:space="preserve">in the county. </w:t>
+      </w:r>
+    </w:p>
+    <w:p>
+      <w:pPr>
+        <w:spacing w:after="0"/>
+      </w:pPr>
+    </w:p>
+    <w:p>
+      <w:pPr>
+        <w:spacing w:after="0"/>
+      </w:pPr>
+      <w:r>
+        <w:t xml:space="preserve">The interactive map allows for zooming in and out to see streets or other geographically identifying locations. Also, the interactive map has a “pop-up” which display information for the geography selected. </w:t>
+      </w:r>
+    </w:p>
+    <w:p>
+      <w:pPr>
+        <w:spacing w:after="0"/>
+      </w:pPr>
+    </w:p>
+    <w:p>
+      <w:pPr>
+        <w:spacing w:after="0"/>
+      </w:pPr>
+      <w:r>
+        <w:t xml:space="preserve">The static is better for using in an external presentation. </w:t>
+      </w:r>
+      <w:r>
+        <w:t>The Place Names option displays county and community names.</w:t>
+      </w:r>
+    </w:p>
+    <w:p>
+      <w:pPr>
+        <w:spacing w:after="0"/>
+      </w:pPr>
+    </w:p>
+    <w:p>
+      <w:pPr>
+        <w:spacing w:after="0"/>
+      </w:pPr>
+    </w:p>
+    <w:p>
+      <w:pPr>
+        <w:spacing w:after="0"/>
+        <w:rPr>
+          <w:b/>
+        </w:rPr>
+      </w:pPr>
+      <w:r>
+        <w:rPr>
+          <w:b/>
+        </w:rPr>
+        <w:t>RANK CONDITIONS</w:t>
+      </w:r>
+    </w:p>
+    <w:p>
+      <w:pPr>
+        <w:spacing w:after="0"/>
+      </w:pPr>
+      <w:r>
+        <w:t xml:space="preserve">This tab </w:t>
+      </w:r>
+      <w:r>
+        <w:t xml:space="preserve">displays </w:t>
+      </w:r>
+      <w:r>
+        <w:t>cause</w:t>
+      </w:r>
+      <w:r>
+        <w:t>-</w:t>
+      </w:r>
+      <w:r>
+        <w:t>of</w:t>
+      </w:r>
+      <w:r>
+        <w:t>-</w:t>
+      </w:r>
+      <w:r>
+        <w:t xml:space="preserve">death </w:t>
+      </w:r>
+      <w:r>
+        <w:t xml:space="preserve">rankings </w:t>
+      </w:r>
+      <w:del w:id="4" w:author="Nagasako, Julie@CDPH" w:date="2018-09-26T17:13:00Z">
+        <w:r>
+          <w:delText xml:space="preserve">within </w:delText>
+        </w:r>
+      </w:del>
+      <w:ins w:id="5" w:author="Nagasako, Julie@CDPH" w:date="2018-09-26T17:13:00Z">
+        <w:r>
+          <w:t xml:space="preserve">for </w:t>
+        </w:r>
+      </w:ins>
+      <w:ins w:id="6" w:author="Nagasako, Julie@CDPH" w:date="2018-09-26T17:06:00Z">
+        <w:r>
+          <w:t xml:space="preserve">either </w:t>
+        </w:r>
+      </w:ins>
+      <w:del w:id="7" w:author="Nagasako, Julie@CDPH" w:date="2018-09-26T17:05:00Z">
+        <w:r>
+          <w:delText>a subcounty area</w:delText>
+        </w:r>
+        <w:r>
+          <w:delText xml:space="preserve">, </w:delText>
+        </w:r>
+      </w:del>
+      <w:r>
+        <w:t xml:space="preserve">a </w:t>
+      </w:r>
+      <w:del w:id="8" w:author="Nagasako, Julie@CDPH" w:date="2018-09-26T17:13:00Z">
+        <w:r>
+          <w:delText>single</w:delText>
+        </w:r>
+      </w:del>
+      <w:ins w:id="9" w:author="Nagasako, Julie@CDPH" w:date="2018-09-26T17:13:00Z">
+        <w:r>
+          <w:t>selected</w:t>
+        </w:r>
+      </w:ins>
+      <w:r>
+        <w:t xml:space="preserve"> </w:t>
+      </w:r>
+      <w:r>
+        <w:t>county</w:t>
+      </w:r>
+      <w:del w:id="10" w:author="Nagasako, Julie@CDPH" w:date="2018-09-26T17:06:00Z">
+        <w:r>
+          <w:delText>,</w:delText>
+        </w:r>
+      </w:del>
+      <w:r>
+        <w:t xml:space="preserve"> or the </w:t>
+      </w:r>
+      <w:ins w:id="11" w:author="Nagasako, Julie@CDPH" w:date="2018-09-26T17:13:00Z">
+        <w:r>
+          <w:t xml:space="preserve">whole </w:t>
+        </w:r>
+      </w:ins>
+      <w:r>
+        <w:t>state</w:t>
+      </w:r>
+      <w:del w:id="12" w:author="Nagasako, Julie@CDPH" w:date="2018-09-26T17:13:00Z">
+        <w:r>
+          <w:delText xml:space="preserve"> as a whole</w:delText>
+        </w:r>
+      </w:del>
+      <w:r>
+        <w:t xml:space="preserve">. </w:t>
+      </w:r>
+      <w:ins w:id="13" w:author="Samuel, Michael@CDPH" w:date="2018-09-27T16:19:00Z">
+        <w:r>
+          <w:t xml:space="preserve"> The figure shows the ranking based on five differ</w:t>
+        </w:r>
+      </w:ins>
+      <w:ins w:id="14" w:author="Samuel, Michael@CDPH" w:date="2018-09-27T16:21:00Z">
+        <w:r>
+          <w:t xml:space="preserve">ent measures, and can be sorted based on any of these measures.  </w:t>
+        </w:r>
+      </w:ins>
+      <w:ins w:id="15" w:author="Samuel, Michael@CDPH" w:date="2018-09-27T16:22:00Z">
+        <w:r>
+          <w:t>Different insights can be gained by ranking on different measures</w:t>
+        </w:r>
+      </w:ins>
+      <w:ins w:id="16" w:author="Samuel, Michael@CDPH" w:date="2018-09-27T16:24:00Z">
+        <w:r>
+          <w:t xml:space="preserve"> (e.g. ranking on the number of</w:t>
+        </w:r>
+      </w:ins>
+      <w:ins w:id="17" w:author="Samuel, Michael@CDPH" w:date="2018-09-27T16:25:00Z">
+        <w:r>
+          <w:t xml:space="preserve"> </w:t>
+        </w:r>
+      </w:ins>
+      <w:ins w:id="18" w:author="Samuel, Michael@CDPH" w:date="2018-09-27T16:24:00Z">
+        <w:r>
+          <w:t>deaths or “age-adjusted death rates”</w:t>
+        </w:r>
+      </w:ins>
+      <w:ins w:id="19" w:author="Samuel, Michael@CDPH" w:date="2018-09-27T16:25:00Z">
+        <w:r>
+          <w:t xml:space="preserve"> shows the more “typical” ranking of most systems; ranking on mean age at death shows the conditions that impact young people the most, and ranking on SMR show those conditions for which a county has </w:t>
+        </w:r>
+      </w:ins>
+      <w:ins w:id="20" w:author="Samuel, Michael@CDPH" w:date="2018-09-27T16:26:00Z">
+        <w:r>
+          <w:t>particularly</w:t>
+        </w:r>
+      </w:ins>
+      <w:ins w:id="21" w:author="Samuel, Michael@CDPH" w:date="2018-09-27T16:25:00Z">
+        <w:r>
+          <w:t xml:space="preserve"> high rates compared to the State average)</w:t>
+        </w:r>
+      </w:ins>
+      <w:ins w:id="22" w:author="Samuel, Michael@CDPH" w:date="2018-09-27T16:22:00Z">
+        <w:r>
+          <w:t xml:space="preserve">. </w:t>
+        </w:r>
+      </w:ins>
+      <w:moveToRangeStart w:id="23" w:author="Nagasako, Julie@CDPH" w:date="2018-09-26T17:09:00Z" w:name="move525745077"/>
+      <w:moveTo w:id="24" w:author="Nagasako, Julie@CDPH" w:date="2018-09-26T17:09:00Z">
+        <w:r>
+          <w:t xml:space="preserve">The “levels” option allows users to select between broad or narrow categories of conditions. </w:t>
+        </w:r>
+      </w:moveTo>
+      <w:moveToRangeEnd w:id="23"/>
+      <w:ins w:id="25" w:author="Samuel, Michael@CDPH" w:date="2018-09-27T16:27:00Z">
+        <w:r>
+          <w:t xml:space="preserve"> </w:t>
+        </w:r>
+      </w:ins>
+      <w:ins w:id="26" w:author="Samuel, Michael@CDPH" w:date="2018-09-27T16:23:00Z">
+        <w:r>
+          <w:t xml:space="preserve">The “How Many” button determines </w:t>
+        </w:r>
+      </w:ins>
+      <w:del w:id="27" w:author="Samuel, Michael@CDPH" w:date="2018-09-27T16:23:00Z">
+        <w:r>
+          <w:delText>Users can</w:delText>
+        </w:r>
+        <w:r>
+          <w:delText xml:space="preserve"> select </w:delText>
+        </w:r>
+      </w:del>
+      <w:r>
+        <w:t xml:space="preserve">how </w:t>
+      </w:r>
+      <w:commentRangeStart w:id="28"/>
+      <w:r>
+        <w:t xml:space="preserve">many </w:t>
+      </w:r>
+      <w:commentRangeEnd w:id="28"/>
       <w:r>
         <w:rPr>
           <w:rStyle w:val="CommentReference"/>
         </w:rPr>
-        <w:commentReference w:id="4"/>
-      </w:r>
-      <w:r>
-        <w:t xml:space="preserve"> the </w:t>
-      </w:r>
-      <w:r>
-        <w:t>“</w:t>
-      </w:r>
-      <w:r>
-        <w:t xml:space="preserve">State-based </w:t>
-      </w:r>
-      <w:proofErr w:type="spellStart"/>
-      <w:r>
-        <w:t>cut</w:t>
-      </w:r>
-      <w:r>
-        <w:t>points</w:t>
-      </w:r>
-      <w:proofErr w:type="spellEnd"/>
-      <w:r>
-        <w:t>”</w:t>
-      </w:r>
-      <w:r>
-        <w:t xml:space="preserve"> option allows </w:t>
-      </w:r>
-      <w:r>
-        <w:t>for comparisons based</w:t>
-      </w:r>
-      <w:r>
-        <w:t xml:space="preserve"> on the statewide distribution </w:t>
-      </w:r>
-      <w:r>
-        <w:t>instead of</w:t>
-      </w:r>
-      <w:r>
-        <w:t xml:space="preserve"> just</w:t>
+        <w:commentReference w:id="28"/>
+      </w:r>
+      <w:r>
+        <w:t>causes of death</w:t>
+      </w:r>
+      <w:r>
+        <w:t xml:space="preserve"> to display on </w:t>
+      </w:r>
+      <w:r>
+        <w:t>the graph.</w:t>
       </w:r>
       <w:r>
         <w:t xml:space="preserve"> </w:t>
       </w:r>
-      <w:r>
-        <w:t>with</w:t>
-      </w:r>
-      <w:r>
-        <w:t xml:space="preserve">in the county. </w:t>
-      </w:r>
-    </w:p>
-    <w:p>
-      <w:pPr>
-        <w:spacing w:after="0"/>
-      </w:pPr>
-    </w:p>
-    <w:p>
-      <w:pPr>
-        <w:spacing w:after="0"/>
-      </w:pPr>
-      <w:r>
-        <w:t xml:space="preserve">The interactive map allows for zooming in and out to see streets or other geographically identifying locations. Also, the interactive map has a “pop-up” which display information for the geography selected. </w:t>
-      </w:r>
-    </w:p>
-    <w:p>
-      <w:pPr>
-        <w:spacing w:after="0"/>
-      </w:pPr>
-    </w:p>
-    <w:p>
-      <w:pPr>
-        <w:spacing w:after="0"/>
-      </w:pPr>
-      <w:r>
-        <w:t xml:space="preserve">The static is better for using in an external presentation. </w:t>
-      </w:r>
-      <w:r>
-        <w:t>The Place Names option displays county and community names.</w:t>
-      </w:r>
-    </w:p>
-    <w:p>
-      <w:pPr>
-        <w:spacing w:after="0"/>
-      </w:pPr>
-    </w:p>
-    <w:p>
-      <w:pPr>
-        <w:spacing w:after="0"/>
-      </w:pPr>
-    </w:p>
-    <w:p>
-      <w:pPr>
-        <w:spacing w:after="0"/>
-        <w:rPr>
-          <w:b/>
-        </w:rPr>
-      </w:pPr>
-      <w:r>
-        <w:rPr>
-          <w:b/>
-        </w:rPr>
-        <w:t>RANK CONDITIONS</w:t>
-      </w:r>
-    </w:p>
-    <w:p>
-      <w:pPr>
-        <w:spacing w:after="0"/>
-      </w:pPr>
-      <w:r>
-        <w:t xml:space="preserve">This tab </w:t>
-      </w:r>
-      <w:r>
-        <w:t xml:space="preserve">displays </w:t>
-      </w:r>
-      <w:r>
-        <w:t>cause</w:t>
-      </w:r>
-      <w:r>
-        <w:t>-</w:t>
-      </w:r>
-      <w:r>
-        <w:t>of</w:t>
-      </w:r>
-      <w:r>
-        <w:t>-</w:t>
-      </w:r>
-      <w:r>
-        <w:t xml:space="preserve">death </w:t>
-      </w:r>
-      <w:r>
-        <w:t xml:space="preserve">rankings </w:t>
-      </w:r>
-      <w:del w:id="5" w:author="Nagasako, Julie@CDPH" w:date="2018-09-26T17:13:00Z">
-        <w:r>
-          <w:delText xml:space="preserve">within </w:delText>
-        </w:r>
-      </w:del>
-      <w:ins w:id="6" w:author="Nagasako, Julie@CDPH" w:date="2018-09-26T17:13:00Z">
-        <w:r>
-          <w:t xml:space="preserve">for </w:t>
-        </w:r>
-      </w:ins>
-      <w:ins w:id="7" w:author="Nagasako, Julie@CDPH" w:date="2018-09-26T17:06:00Z">
-        <w:r>
-          <w:t xml:space="preserve">either </w:t>
-        </w:r>
-      </w:ins>
-      <w:del w:id="8" w:author="Nagasako, Julie@CDPH" w:date="2018-09-26T17:05:00Z">
-        <w:r>
-          <w:delText>a subcounty area</w:delText>
-        </w:r>
-        <w:r>
-          <w:delText xml:space="preserve">, </w:delText>
-        </w:r>
-      </w:del>
-      <w:r>
-        <w:t xml:space="preserve">a </w:t>
-      </w:r>
-      <w:del w:id="9" w:author="Nagasako, Julie@CDPH" w:date="2018-09-26T17:13:00Z">
-        <w:r>
-          <w:delText>single</w:delText>
-        </w:r>
-      </w:del>
-      <w:ins w:id="10" w:author="Nagasako, Julie@CDPH" w:date="2018-09-26T17:13:00Z">
-        <w:r>
-          <w:t>selected</w:t>
-        </w:r>
-      </w:ins>
-      <w:r>
-        <w:t xml:space="preserve"> </w:t>
-      </w:r>
-      <w:r>
-        <w:t>county</w:t>
-      </w:r>
-      <w:del w:id="11" w:author="Nagasako, Julie@CDPH" w:date="2018-09-26T17:06:00Z">
-        <w:r>
-          <w:delText>,</w:delText>
-        </w:r>
-      </w:del>
-      <w:r>
-        <w:t xml:space="preserve"> or the </w:t>
-      </w:r>
-      <w:ins w:id="12" w:author="Nagasako, Julie@CDPH" w:date="2018-09-26T17:13:00Z">
-        <w:r>
-          <w:t xml:space="preserve">whole </w:t>
-        </w:r>
-      </w:ins>
-      <w:r>
-        <w:t>state</w:t>
-      </w:r>
-      <w:del w:id="13" w:author="Nagasako, Julie@CDPH" w:date="2018-09-26T17:13:00Z">
-        <w:r>
-          <w:delText xml:space="preserve"> as a whole</w:delText>
-        </w:r>
-      </w:del>
-      <w:r>
-        <w:t xml:space="preserve">. </w:t>
-      </w:r>
-      <w:ins w:id="14" w:author="Samuel, Michael@CDPH" w:date="2018-09-27T16:19:00Z">
-        <w:r>
-          <w:t xml:space="preserve"> The figure shows the ranking based on five differ</w:t>
-        </w:r>
-      </w:ins>
-      <w:ins w:id="15" w:author="Samuel, Michael@CDPH" w:date="2018-09-27T16:21:00Z">
-        <w:r>
-          <w:t xml:space="preserve">ent measures, and can be sorted based on any of these measures.  </w:t>
-        </w:r>
-      </w:ins>
-      <w:ins w:id="16" w:author="Samuel, Michael@CDPH" w:date="2018-09-27T16:22:00Z">
-        <w:r>
-          <w:t>Different insights can be gained by ranking on different measures</w:t>
-        </w:r>
-      </w:ins>
-      <w:ins w:id="17" w:author="Samuel, Michael@CDPH" w:date="2018-09-27T16:24:00Z">
-        <w:r>
-          <w:t xml:space="preserve"> (e.g. ranking on the number of</w:t>
-        </w:r>
-      </w:ins>
-      <w:ins w:id="18" w:author="Samuel, Michael@CDPH" w:date="2018-09-27T16:25:00Z">
-        <w:r>
-          <w:t xml:space="preserve"> </w:t>
-        </w:r>
-      </w:ins>
-      <w:ins w:id="19" w:author="Samuel, Michael@CDPH" w:date="2018-09-27T16:24:00Z">
-        <w:r>
-          <w:t>deaths or “age-adjusted death rates”</w:t>
-        </w:r>
-      </w:ins>
-      <w:ins w:id="20" w:author="Samuel, Michael@CDPH" w:date="2018-09-27T16:25:00Z">
-        <w:r>
-          <w:t xml:space="preserve"> shows the more “typical” ranking of most systems; ranking on mean age at death shows the conditions that impact young people the most, and ranking on SMR show those conditions for which a county has </w:t>
-        </w:r>
-      </w:ins>
-      <w:ins w:id="21" w:author="Samuel, Michael@CDPH" w:date="2018-09-27T16:26:00Z">
-        <w:r>
-          <w:t>particularly</w:t>
-        </w:r>
-      </w:ins>
-      <w:ins w:id="22" w:author="Samuel, Michael@CDPH" w:date="2018-09-27T16:25:00Z">
-        <w:r>
-          <w:t xml:space="preserve"> high rates compared to the State average)</w:t>
-        </w:r>
-      </w:ins>
-      <w:ins w:id="23" w:author="Samuel, Michael@CDPH" w:date="2018-09-27T16:22:00Z">
-        <w:r>
-          <w:t xml:space="preserve">. </w:t>
-        </w:r>
-      </w:ins>
-      <w:moveToRangeStart w:id="24" w:author="Nagasako, Julie@CDPH" w:date="2018-09-26T17:09:00Z" w:name="move525745077"/>
-      <w:moveTo w:id="25" w:author="Nagasako, Julie@CDPH" w:date="2018-09-26T17:09:00Z">
-        <w:r>
-          <w:t xml:space="preserve">The “levels” option allows users to select between broad or narrow categories of conditions. </w:t>
-        </w:r>
-      </w:moveTo>
-      <w:moveToRangeEnd w:id="24"/>
-      <w:ins w:id="26" w:author="Samuel, Michael@CDPH" w:date="2018-09-27T16:27:00Z">
-        <w:r>
-          <w:t xml:space="preserve"> </w:t>
-        </w:r>
-      </w:ins>
-      <w:ins w:id="27" w:author="Samuel, Michael@CDPH" w:date="2018-09-27T16:23:00Z">
-        <w:r>
-          <w:t xml:space="preserve">The “How Many” button determines </w:t>
-        </w:r>
-      </w:ins>
-      <w:del w:id="28" w:author="Samuel, Michael@CDPH" w:date="2018-09-27T16:23:00Z">
-        <w:r>
-          <w:delText>Users can</w:delText>
-        </w:r>
-        <w:r>
-          <w:delText xml:space="preserve"> select </w:delText>
-        </w:r>
-      </w:del>
-      <w:r>
-        <w:t xml:space="preserve">how </w:t>
-      </w:r>
-      <w:commentRangeStart w:id="29"/>
-      <w:r>
-        <w:t xml:space="preserve">many </w:t>
-      </w:r>
-      <w:commentRangeEnd w:id="29"/>
-      <w:r>
-        <w:rPr>
-          <w:rStyle w:val="CommentReference"/>
-        </w:rPr>
-        <w:commentReference w:id="29"/>
-      </w:r>
-      <w:r>
-        <w:t>causes of death</w:t>
-      </w:r>
-      <w:r>
-        <w:t xml:space="preserve"> to display on </w:t>
-      </w:r>
-      <w:r>
-        <w:t>the graph.</w:t>
-      </w:r>
-      <w:r>
-        <w:t xml:space="preserve"> </w:t>
-      </w:r>
-      <w:ins w:id="30" w:author="Nagasako, Julie@CDPH" w:date="2018-09-26T17:10:00Z">
-        <w:del w:id="31" w:author="Samuel, Michael@CDPH" w:date="2018-09-27T16:27:00Z">
+      <w:ins w:id="29" w:author="Nagasako, Julie@CDPH" w:date="2018-09-26T17:10:00Z">
+        <w:del w:id="30" w:author="Samuel, Michael@CDPH" w:date="2018-09-27T16:27:00Z">
           <w:r>
             <w:delText xml:space="preserve">County level rankings also include the </w:delText>
           </w:r>
         </w:del>
       </w:ins>
-      <w:del w:id="32" w:author="Samuel, Michael@CDPH" w:date="2018-09-27T16:27:00Z">
+      <w:del w:id="31" w:author="Samuel, Michael@CDPH" w:date="2018-09-27T16:27:00Z">
         <w:r>
           <w:delText xml:space="preserve">SMR is the </w:delText>
         </w:r>
       </w:del>
-      <w:ins w:id="33" w:author="Nagasako, Julie@CDPH" w:date="2018-09-26T17:10:00Z">
-        <w:del w:id="34" w:author="Samuel, Michael@CDPH" w:date="2018-09-27T16:27:00Z">
+      <w:ins w:id="32" w:author="Nagasako, Julie@CDPH" w:date="2018-09-26T17:10:00Z">
+        <w:del w:id="33" w:author="Samuel, Michael@CDPH" w:date="2018-09-27T16:27:00Z">
           <w:r>
             <w:delText>(</w:delText>
           </w:r>
         </w:del>
       </w:ins>
-      <w:del w:id="35" w:author="Samuel, Michael@CDPH" w:date="2018-09-27T16:27:00Z">
+      <w:del w:id="34" w:author="Samuel, Michael@CDPH" w:date="2018-09-27T16:27:00Z">
         <w:r>
           <w:delText>standard mortality ratio</w:delText>
         </w:r>
       </w:del>
-      <w:ins w:id="36" w:author="Nagasako, Julie@CDPH" w:date="2018-09-26T17:10:00Z">
-        <w:del w:id="37" w:author="Samuel, Michael@CDPH" w:date="2018-09-27T16:27:00Z">
+      <w:ins w:id="35" w:author="Nagasako, Julie@CDPH" w:date="2018-09-26T17:10:00Z">
+        <w:del w:id="36" w:author="Samuel, Michael@CDPH" w:date="2018-09-27T16:27:00Z">
           <w:r>
             <w:delText>)</w:delText>
           </w:r>
         </w:del>
       </w:ins>
-      <w:del w:id="38" w:author="Samuel, Michael@CDPH" w:date="2018-09-27T16:27:00Z">
+      <w:del w:id="37" w:author="Samuel, Michael@CDPH" w:date="2018-09-27T16:27:00Z">
         <w:r>
           <w:delText xml:space="preserve"> whi</w:delText>
         </w:r>
@@ -527,14 +525,14 @@
           <w:delText>ch is the ratio of the rate in county</w:delText>
         </w:r>
       </w:del>
-      <w:ins w:id="39" w:author="Nagasako, Julie@CDPH" w:date="2018-09-26T17:11:00Z">
-        <w:del w:id="40" w:author="Samuel, Michael@CDPH" w:date="2018-09-27T16:27:00Z">
+      <w:ins w:id="38" w:author="Nagasako, Julie@CDPH" w:date="2018-09-26T17:11:00Z">
+        <w:del w:id="39" w:author="Samuel, Michael@CDPH" w:date="2018-09-27T16:27:00Z">
           <w:r>
             <w:delText xml:space="preserve"> compared</w:delText>
           </w:r>
         </w:del>
       </w:ins>
-      <w:del w:id="41" w:author="Samuel, Michael@CDPH" w:date="2018-09-27T16:27:00Z">
+      <w:del w:id="40" w:author="Samuel, Michael@CDPH" w:date="2018-09-27T16:27:00Z">
         <w:r>
           <w:delText xml:space="preserve"> to the rate of the state</w:delText>
         </w:r>
@@ -554,9 +552,9 @@
           <w:delText xml:space="preserve"> </w:delText>
         </w:r>
       </w:del>
-      <w:moveFromRangeStart w:id="42" w:author="Nagasako, Julie@CDPH" w:date="2018-09-26T17:09:00Z" w:name="move525745077"/>
-      <w:moveFrom w:id="43" w:author="Nagasako, Julie@CDPH" w:date="2018-09-26T17:09:00Z">
-        <w:del w:id="44" w:author="Samuel, Michael@CDPH" w:date="2018-09-27T16:27:00Z">
+      <w:moveFromRangeStart w:id="41" w:author="Nagasako, Julie@CDPH" w:date="2018-09-26T17:09:00Z" w:name="move525745077"/>
+      <w:moveFrom w:id="42" w:author="Nagasako, Julie@CDPH" w:date="2018-09-26T17:09:00Z">
+        <w:del w:id="43" w:author="Samuel, Michael@CDPH" w:date="2018-09-27T16:27:00Z">
           <w:r>
             <w:delText xml:space="preserve">The “levels” option allows users to </w:delText>
           </w:r>
@@ -571,7 +569,7 @@
           <w:t>broad or narrow categories of conditions.</w:t>
         </w:r>
       </w:moveFrom>
-      <w:moveFromRangeEnd w:id="42"/>
+      <w:moveFromRangeEnd w:id="41"/>
     </w:p>
     <w:p>
       <w:pPr>
@@ -611,12 +609,12 @@
       <w:r>
         <w:t xml:space="preserve">lar version of the Rank </w:t>
       </w:r>
-      <w:del w:id="45" w:author="Nagasako, Julie@CDPH" w:date="2018-09-26T17:12:00Z">
+      <w:del w:id="44" w:author="Nagasako, Julie@CDPH" w:date="2018-09-26T17:12:00Z">
         <w:r>
           <w:delText xml:space="preserve">Causes </w:delText>
         </w:r>
       </w:del>
-      <w:ins w:id="46" w:author="Nagasako, Julie@CDPH" w:date="2018-09-26T17:12:00Z">
+      <w:ins w:id="45" w:author="Nagasako, Julie@CDPH" w:date="2018-09-26T17:12:00Z">
         <w:r>
           <w:t xml:space="preserve">Conditions </w:t>
         </w:r>
@@ -627,22 +625,22 @@
       <w:r>
         <w:t>ab</w:t>
       </w:r>
-      <w:ins w:id="47" w:author="Samuel, Michael@CDPH" w:date="2018-09-27T16:29:00Z">
+      <w:ins w:id="46" w:author="Samuel, Michael@CDPH" w:date="2018-09-27T16:29:00Z">
         <w:r>
           <w:t xml:space="preserve">, </w:t>
         </w:r>
       </w:ins>
-      <w:ins w:id="48" w:author="Samuel, Michael@CDPH" w:date="2018-09-27T16:30:00Z">
+      <w:ins w:id="47" w:author="Samuel, Michael@CDPH" w:date="2018-09-27T16:30:00Z">
         <w:r>
           <w:t>providing</w:t>
         </w:r>
       </w:ins>
-      <w:del w:id="49" w:author="Samuel, Michael@CDPH" w:date="2018-09-27T16:30:00Z">
+      <w:del w:id="48" w:author="Samuel, Michael@CDPH" w:date="2018-09-27T16:30:00Z">
         <w:r>
           <w:delText>.</w:delText>
         </w:r>
       </w:del>
-      <w:ins w:id="50" w:author="Samuel, Michael@CDPH" w:date="2018-09-27T16:30:00Z">
+      <w:ins w:id="49" w:author="Samuel, Michael@CDPH" w:date="2018-09-27T16:30:00Z">
         <w:r>
           <w:t xml:space="preserve"> </w:t>
         </w:r>
@@ -656,23 +654,23 @@
           <w:t>.</w:t>
         </w:r>
       </w:ins>
-      <w:del w:id="51" w:author="Samuel, Michael@CDPH" w:date="2018-09-27T16:29:00Z">
+      <w:del w:id="50" w:author="Samuel, Michael@CDPH" w:date="2018-09-27T16:29:00Z">
         <w:r>
           <w:delText xml:space="preserve"> It provides</w:delText>
         </w:r>
         <w:r>
           <w:delText xml:space="preserve"> </w:delText>
         </w:r>
-        <w:commentRangeStart w:id="52"/>
+        <w:commentRangeStart w:id="51"/>
         <w:r>
           <w:delText>data</w:delText>
         </w:r>
-        <w:commentRangeEnd w:id="52"/>
+        <w:commentRangeEnd w:id="51"/>
         <w:r>
           <w:rPr>
             <w:rStyle w:val="CommentReference"/>
           </w:rPr>
-          <w:commentReference w:id="52"/>
+          <w:commentReference w:id="51"/>
         </w:r>
         <w:r>
           <w:delText xml:space="preserve"> for </w:delText>
@@ -711,12 +709,12 @@
       <w:r>
         <w:t xml:space="preserve">, </w:t>
       </w:r>
-      <w:ins w:id="53" w:author="Samuel, Michael@CDPH" w:date="2018-09-27T16:29:00Z">
+      <w:ins w:id="52" w:author="Samuel, Michael@CDPH" w:date="2018-09-27T16:29:00Z">
         <w:r>
           <w:t>U</w:t>
         </w:r>
       </w:ins>
-      <w:del w:id="54" w:author="Samuel, Michael@CDPH" w:date="2018-09-27T16:29:00Z">
+      <w:del w:id="53" w:author="Samuel, Michael@CDPH" w:date="2018-09-27T16:29:00Z">
         <w:r>
           <w:delText>u</w:delText>
         </w:r>
@@ -727,7 +725,7 @@
       <w:r>
         <w:t xml:space="preserve"> sort </w:t>
       </w:r>
-      <w:ins w:id="55" w:author="Nagasako, Julie@CDPH" w:date="2018-09-26T17:13:00Z">
+      <w:ins w:id="54" w:author="Nagasako, Julie@CDPH" w:date="2018-09-26T17:13:00Z">
         <w:r>
           <w:t xml:space="preserve">the table </w:t>
         </w:r>
@@ -738,22 +736,22 @@
       <w:r>
         <w:t>any of the measures</w:t>
       </w:r>
-      <w:ins w:id="56" w:author="Samuel, Michael@CDPH" w:date="2018-09-27T16:30:00Z">
+      <w:ins w:id="55" w:author="Samuel, Michael@CDPH" w:date="2018-09-27T16:30:00Z">
         <w:r>
           <w:t xml:space="preserve"> and can</w:t>
         </w:r>
       </w:ins>
-      <w:ins w:id="57" w:author="Samuel, Michael@CDPH" w:date="2018-09-27T16:31:00Z">
+      <w:ins w:id="56" w:author="Samuel, Michael@CDPH" w:date="2018-09-27T16:31:00Z">
         <w:r>
           <w:t xml:space="preserve"> use</w:t>
         </w:r>
       </w:ins>
-      <w:ins w:id="58" w:author="Samuel, Michael@CDPH" w:date="2018-09-27T16:30:00Z">
+      <w:ins w:id="57" w:author="Samuel, Michael@CDPH" w:date="2018-09-27T16:30:00Z">
         <w:r>
           <w:t xml:space="preserve"> </w:t>
         </w:r>
       </w:ins>
-      <w:del w:id="59" w:author="Samuel, Michael@CDPH" w:date="2018-09-27T16:30:00Z">
+      <w:del w:id="58" w:author="Samuel, Michael@CDPH" w:date="2018-09-27T16:30:00Z">
         <w:r>
           <w:delText>,</w:delText>
         </w:r>
@@ -775,14 +773,21 @@
         <w:r>
           <w:delText xml:space="preserve"> </w:delText>
         </w:r>
+        <w:commentRangeStart w:id="59"/>
         <w:commentRangeStart w:id="60"/>
-        <w:commentRangeStart w:id="61"/>
         <w:r>
           <w:delText xml:space="preserve">The user is able to select male, female, or </w:delText>
         </w:r>
         <w:r>
           <w:lastRenderedPageBreak/>
           <w:delText>total, as well as the year and the geography</w:delText>
+        </w:r>
+        <w:commentRangeEnd w:id="59"/>
+        <w:r>
+          <w:rPr>
+            <w:rStyle w:val="CommentReference"/>
+          </w:rPr>
+          <w:commentReference w:id="59"/>
         </w:r>
         <w:commentRangeEnd w:id="60"/>
         <w:r>
@@ -791,230 +796,223 @@
           </w:rPr>
           <w:commentReference w:id="60"/>
         </w:r>
-        <w:commentRangeEnd w:id="61"/>
+        <w:r>
+          <w:delText>.</w:delText>
+        </w:r>
+        <w:r>
+          <w:delText xml:space="preserve"> </w:delText>
+        </w:r>
+      </w:del>
+      <w:ins w:id="61" w:author="Samuel, Michael@CDPH" w:date="2018-09-27T16:31:00Z">
+        <w:r>
+          <w:t>t</w:t>
+        </w:r>
+      </w:ins>
+      <w:del w:id="62" w:author="Samuel, Michael@CDPH" w:date="2018-09-27T16:31:00Z">
+        <w:r>
+          <w:delText>T</w:delText>
+        </w:r>
+      </w:del>
+      <w:r>
+        <w:t>he search window allows users to quickly find a specific condition</w:t>
+      </w:r>
+      <w:r>
+        <w:t>.</w:t>
+      </w:r>
+    </w:p>
+    <w:p>
+      <w:pPr>
+        <w:spacing w:after="0"/>
+      </w:pPr>
+    </w:p>
+    <w:p>
+      <w:pPr>
+        <w:spacing w:after="0"/>
+      </w:pPr>
+      <w:r>
+        <w:rPr>
+          <w:b/>
+        </w:rPr>
+        <w:t>RANK CONDITIONS BY SEX</w:t>
+      </w:r>
+      <w:r>
+        <w:rPr>
+          <w:b/>
+        </w:rPr>
+        <w:t xml:space="preserve"> </w:t>
+      </w:r>
+      <w:r>
+        <w:rPr>
+          <w:color w:val="FF0000"/>
+        </w:rPr>
+        <w:t>(work in progress</w:t>
+      </w:r>
+      <w:r>
+        <w:rPr>
+          <w:color w:val="FF0000"/>
+        </w:rPr>
+        <w:t xml:space="preserve"> – awaiting further development of the tab</w:t>
+      </w:r>
+      <w:r>
+        <w:rPr>
+          <w:color w:val="FF0000"/>
+        </w:rPr>
+        <w:t>)</w:t>
+      </w:r>
+    </w:p>
+    <w:p>
+      <w:pPr>
+        <w:spacing w:after="0"/>
+      </w:pPr>
+      <w:r>
+        <w:t xml:space="preserve">This tab </w:t>
+      </w:r>
+      <w:r>
+        <w:t xml:space="preserve">ranks causes within a selected geography separately for males and females. </w:t>
+      </w:r>
+      <w:r>
+        <w:t>It c</w:t>
+      </w:r>
+      <w:r>
+        <w:t xml:space="preserve">an highlight conditions </w:t>
+      </w:r>
+      <w:r>
+        <w:t xml:space="preserve">that </w:t>
+      </w:r>
+      <w:r>
+        <w:t xml:space="preserve">appear to be </w:t>
+      </w:r>
+      <w:r>
+        <w:t xml:space="preserve">a </w:t>
+      </w:r>
+      <w:r>
+        <w:t>leading cause of death for one sex but not the other.</w:t>
+      </w:r>
+      <w:r>
+        <w:t xml:space="preserve"> </w:t>
+      </w:r>
+      <w:del w:id="63" w:author="Nagasako, Julie@CDPH" w:date="2018-09-26T17:16:00Z">
+        <w:r>
+          <w:delText>I</w:delText>
+        </w:r>
+        <w:r>
+          <w:delText xml:space="preserve">n some instances this is because of </w:delText>
+        </w:r>
+        <w:r>
+          <w:delText xml:space="preserve">biological </w:delText>
+        </w:r>
+        <w:r>
+          <w:delText>diff</w:delText>
+        </w:r>
+        <w:r>
+          <w:delText xml:space="preserve">erences (i.e. ovarian cancer, prostate cancer), but in other instances </w:delText>
+        </w:r>
+        <w:commentRangeStart w:id="64"/>
+        <w:commentRangeStart w:id="65"/>
+        <w:r>
+          <w:delText>biological differences may not necessarily apply</w:delText>
+        </w:r>
+        <w:commentRangeEnd w:id="64"/>
         <w:r>
           <w:rPr>
             <w:rStyle w:val="CommentReference"/>
           </w:rPr>
-          <w:commentReference w:id="61"/>
-        </w:r>
-        <w:r>
-          <w:delText>.</w:delText>
-        </w:r>
-        <w:r>
-          <w:delText xml:space="preserve"> </w:delText>
+          <w:commentReference w:id="64"/>
         </w:r>
       </w:del>
-      <w:ins w:id="62" w:author="Samuel, Michael@CDPH" w:date="2018-09-27T16:31:00Z">
-        <w:r>
-          <w:t>t</w:t>
+      <w:commentRangeEnd w:id="65"/>
+      <w:r>
+        <w:rPr>
+          <w:rStyle w:val="CommentReference"/>
+        </w:rPr>
+        <w:commentReference w:id="65"/>
+      </w:r>
+      <w:del w:id="66" w:author="Nagasako, Julie@CDPH" w:date="2018-09-26T17:16:00Z">
+        <w:r>
+          <w:delText xml:space="preserve"> (i.e homicide or injury). </w:delText>
+        </w:r>
+      </w:del>
+    </w:p>
+    <w:p>
+      <w:pPr>
+        <w:spacing w:after="0"/>
+        <w:rPr>
+          <w:b/>
+        </w:rPr>
+      </w:pPr>
+    </w:p>
+    <w:p>
+      <w:pPr>
+        <w:spacing w:after="0"/>
+        <w:rPr>
+          <w:b/>
+        </w:rPr>
+      </w:pPr>
+      <w:r>
+        <w:rPr>
+          <w:b/>
+        </w:rPr>
+        <w:t>RANK COUNTIES/COMMUNITIES</w:t>
+      </w:r>
+    </w:p>
+    <w:p>
+      <w:pPr>
+        <w:spacing w:after="0"/>
+        <w:rPr>
+          <w:b/>
+        </w:rPr>
+      </w:pPr>
+      <w:r>
+        <w:t>This tab displays</w:t>
+      </w:r>
+      <w:r>
+        <w:t xml:space="preserve"> </w:t>
+      </w:r>
+      <w:del w:id="67" w:author="Nagasako, Julie@CDPH" w:date="2018-09-26T17:17:00Z">
+        <w:r>
+          <w:delText xml:space="preserve">for a selected condition </w:delText>
+        </w:r>
+      </w:del>
+      <w:r>
+        <w:t>the</w:t>
+      </w:r>
+      <w:ins w:id="68" w:author="Nagasako, Julie@CDPH" w:date="2018-09-26T17:17:00Z">
+        <w:r>
+          <w:t xml:space="preserve"> ranked</w:t>
         </w:r>
       </w:ins>
-      <w:del w:id="63" w:author="Samuel, Michael@CDPH" w:date="2018-09-27T16:31:00Z">
-        <w:r>
-          <w:delText>T</w:delText>
+      <w:r>
+        <w:t xml:space="preserve"> order </w:t>
+      </w:r>
+      <w:r>
+        <w:t xml:space="preserve">of </w:t>
+      </w:r>
+      <w:del w:id="69" w:author="Nagasako, Julie@CDPH" w:date="2018-09-26T17:17:00Z">
+        <w:r>
+          <w:delText>the</w:delText>
         </w:r>
       </w:del>
       <w:r>
-        <w:t>he search window allows users to quickly find a specific condition</w:t>
-      </w:r>
+        <w:t xml:space="preserve"> counties in California or the communities within a selected county</w:t>
+      </w:r>
+      <w:ins w:id="70" w:author="Nagasako, Julie@CDPH" w:date="2018-09-26T17:17:00Z">
+        <w:r>
+          <w:t xml:space="preserve"> for a selected condition</w:t>
+        </w:r>
+      </w:ins>
       <w:r>
         <w:t>.</w:t>
       </w:r>
-    </w:p>
-    <w:p>
-      <w:pPr>
-        <w:spacing w:after="0"/>
-      </w:pPr>
-    </w:p>
-    <w:p>
-      <w:pPr>
-        <w:spacing w:after="0"/>
-      </w:pPr>
       <w:r>
         <w:rPr>
           <w:b/>
         </w:rPr>
-        <w:t>RANK CONDITIONS BY SEX</w:t>
-      </w:r>
-      <w:r>
-        <w:rPr>
-          <w:b/>
-        </w:rPr>
         <w:t xml:space="preserve"> </w:t>
       </w:r>
-      <w:r>
-        <w:rPr>
-          <w:color w:val="FF0000"/>
-        </w:rPr>
-        <w:t>(work in progress</w:t>
-      </w:r>
-      <w:r>
-        <w:rPr>
-          <w:color w:val="FF0000"/>
-        </w:rPr>
-        <w:t xml:space="preserve"> – awaiting further development of the tab</w:t>
-      </w:r>
-      <w:r>
-        <w:rPr>
-          <w:color w:val="FF0000"/>
-        </w:rPr>
-        <w:t>)</w:t>
-      </w:r>
-    </w:p>
-    <w:p>
-      <w:pPr>
-        <w:spacing w:after="0"/>
-      </w:pPr>
-      <w:r>
-        <w:t xml:space="preserve">This tab </w:t>
-      </w:r>
-      <w:r>
-        <w:t xml:space="preserve">ranks causes within a selected geography separately for males and females. </w:t>
-      </w:r>
-      <w:r>
-        <w:t>It c</w:t>
-      </w:r>
-      <w:r>
-        <w:t xml:space="preserve">an highlight conditions </w:t>
-      </w:r>
-      <w:r>
-        <w:t xml:space="preserve">that </w:t>
-      </w:r>
-      <w:r>
-        <w:t xml:space="preserve">appear to be </w:t>
-      </w:r>
-      <w:r>
-        <w:t xml:space="preserve">a </w:t>
-      </w:r>
-      <w:r>
-        <w:t>leading cause of death for one sex but not the other.</w:t>
-      </w:r>
-      <w:r>
-        <w:t xml:space="preserve"> </w:t>
-      </w:r>
-      <w:del w:id="64" w:author="Nagasako, Julie@CDPH" w:date="2018-09-26T17:16:00Z">
-        <w:r>
-          <w:delText>I</w:delText>
-        </w:r>
-        <w:r>
-          <w:delText xml:space="preserve">n some instances this is because of </w:delText>
-        </w:r>
-        <w:r>
-          <w:delText xml:space="preserve">biological </w:delText>
-        </w:r>
-        <w:r>
-          <w:delText>diff</w:delText>
-        </w:r>
-        <w:r>
-          <w:delText xml:space="preserve">erences (i.e. ovarian cancer, prostate cancer), but in other instances </w:delText>
-        </w:r>
-        <w:commentRangeStart w:id="65"/>
-        <w:commentRangeStart w:id="66"/>
-        <w:r>
-          <w:delText>biological differences may not necessarily apply</w:delText>
-        </w:r>
-        <w:commentRangeEnd w:id="65"/>
+      <w:ins w:id="71" w:author="Nagasako, Julie@CDPH" w:date="2018-09-26T17:18:00Z">
         <w:r>
           <w:rPr>
-            <w:rStyle w:val="CommentReference"/>
-          </w:rPr>
-          <w:commentReference w:id="65"/>
-        </w:r>
-      </w:del>
-      <w:commentRangeEnd w:id="66"/>
-      <w:r>
-        <w:rPr>
-          <w:rStyle w:val="CommentReference"/>
-        </w:rPr>
-        <w:commentReference w:id="66"/>
-      </w:r>
-      <w:del w:id="67" w:author="Nagasako, Julie@CDPH" w:date="2018-09-26T17:16:00Z">
-        <w:r>
-          <w:delText xml:space="preserve"> (i.e homicide or injury). </w:delText>
-        </w:r>
-      </w:del>
-    </w:p>
-    <w:p>
-      <w:pPr>
-        <w:spacing w:after="0"/>
-        <w:rPr>
-          <w:b/>
-        </w:rPr>
-      </w:pPr>
-    </w:p>
-    <w:p>
-      <w:pPr>
-        <w:spacing w:after="0"/>
-        <w:rPr>
-          <w:b/>
-        </w:rPr>
-      </w:pPr>
-      <w:r>
-        <w:rPr>
-          <w:b/>
-        </w:rPr>
-        <w:t>RANK COUNTIES/COMMUNITIES</w:t>
-      </w:r>
-    </w:p>
-    <w:p>
-      <w:pPr>
-        <w:spacing w:after="0"/>
-        <w:rPr>
-          <w:b/>
-        </w:rPr>
-      </w:pPr>
-      <w:r>
-        <w:t>This tab displays</w:t>
-      </w:r>
-      <w:r>
-        <w:t xml:space="preserve"> </w:t>
-      </w:r>
-      <w:del w:id="68" w:author="Nagasako, Julie@CDPH" w:date="2018-09-26T17:17:00Z">
-        <w:r>
-          <w:delText xml:space="preserve">for a selected condition </w:delText>
-        </w:r>
-      </w:del>
-      <w:r>
-        <w:t>the</w:t>
-      </w:r>
-      <w:ins w:id="69" w:author="Nagasako, Julie@CDPH" w:date="2018-09-26T17:17:00Z">
-        <w:r>
-          <w:t xml:space="preserve"> ranked</w:t>
-        </w:r>
-      </w:ins>
-      <w:r>
-        <w:t xml:space="preserve"> order </w:t>
-      </w:r>
-      <w:r>
-        <w:t xml:space="preserve">of </w:t>
-      </w:r>
-      <w:del w:id="70" w:author="Nagasako, Julie@CDPH" w:date="2018-09-26T17:17:00Z">
-        <w:r>
-          <w:delText>the</w:delText>
-        </w:r>
-      </w:del>
-      <w:r>
-        <w:t xml:space="preserve"> counties in California or the communities within a selected county</w:t>
-      </w:r>
-      <w:ins w:id="71" w:author="Nagasako, Julie@CDPH" w:date="2018-09-26T17:17:00Z">
-        <w:r>
-          <w:t xml:space="preserve"> for a selected condition</w:t>
-        </w:r>
-      </w:ins>
-      <w:r>
-        <w:t>.</w:t>
-      </w:r>
-      <w:r>
-        <w:rPr>
-          <w:b/>
-        </w:rPr>
-        <w:t xml:space="preserve"> </w:t>
-      </w:r>
-      <w:ins w:id="72" w:author="Nagasako, Julie@CDPH" w:date="2018-09-26T17:18:00Z">
-        <w:r>
-          <w:rPr>
-            <w:rPrChange w:id="73" w:author="Nagasako, Julie@CDPH" w:date="2018-09-26T17:19:00Z">
+            <w:rPrChange w:id="72" w:author="Nagasako, Julie@CDPH" w:date="2018-09-26T17:19:00Z">
               <w:rPr>
                 <w:b/>
               </w:rPr>
@@ -1023,474 +1021,474 @@
           <w:t xml:space="preserve">These </w:t>
         </w:r>
       </w:ins>
-      <w:del w:id="74" w:author="Nagasako, Julie@CDPH" w:date="2018-09-26T17:18:00Z">
+      <w:del w:id="73" w:author="Nagasako, Julie@CDPH" w:date="2018-09-26T17:18:00Z">
         <w:r>
           <w:delText>R</w:delText>
         </w:r>
       </w:del>
+      <w:ins w:id="74" w:author="Nagasako, Julie@CDPH" w:date="2018-09-26T17:18:00Z">
+        <w:r>
+          <w:t>r</w:t>
+        </w:r>
+      </w:ins>
+      <w:r>
+        <w:t>anking</w:t>
+      </w:r>
       <w:ins w:id="75" w:author="Nagasako, Julie@CDPH" w:date="2018-09-26T17:18:00Z">
         <w:r>
-          <w:t>r</w:t>
+          <w:t>s</w:t>
         </w:r>
       </w:ins>
       <w:r>
-        <w:t>anking</w:t>
-      </w:r>
-      <w:ins w:id="76" w:author="Nagasako, Julie@CDPH" w:date="2018-09-26T17:18:00Z">
-        <w:r>
-          <w:t>s</w:t>
+        <w:t xml:space="preserve"> </w:t>
+      </w:r>
+      <w:del w:id="76" w:author="Nagasako, Julie@CDPH" w:date="2018-09-26T17:18:00Z">
+        <w:r>
+          <w:delText xml:space="preserve">in this way </w:delText>
+        </w:r>
+      </w:del>
+      <w:r>
+        <w:t>highlight</w:t>
+      </w:r>
+      <w:del w:id="77" w:author="Nagasako, Julie@CDPH" w:date="2018-09-26T17:18:00Z">
+        <w:r>
+          <w:delText>s</w:delText>
+        </w:r>
+      </w:del>
+      <w:r>
+        <w:t xml:space="preserve"> </w:t>
+      </w:r>
+      <w:r>
+        <w:t xml:space="preserve">places </w:t>
+      </w:r>
+      <w:r>
+        <w:t>where</w:t>
+      </w:r>
+      <w:r>
+        <w:t xml:space="preserve"> </w:t>
+      </w:r>
+      <w:r>
+        <w:t xml:space="preserve">a particular </w:t>
+      </w:r>
+      <w:r>
+        <w:t xml:space="preserve">condition </w:t>
+      </w:r>
+      <w:r>
+        <w:t>is</w:t>
+      </w:r>
+      <w:r>
+        <w:t xml:space="preserve"> the highest </w:t>
+      </w:r>
+      <w:r>
+        <w:t xml:space="preserve">as well as </w:t>
+      </w:r>
+      <w:r>
+        <w:t xml:space="preserve">highlighting </w:t>
+      </w:r>
+      <w:r>
+        <w:t xml:space="preserve">geographical </w:t>
+      </w:r>
+      <w:r>
+        <w:t>disparities</w:t>
+      </w:r>
+      <w:r>
+        <w:t xml:space="preserve"> of the condition</w:t>
+      </w:r>
+      <w:r>
+        <w:t>.</w:t>
+      </w:r>
+      <w:r>
+        <w:rPr>
+          <w:b/>
+        </w:rPr>
+        <w:t xml:space="preserve"> </w:t>
+      </w:r>
+      <w:r>
+        <w:t xml:space="preserve"> </w:t>
+      </w:r>
+      <w:r>
+        <w:t xml:space="preserve">Years </w:t>
+      </w:r>
+      <w:r>
+        <w:t xml:space="preserve">of life lost and number of deaths will tend to be highest in areas with </w:t>
+      </w:r>
+      <w:r>
+        <w:t xml:space="preserve">the largest </w:t>
+      </w:r>
+      <w:r>
+        <w:t>population</w:t>
+      </w:r>
+      <w:r>
+        <w:t xml:space="preserve">s, whereas rate measures adjust for population </w:t>
+      </w:r>
+      <w:del w:id="78" w:author="Nagasako, Julie@CDPH" w:date="2018-09-26T17:18:00Z">
+        <w:r>
+          <w:delText>szie</w:delText>
+        </w:r>
+      </w:del>
+      <w:ins w:id="79" w:author="Nagasako, Julie@CDPH" w:date="2018-09-26T17:18:00Z">
+        <w:r>
+          <w:t>size</w:t>
         </w:r>
       </w:ins>
       <w:r>
+        <w:t>.</w:t>
+      </w:r>
+      <w:r>
+        <w:rPr>
+          <w:b/>
+        </w:rPr>
         <w:t xml:space="preserve"> </w:t>
       </w:r>
-      <w:del w:id="77" w:author="Nagasako, Julie@CDPH" w:date="2018-09-26T17:18:00Z">
-        <w:r>
-          <w:delText xml:space="preserve">in this way </w:delText>
+      <w:r>
+        <w:t>Note</w:t>
+      </w:r>
+      <w:r>
+        <w:t xml:space="preserve"> that higher ranking counties or communities </w:t>
+      </w:r>
+      <w:r>
+        <w:t>may not be</w:t>
+      </w:r>
+      <w:r>
+        <w:t xml:space="preserve"> meaningfully higher from a statistical perspective</w:t>
+      </w:r>
+      <w:r>
+        <w:t>;</w:t>
+      </w:r>
+      <w:r>
+        <w:t xml:space="preserve"> </w:t>
+      </w:r>
+      <w:r>
+        <w:t xml:space="preserve">examining </w:t>
+      </w:r>
+      <w:r>
+        <w:t xml:space="preserve">the confidence intervals </w:t>
+      </w:r>
+      <w:r>
+        <w:t>will help determine if there is a meaningful difference or not</w:t>
+      </w:r>
+      <w:r>
+        <w:t>.</w:t>
+      </w:r>
+    </w:p>
+    <w:p>
+      <w:pPr>
+        <w:spacing w:after="0"/>
+      </w:pPr>
+    </w:p>
+    <w:p>
+      <w:pPr>
+        <w:spacing w:after="0"/>
+        <w:rPr>
+          <w:b/>
+        </w:rPr>
+      </w:pPr>
+      <w:r>
+        <w:t xml:space="preserve">Note: </w:t>
+      </w:r>
+      <w:del w:id="80" w:author="Nagasako, Julie@CDPH" w:date="2018-09-26T17:19:00Z">
+        <w:r>
+          <w:delText>For the moment</w:delText>
         </w:r>
       </w:del>
-      <w:r>
-        <w:t>highlight</w:t>
-      </w:r>
-      <w:del w:id="78" w:author="Nagasako, Julie@CDPH" w:date="2018-09-26T17:18:00Z">
-        <w:r>
-          <w:delText>s</w:delText>
+      <w:ins w:id="81" w:author="Nagasako, Julie@CDPH" w:date="2018-09-26T17:19:00Z">
+        <w:r>
+          <w:t>In the current version</w:t>
+        </w:r>
+      </w:ins>
+      <w:r>
+        <w:t>, confidence intervals are only displayed for the crude death rate but will be available soon for all measures</w:t>
+      </w:r>
+      <w:ins w:id="82" w:author="Nagasako, Julie@CDPH" w:date="2018-09-26T17:19:00Z">
+        <w:r>
+          <w:t>.</w:t>
+        </w:r>
+      </w:ins>
+    </w:p>
+    <w:p>
+      <w:pPr>
+        <w:spacing w:after="0"/>
+        <w:rPr>
+          <w:b/>
+        </w:rPr>
+      </w:pPr>
+    </w:p>
+    <w:p>
+      <w:pPr>
+        <w:spacing w:after="0"/>
+        <w:rPr>
+          <w:b/>
+        </w:rPr>
+      </w:pPr>
+    </w:p>
+    <w:p>
+      <w:pPr>
+        <w:spacing w:after="0"/>
+        <w:rPr>
+          <w:b/>
+        </w:rPr>
+      </w:pPr>
+      <w:r>
+        <w:rPr>
+          <w:b/>
+        </w:rPr>
+        <w:t>TREND</w:t>
+      </w:r>
+    </w:p>
+    <w:p>
+      <w:pPr>
+        <w:spacing w:after="0"/>
+      </w:pPr>
+      <w:r>
+        <w:t>This graph displays</w:t>
+      </w:r>
+      <w:r>
+        <w:t xml:space="preserve"> the trend over time for a </w:t>
+      </w:r>
+      <w:r>
+        <w:t>particular condition within</w:t>
+      </w:r>
+      <w:r>
+        <w:t xml:space="preserve"> a selected geography, separately for </w:t>
+      </w:r>
+      <w:commentRangeStart w:id="83"/>
+      <w:commentRangeStart w:id="84"/>
+      <w:r>
+        <w:t>males, females</w:t>
+      </w:r>
+      <w:commentRangeEnd w:id="83"/>
+      <w:r>
+        <w:rPr>
+          <w:rStyle w:val="CommentReference"/>
+        </w:rPr>
+        <w:commentReference w:id="83"/>
+      </w:r>
+      <w:commentRangeEnd w:id="84"/>
+      <w:r>
+        <w:rPr>
+          <w:rStyle w:val="CommentReference"/>
+        </w:rPr>
+        <w:commentReference w:id="84"/>
+      </w:r>
+      <w:r>
+        <w:t>, and the total</w:t>
+      </w:r>
+      <w:ins w:id="85" w:author="Nagasako, Julie@CDPH" w:date="2018-09-26T17:20:00Z">
+        <w:r>
+          <w:t xml:space="preserve"> population</w:t>
+        </w:r>
+      </w:ins>
+      <w:r>
+        <w:t>.</w:t>
+      </w:r>
+      <w:r>
+        <w:t xml:space="preserve"> </w:t>
+      </w:r>
+      <w:r>
+        <w:t xml:space="preserve">Reviewing the trend over time is important for understanding which problems are improving and which are getting worse. </w:t>
+      </w:r>
+    </w:p>
+    <w:p>
+      <w:pPr>
+        <w:spacing w:after="0"/>
+      </w:pPr>
+    </w:p>
+    <w:p>
+      <w:pPr>
+        <w:spacing w:after="0"/>
+      </w:pPr>
+      <w:r>
+        <w:t>Note: Because the data for the communities and census tract are currently aggregated for 5 years, those data are not available currently in the trend tab.</w:t>
+      </w:r>
+    </w:p>
+    <w:p>
+      <w:pPr>
+        <w:spacing w:after="0"/>
+        <w:rPr>
+          <w:b/>
+        </w:rPr>
+      </w:pPr>
+    </w:p>
+    <w:p>
+      <w:pPr>
+        <w:spacing w:after="0"/>
+        <w:rPr>
+          <w:b/>
+        </w:rPr>
+      </w:pPr>
+      <w:r>
+        <w:rPr>
+          <w:b/>
+        </w:rPr>
+        <w:t>S</w:t>
+      </w:r>
+      <w:r>
+        <w:rPr>
+          <w:b/>
+        </w:rPr>
+        <w:t xml:space="preserve">OCIAL </w:t>
+      </w:r>
+      <w:r>
+        <w:rPr>
+          <w:b/>
+        </w:rPr>
+        <w:t>D</w:t>
+      </w:r>
+      <w:r>
+        <w:rPr>
+          <w:b/>
+        </w:rPr>
+        <w:t xml:space="preserve">ETERMINANTS </w:t>
+      </w:r>
+      <w:r>
+        <w:rPr>
+          <w:b/>
+        </w:rPr>
+        <w:t>O</w:t>
+      </w:r>
+      <w:r>
+        <w:rPr>
+          <w:b/>
+        </w:rPr>
+        <w:t xml:space="preserve">F </w:t>
+      </w:r>
+      <w:r>
+        <w:rPr>
+          <w:b/>
+        </w:rPr>
+        <w:t>H</w:t>
+      </w:r>
+      <w:r>
+        <w:rPr>
+          <w:b/>
+        </w:rPr>
+        <w:t>EALTH</w:t>
+      </w:r>
+      <w:r>
+        <w:rPr>
+          <w:b/>
+        </w:rPr>
+        <w:t xml:space="preserve"> ASSOCIATIONS</w:t>
+      </w:r>
+    </w:p>
+    <w:p>
+      <w:pPr>
+        <w:spacing w:after="0"/>
+        <w:rPr>
+          <w:ins w:id="86" w:author="Nagasako, Julie@CDPH" w:date="2018-09-26T17:21:00Z"/>
+        </w:rPr>
+      </w:pPr>
+      <w:r>
+        <w:t xml:space="preserve">This scatter plot </w:t>
+      </w:r>
+      <w:r>
+        <w:t>displays the correlation of</w:t>
+      </w:r>
+      <w:r>
+        <w:t xml:space="preserve"> a selected social determinant measure with a selected condition.</w:t>
+      </w:r>
+      <w:r>
+        <w:t xml:space="preserve"> </w:t>
+      </w:r>
+      <w:r>
+        <w:t xml:space="preserve">Each dot </w:t>
+      </w:r>
+      <w:r>
+        <w:t xml:space="preserve">maps </w:t>
+      </w:r>
+      <w:r>
+        <w:t>the value of the social determinant measure</w:t>
+      </w:r>
+      <w:r>
+        <w:t xml:space="preserve"> against</w:t>
+      </w:r>
+      <w:r>
+        <w:t xml:space="preserve"> the value of the condition measure for one geographic unit</w:t>
+      </w:r>
+      <w:r>
+        <w:t xml:space="preserve"> (</w:t>
+      </w:r>
+      <w:r>
+        <w:t xml:space="preserve">county, community, or </w:t>
+      </w:r>
+      <w:r>
+        <w:t>census tract)</w:t>
+      </w:r>
+      <w:ins w:id="87" w:author="Nagasako, Julie@CDPH" w:date="2018-09-26T17:21:00Z">
+        <w:r>
+          <w:t>.</w:t>
+        </w:r>
+      </w:ins>
+      <w:r>
+        <w:t xml:space="preserve"> </w:t>
+      </w:r>
+      <w:r>
+        <w:t>Because this association is “ecologic” (correlation of geographic units, not of individuals)</w:t>
+      </w:r>
+      <w:r>
+        <w:t>,</w:t>
+      </w:r>
+      <w:r>
+        <w:t xml:space="preserve"> it is particularly important in this tab to look at measures that take into account the size and age distribution of the population, </w:t>
+      </w:r>
+      <w:r>
+        <w:t xml:space="preserve">such as </w:t>
+      </w:r>
+      <w:r>
+        <w:t xml:space="preserve">age-adjusted YLL rate and </w:t>
+      </w:r>
+      <w:r>
+        <w:t>age-</w:t>
+      </w:r>
+      <w:r>
+        <w:t>adjusted death rate.</w:t>
+      </w:r>
+      <w:r>
+        <w:t xml:space="preserve"> </w:t>
+      </w:r>
+      <w:r>
+        <w:t xml:space="preserve">While correlations do not indicate causation, they are a potentially important </w:t>
+      </w:r>
+      <w:r>
+        <w:t>way to understand</w:t>
+      </w:r>
+      <w:r>
+        <w:t xml:space="preserve"> the differential roles of some social determinants of health on disease outcomes.</w:t>
+      </w:r>
+    </w:p>
+    <w:p>
+      <w:pPr>
+        <w:spacing w:after="0"/>
+        <w:rPr>
+          <w:b/>
+        </w:rPr>
+      </w:pPr>
+    </w:p>
+    <w:p>
+      <w:pPr>
+        <w:spacing w:after="0"/>
+        <w:rPr>
+          <w:b/>
+        </w:rPr>
+      </w:pPr>
+      <w:r>
+        <w:t>(</w:t>
+      </w:r>
+      <w:r>
+        <w:rPr>
+          <w:color w:val="FF0000"/>
+        </w:rPr>
+        <w:t>Needs to be added</w:t>
+      </w:r>
+      <w:r>
+        <w:t>)</w:t>
+      </w:r>
+      <w:del w:id="88" w:author="Nagasako, Julie@CDPH" w:date="2018-09-26T17:21:00Z">
+        <w:r>
+          <w:delText>At the moment</w:delText>
         </w:r>
       </w:del>
-      <w:r>
-        <w:t xml:space="preserve"> </w:t>
-      </w:r>
-      <w:r>
-        <w:t xml:space="preserve">places </w:t>
-      </w:r>
-      <w:r>
-        <w:t>where</w:t>
-      </w:r>
-      <w:r>
-        <w:t xml:space="preserve"> </w:t>
-      </w:r>
-      <w:r>
-        <w:t xml:space="preserve">a particular </w:t>
-      </w:r>
-      <w:r>
-        <w:t xml:space="preserve">condition </w:t>
-      </w:r>
-      <w:r>
-        <w:t>is</w:t>
-      </w:r>
-      <w:r>
-        <w:t xml:space="preserve"> the highest </w:t>
-      </w:r>
-      <w:r>
-        <w:t xml:space="preserve">as well as </w:t>
-      </w:r>
-      <w:r>
-        <w:t xml:space="preserve">highlighting </w:t>
-      </w:r>
-      <w:r>
-        <w:t xml:space="preserve">geographical </w:t>
-      </w:r>
-      <w:r>
-        <w:t>disparities</w:t>
-      </w:r>
-      <w:r>
-        <w:t xml:space="preserve"> of the condition</w:t>
-      </w:r>
-      <w:r>
-        <w:t>.</w:t>
-      </w:r>
-      <w:r>
-        <w:rPr>
-          <w:b/>
-        </w:rPr>
-        <w:t xml:space="preserve"> </w:t>
-      </w:r>
-      <w:r>
-        <w:t xml:space="preserve"> </w:t>
-      </w:r>
-      <w:r>
-        <w:t xml:space="preserve">Years </w:t>
-      </w:r>
-      <w:r>
-        <w:t xml:space="preserve">of life lost and number of deaths will tend to be highest in areas with </w:t>
-      </w:r>
-      <w:r>
-        <w:t xml:space="preserve">the largest </w:t>
-      </w:r>
-      <w:r>
-        <w:t>population</w:t>
-      </w:r>
-      <w:r>
-        <w:t xml:space="preserve">s, whereas rate measures adjust for population </w:t>
-      </w:r>
-      <w:del w:id="79" w:author="Nagasako, Julie@CDPH" w:date="2018-09-26T17:18:00Z">
-        <w:r>
-          <w:delText>szie</w:delText>
-        </w:r>
-      </w:del>
-      <w:ins w:id="80" w:author="Nagasako, Julie@CDPH" w:date="2018-09-26T17:18:00Z">
-        <w:r>
-          <w:t>size</w:t>
-        </w:r>
-      </w:ins>
-      <w:r>
-        <w:t>.</w:t>
-      </w:r>
-      <w:r>
-        <w:rPr>
-          <w:b/>
-        </w:rPr>
-        <w:t xml:space="preserve"> </w:t>
-      </w:r>
-      <w:r>
-        <w:t>Note</w:t>
-      </w:r>
-      <w:r>
-        <w:t xml:space="preserve"> that higher ranking counties or communities </w:t>
-      </w:r>
-      <w:r>
-        <w:t>may not be</w:t>
-      </w:r>
-      <w:r>
-        <w:t xml:space="preserve"> meaningfully higher from a statistical perspective</w:t>
-      </w:r>
-      <w:r>
-        <w:t>;</w:t>
-      </w:r>
-      <w:r>
-        <w:t xml:space="preserve"> </w:t>
-      </w:r>
-      <w:r>
-        <w:t xml:space="preserve">examining </w:t>
-      </w:r>
-      <w:r>
-        <w:t xml:space="preserve">the confidence intervals </w:t>
-      </w:r>
-      <w:r>
-        <w:t>will help determine if there is a meaningful difference or not</w:t>
-      </w:r>
-      <w:r>
-        <w:t>.</w:t>
-      </w:r>
-    </w:p>
-    <w:p>
-      <w:pPr>
-        <w:spacing w:after="0"/>
-      </w:pPr>
-    </w:p>
-    <w:p>
-      <w:pPr>
-        <w:spacing w:after="0"/>
-        <w:rPr>
-          <w:b/>
-        </w:rPr>
-      </w:pPr>
-      <w:r>
-        <w:t xml:space="preserve">Note: </w:t>
-      </w:r>
-      <w:del w:id="81" w:author="Nagasako, Julie@CDPH" w:date="2018-09-26T17:19:00Z">
-        <w:r>
-          <w:delText>For the moment</w:delText>
-        </w:r>
-      </w:del>
-      <w:ins w:id="82" w:author="Nagasako, Julie@CDPH" w:date="2018-09-26T17:19:00Z">
-        <w:r>
-          <w:t>In the current version</w:t>
-        </w:r>
-      </w:ins>
-      <w:r>
-        <w:t>, confidence intervals are only displayed for the crude death rate but will be available soon for all measures</w:t>
-      </w:r>
-      <w:ins w:id="83" w:author="Nagasako, Julie@CDPH" w:date="2018-09-26T17:19:00Z">
-        <w:r>
-          <w:t>.</w:t>
-        </w:r>
-      </w:ins>
-    </w:p>
-    <w:p>
-      <w:pPr>
-        <w:spacing w:after="0"/>
-        <w:rPr>
-          <w:b/>
-        </w:rPr>
-      </w:pPr>
-    </w:p>
-    <w:p>
-      <w:pPr>
-        <w:spacing w:after="0"/>
-        <w:rPr>
-          <w:b/>
-        </w:rPr>
-      </w:pPr>
-    </w:p>
-    <w:p>
-      <w:pPr>
-        <w:spacing w:after="0"/>
-        <w:rPr>
-          <w:b/>
-        </w:rPr>
-      </w:pPr>
-      <w:r>
-        <w:rPr>
-          <w:b/>
-        </w:rPr>
-        <w:t>TREND</w:t>
-      </w:r>
-    </w:p>
-    <w:p>
-      <w:pPr>
-        <w:spacing w:after="0"/>
-      </w:pPr>
-      <w:r>
-        <w:t>This graph displays</w:t>
-      </w:r>
-      <w:r>
-        <w:t xml:space="preserve"> the trend over time for a </w:t>
-      </w:r>
-      <w:r>
-        <w:t>particular condition within</w:t>
-      </w:r>
-      <w:r>
-        <w:t xml:space="preserve"> a selected geography, separately for </w:t>
-      </w:r>
-      <w:commentRangeStart w:id="84"/>
-      <w:commentRangeStart w:id="85"/>
-      <w:r>
-        <w:t>males, females</w:t>
-      </w:r>
-      <w:commentRangeEnd w:id="84"/>
-      <w:r>
-        <w:rPr>
-          <w:rStyle w:val="CommentReference"/>
-        </w:rPr>
-        <w:commentReference w:id="84"/>
-      </w:r>
-      <w:commentRangeEnd w:id="85"/>
-      <w:r>
-        <w:rPr>
-          <w:rStyle w:val="CommentReference"/>
-        </w:rPr>
-        <w:commentReference w:id="85"/>
-      </w:r>
-      <w:r>
-        <w:t>, and the total</w:t>
-      </w:r>
-      <w:ins w:id="86" w:author="Nagasako, Julie@CDPH" w:date="2018-09-26T17:20:00Z">
-        <w:r>
-          <w:t xml:space="preserve"> population</w:t>
-        </w:r>
-      </w:ins>
-      <w:r>
-        <w:t>.</w:t>
-      </w:r>
-      <w:r>
-        <w:t xml:space="preserve"> </w:t>
-      </w:r>
-      <w:r>
-        <w:t xml:space="preserve">Reviewing the trend over time is important for understanding which problems are improving and which are getting worse. </w:t>
-      </w:r>
-    </w:p>
-    <w:p>
-      <w:pPr>
-        <w:spacing w:after="0"/>
-      </w:pPr>
-    </w:p>
-    <w:p>
-      <w:pPr>
-        <w:spacing w:after="0"/>
-      </w:pPr>
-      <w:r>
-        <w:t>Note: Because the data for the communities and census tract are currently aggregated for 5 years, those data are not available currently in the trend tab.</w:t>
-      </w:r>
-    </w:p>
-    <w:p>
-      <w:pPr>
-        <w:spacing w:after="0"/>
-        <w:rPr>
-          <w:b/>
-        </w:rPr>
-      </w:pPr>
-    </w:p>
-    <w:p>
-      <w:pPr>
-        <w:spacing w:after="0"/>
-        <w:rPr>
-          <w:b/>
-        </w:rPr>
-      </w:pPr>
-      <w:r>
-        <w:rPr>
-          <w:b/>
-        </w:rPr>
-        <w:t>S</w:t>
-      </w:r>
-      <w:r>
-        <w:rPr>
-          <w:b/>
-        </w:rPr>
-        <w:t xml:space="preserve">OCIAL </w:t>
-      </w:r>
-      <w:r>
-        <w:rPr>
-          <w:b/>
-        </w:rPr>
-        <w:t>D</w:t>
-      </w:r>
-      <w:r>
-        <w:rPr>
-          <w:b/>
-        </w:rPr>
-        <w:t xml:space="preserve">ETERMINANTS </w:t>
-      </w:r>
-      <w:r>
-        <w:rPr>
-          <w:b/>
-        </w:rPr>
-        <w:t>O</w:t>
-      </w:r>
-      <w:r>
-        <w:rPr>
-          <w:b/>
-        </w:rPr>
-        <w:t xml:space="preserve">F </w:t>
-      </w:r>
-      <w:r>
-        <w:rPr>
-          <w:b/>
-        </w:rPr>
-        <w:t>H</w:t>
-      </w:r>
-      <w:r>
-        <w:rPr>
-          <w:b/>
-        </w:rPr>
-        <w:t>EALTH</w:t>
-      </w:r>
-      <w:r>
-        <w:rPr>
-          <w:b/>
-        </w:rPr>
-        <w:t xml:space="preserve"> ASSOCIATIONS</w:t>
-      </w:r>
-    </w:p>
-    <w:p>
-      <w:pPr>
-        <w:spacing w:after="0"/>
-        <w:rPr>
-          <w:ins w:id="87" w:author="Nagasako, Julie@CDPH" w:date="2018-09-26T17:21:00Z"/>
-        </w:rPr>
-      </w:pPr>
-      <w:r>
-        <w:t xml:space="preserve">This scatter plot </w:t>
-      </w:r>
-      <w:r>
-        <w:t>displays the correlation of</w:t>
-      </w:r>
-      <w:r>
-        <w:t xml:space="preserve"> a selected social determinant measure with a selected condition.</w:t>
-      </w:r>
-      <w:r>
-        <w:t xml:space="preserve"> </w:t>
-      </w:r>
-      <w:r>
-        <w:t xml:space="preserve">Each dot </w:t>
-      </w:r>
-      <w:r>
-        <w:t xml:space="preserve">maps </w:t>
-      </w:r>
-      <w:r>
-        <w:t>the value of the social determinant measure</w:t>
-      </w:r>
-      <w:r>
-        <w:t xml:space="preserve"> against</w:t>
-      </w:r>
-      <w:r>
-        <w:t xml:space="preserve"> the value of the condition measure for one geographic unit</w:t>
-      </w:r>
-      <w:r>
-        <w:t xml:space="preserve"> (</w:t>
-      </w:r>
-      <w:r>
-        <w:t xml:space="preserve">county, community, or </w:t>
-      </w:r>
-      <w:r>
-        <w:t>census tract)</w:t>
-      </w:r>
-      <w:ins w:id="88" w:author="Nagasako, Julie@CDPH" w:date="2018-09-26T17:21:00Z">
-        <w:r>
-          <w:t>.</w:t>
-        </w:r>
-      </w:ins>
-      <w:r>
-        <w:t xml:space="preserve"> </w:t>
-      </w:r>
-      <w:r>
-        <w:t>Because this association is “ecologic” (correlation of geographic units, not of individuals)</w:t>
-      </w:r>
-      <w:r>
-        <w:t>,</w:t>
-      </w:r>
-      <w:r>
-        <w:t xml:space="preserve"> it is particularly important in this tab to look at measures that take into account the size and age distribution of the population, </w:t>
-      </w:r>
-      <w:r>
-        <w:t xml:space="preserve">such as </w:t>
-      </w:r>
-      <w:r>
-        <w:t xml:space="preserve">age-adjusted YLL rate and </w:t>
-      </w:r>
-      <w:r>
-        <w:t>age-</w:t>
-      </w:r>
-      <w:r>
-        <w:t>adjusted death rate.</w:t>
-      </w:r>
-      <w:r>
-        <w:t xml:space="preserve"> </w:t>
-      </w:r>
-      <w:r>
-        <w:t xml:space="preserve">While correlations do not indicate causation, they are a potentially important </w:t>
-      </w:r>
-      <w:r>
-        <w:t>way to understand</w:t>
-      </w:r>
-      <w:r>
-        <w:t xml:space="preserve"> the differential roles of some social determinants of health on disease outcomes.</w:t>
-      </w:r>
-    </w:p>
-    <w:p>
-      <w:pPr>
-        <w:spacing w:after="0"/>
-        <w:rPr>
-          <w:b/>
-        </w:rPr>
-      </w:pPr>
-    </w:p>
-    <w:p>
-      <w:pPr>
-        <w:spacing w:after="0"/>
-        <w:rPr>
-          <w:b/>
-        </w:rPr>
-      </w:pPr>
-      <w:r>
-        <w:t>(</w:t>
-      </w:r>
-      <w:r>
-        <w:rPr>
-          <w:color w:val="FF0000"/>
-        </w:rPr>
-        <w:t>Needs to be added</w:t>
-      </w:r>
-      <w:r>
-        <w:t>)</w:t>
-      </w:r>
-      <w:del w:id="89" w:author="Nagasako, Julie@CDPH" w:date="2018-09-26T17:21:00Z">
-        <w:r>
-          <w:delText>At the moment</w:delText>
-        </w:r>
-      </w:del>
-      <w:ins w:id="90" w:author="Nagasako, Julie@CDPH" w:date="2018-09-26T17:21:00Z">
+      <w:ins w:id="89" w:author="Nagasako, Julie@CDPH" w:date="2018-09-26T17:21:00Z">
         <w:r>
           <w:t>In the current version</w:t>
         </w:r>
@@ -1522,7 +1520,7 @@
           <w:b/>
           <w:sz w:val="28"/>
         </w:rPr>
-        <w:pPrChange w:id="91" w:author="Samuel, Michael@CDPH" w:date="2018-09-27T18:19:00Z">
+        <w:pPrChange w:id="90" w:author="Samuel, Michael@CDPH" w:date="2018-09-27T18:19:00Z">
           <w:pPr>
             <w:spacing w:after="0"/>
           </w:pPr>
@@ -1545,12 +1543,21 @@
           <w:color w:val="000000"/>
         </w:rPr>
       </w:pPr>
-      <w:r>
+    </w:p>
+    <w:p>
+      <w:pPr>
+        <w:pStyle w:val="NormalWeb"/>
         <w:rPr>
           <w:rFonts w:ascii="Calibri" w:hAnsi="Calibri" w:cs="Calibri"/>
           <w:color w:val="000000"/>
         </w:rPr>
-        <w:t>Hi Michael,</w:t>
+      </w:pPr>
+      <w:r>
+        <w:rPr>
+          <w:rFonts w:ascii="Calibri" w:hAnsi="Calibri" w:cs="Calibri"/>
+          <w:color w:val="000000"/>
+        </w:rPr>
+        <w:t>1.) Top header</w:t>
       </w:r>
     </w:p>
     <w:p>
@@ -1561,6 +1568,27 @@
           <w:color w:val="000000"/>
         </w:rPr>
       </w:pPr>
+      <w:r>
+        <w:rPr>
+          <w:rFonts w:ascii="Calibri" w:hAnsi="Calibri" w:cs="Calibri"/>
+          <w:color w:val="000000"/>
+        </w:rPr>
+        <w:t>2.) Column Above the</w:t>
+      </w:r>
+      <w:r>
+        <w:rPr>
+          <w:rFonts w:ascii="Calibri" w:hAnsi="Calibri" w:cs="Calibri"/>
+          <w:color w:val="000000"/>
+        </w:rPr>
+        <w:t xml:space="preserve"> </w:t>
+      </w:r>
+      <w:r>
+        <w:rPr>
+          <w:rFonts w:ascii="Calibri" w:hAnsi="Calibri" w:cs="Calibri"/>
+          <w:color w:val="000000"/>
+        </w:rPr>
+        <w:t>"Fold" (the approximate content visible on the initial screen before scrolling)</w:t>
+      </w:r>
     </w:p>
     <w:p>
       <w:pPr>
@@ -1575,7 +1603,7 @@
           <w:rFonts w:ascii="Calibri" w:hAnsi="Calibri" w:cs="Calibri"/>
           <w:color w:val="000000"/>
         </w:rPr>
-        <w:t>I've attached my input on the CCB homepage text. Reviewing the app structure I looked at four sections where explanatory text could be included. </w:t>
+        <w:t>3.) Column Below the "Fold" (below that, some scrolling needed)</w:t>
       </w:r>
     </w:p>
     <w:p>
@@ -1586,6 +1614,13 @@
           <w:color w:val="000000"/>
         </w:rPr>
       </w:pPr>
+      <w:r>
+        <w:rPr>
+          <w:rFonts w:ascii="Calibri" w:hAnsi="Calibri" w:cs="Calibri"/>
+          <w:color w:val="000000"/>
+        </w:rPr>
+        <w:t>4.) Graphic panel (the large section to the right of the column above/below the graphics)</w:t>
+      </w:r>
     </w:p>
     <w:p>
       <w:pPr>
@@ -1595,12 +1630,44 @@
           <w:color w:val="000000"/>
         </w:rPr>
       </w:pPr>
-      <w:r>
+    </w:p>
+    <w:p>
+      <w:pPr>
+        <w:pStyle w:val="NormalWeb"/>
         <w:rPr>
           <w:rFonts w:ascii="Calibri" w:hAnsi="Calibri" w:cs="Calibri"/>
           <w:color w:val="000000"/>
         </w:rPr>
-        <w:t>1.) Top header</w:t>
+      </w:pPr>
+      <w:proofErr w:type="gramStart"/>
+      <w:r>
+        <w:rPr>
+          <w:rFonts w:ascii="Calibri" w:hAnsi="Calibri" w:cs="Calibri"/>
+          <w:color w:val="000000"/>
+        </w:rPr>
+        <w:t>content</w:t>
+      </w:r>
+      <w:proofErr w:type="gramEnd"/>
+      <w:r>
+        <w:rPr>
+          <w:rFonts w:ascii="Calibri" w:hAnsi="Calibri" w:cs="Calibri"/>
+          <w:color w:val="000000"/>
+        </w:rPr>
+        <w:t xml:space="preserve"> </w:t>
+      </w:r>
+      <w:r>
+        <w:rPr>
+          <w:rFonts w:ascii="Calibri" w:hAnsi="Calibri" w:cs="Calibri"/>
+          <w:color w:val="000000"/>
+        </w:rPr>
+        <w:t xml:space="preserve">to be </w:t>
+      </w:r>
+      <w:r>
+        <w:rPr>
+          <w:rFonts w:ascii="Calibri" w:hAnsi="Calibri" w:cs="Calibri"/>
+          <w:color w:val="000000"/>
+        </w:rPr>
+        <w:t>juggled</w:t>
       </w:r>
     </w:p>
     <w:p>
@@ -1616,203 +1683,23 @@
           <w:rFonts w:ascii="Calibri" w:hAnsi="Calibri" w:cs="Calibri"/>
           <w:color w:val="000000"/>
         </w:rPr>
-        <w:t xml:space="preserve">2.) Column Above </w:t>
-      </w:r>
-      <w:proofErr w:type="spellStart"/>
+        <w:t xml:space="preserve"> </w:t>
+      </w:r>
+      <w:proofErr w:type="gramStart"/>
       <w:r>
         <w:rPr>
           <w:rFonts w:ascii="Calibri" w:hAnsi="Calibri" w:cs="Calibri"/>
           <w:color w:val="000000"/>
         </w:rPr>
-        <w:t>the"Fold</w:t>
-      </w:r>
-      <w:proofErr w:type="spellEnd"/>
+        <w:t>we</w:t>
+      </w:r>
+      <w:proofErr w:type="gramEnd"/>
       <w:r>
         <w:rPr>
           <w:rFonts w:ascii="Calibri" w:hAnsi="Calibri" w:cs="Calibri"/>
           <w:color w:val="000000"/>
         </w:rPr>
-        <w:t>" (the approximate content visible on the initial screen before scrolling)</w:t>
-      </w:r>
-    </w:p>
-    <w:p>
-      <w:pPr>
-        <w:pStyle w:val="NormalWeb"/>
-        <w:rPr>
-          <w:rFonts w:ascii="Calibri" w:hAnsi="Calibri" w:cs="Calibri"/>
-          <w:color w:val="000000"/>
-        </w:rPr>
-      </w:pPr>
-      <w:r>
-        <w:rPr>
-          <w:rFonts w:ascii="Calibri" w:hAnsi="Calibri" w:cs="Calibri"/>
-          <w:color w:val="000000"/>
-        </w:rPr>
-        <w:t>3.) Column Below the "Fold" (below that, some scrolling needed)</w:t>
-      </w:r>
-    </w:p>
-    <w:p>
-      <w:pPr>
-        <w:pStyle w:val="NormalWeb"/>
-        <w:rPr>
-          <w:rFonts w:ascii="Calibri" w:hAnsi="Calibri" w:cs="Calibri"/>
-          <w:color w:val="000000"/>
-        </w:rPr>
-      </w:pPr>
-      <w:r>
-        <w:rPr>
-          <w:rFonts w:ascii="Calibri" w:hAnsi="Calibri" w:cs="Calibri"/>
-          <w:color w:val="000000"/>
-        </w:rPr>
-        <w:t>4.) Graphic panel (the large section to the right of the column above/below the graphics)</w:t>
-      </w:r>
-    </w:p>
-    <w:p>
-      <w:pPr>
-        <w:pStyle w:val="NormalWeb"/>
-        <w:rPr>
-          <w:rFonts w:ascii="Calibri" w:hAnsi="Calibri" w:cs="Calibri"/>
-          <w:color w:val="000000"/>
-        </w:rPr>
-      </w:pPr>
-    </w:p>
-    <w:p>
-      <w:pPr>
-        <w:pStyle w:val="NormalWeb"/>
-        <w:rPr>
-          <w:rFonts w:ascii="Calibri" w:hAnsi="Calibri" w:cs="Calibri"/>
-          <w:color w:val="000000"/>
-        </w:rPr>
-      </w:pPr>
-      <w:r>
-        <w:rPr>
-          <w:rFonts w:ascii="Calibri" w:hAnsi="Calibri" w:cs="Calibri"/>
-          <w:color w:val="000000"/>
-        </w:rPr>
-        <w:t>I've attached recommendations for which content I would prioritize for each section, but these could be juggled/cut.  It also made me think that at some point we may need to consider a more detailed "about" page. </w:t>
-      </w:r>
-    </w:p>
-    <w:p>
-      <w:pPr>
-        <w:pStyle w:val="NormalWeb"/>
-        <w:rPr>
-          <w:rFonts w:ascii="Calibri" w:hAnsi="Calibri" w:cs="Calibri"/>
-          <w:color w:val="000000"/>
-        </w:rPr>
-      </w:pPr>
-    </w:p>
-    <w:p>
-      <w:pPr>
-        <w:pStyle w:val="NormalWeb"/>
-        <w:rPr>
-          <w:rFonts w:ascii="Calibri" w:hAnsi="Calibri" w:cs="Calibri"/>
-          <w:color w:val="000000"/>
-        </w:rPr>
-      </w:pPr>
-      <w:r>
-        <w:rPr>
-          <w:rFonts w:ascii="Calibri" w:hAnsi="Calibri" w:cs="Calibri"/>
-          <w:color w:val="000000"/>
-        </w:rPr>
-        <w:t>Several pieces still need some work - but I think it'd be good to begin with this and determine next steps.  Probably worth having Scott -- the soul of brevity -- take a pass through it once we concur on the material.</w:t>
-      </w:r>
-    </w:p>
-    <w:p>
-      <w:pPr>
-        <w:pStyle w:val="NormalWeb"/>
-        <w:rPr>
-          <w:rFonts w:ascii="Calibri" w:hAnsi="Calibri" w:cs="Calibri"/>
-          <w:color w:val="000000"/>
-        </w:rPr>
-      </w:pPr>
-    </w:p>
-    <w:p>
-      <w:pPr>
-        <w:pStyle w:val="NormalWeb"/>
-        <w:rPr>
-          <w:rFonts w:ascii="Calibri" w:hAnsi="Calibri" w:cs="Calibri"/>
-          <w:color w:val="000000"/>
-        </w:rPr>
-      </w:pPr>
-      <w:r>
-        <w:rPr>
-          <w:rFonts w:ascii="Calibri" w:hAnsi="Calibri" w:cs="Calibri"/>
-          <w:color w:val="000000"/>
-        </w:rPr>
-        <w:t>I'm also open to any edits you'd like to make to this content - although I would like to review the final text before we go live(-</w:t>
-      </w:r>
-      <w:proofErr w:type="spellStart"/>
-      <w:r>
-        <w:rPr>
-          <w:rFonts w:ascii="Calibri" w:hAnsi="Calibri" w:cs="Calibri"/>
-          <w:color w:val="000000"/>
-        </w:rPr>
-        <w:t>er</w:t>
-      </w:r>
-      <w:proofErr w:type="spellEnd"/>
-      <w:r>
-        <w:rPr>
-          <w:rFonts w:ascii="Calibri" w:hAnsi="Calibri" w:cs="Calibri"/>
-          <w:color w:val="000000"/>
-        </w:rPr>
-        <w:t>).</w:t>
-      </w:r>
-    </w:p>
-    <w:p>
-      <w:pPr>
-        <w:pStyle w:val="NormalWeb"/>
-        <w:rPr>
-          <w:rFonts w:ascii="Calibri" w:hAnsi="Calibri" w:cs="Calibri"/>
-          <w:color w:val="000000"/>
-        </w:rPr>
-      </w:pPr>
-      <w:r>
-        <w:rPr>
-          <w:rFonts w:ascii="Calibri" w:hAnsi="Calibri" w:cs="Calibri"/>
-          <w:color w:val="000000"/>
-        </w:rPr>
-        <w:t>Katey - some of this may be useful as you're developing communications - although we wouldn't need all of it.</w:t>
-      </w:r>
-    </w:p>
-    <w:p>
-      <w:pPr>
-        <w:pStyle w:val="NormalWeb"/>
-        <w:rPr>
-          <w:rFonts w:ascii="Calibri" w:hAnsi="Calibri" w:cs="Calibri"/>
-          <w:color w:val="000000"/>
-        </w:rPr>
-      </w:pPr>
-    </w:p>
-    <w:p>
-      <w:pPr>
-        <w:pStyle w:val="NormalWeb"/>
-        <w:rPr>
-          <w:rFonts w:ascii="Calibri" w:hAnsi="Calibri" w:cs="Calibri"/>
-          <w:color w:val="000000"/>
-        </w:rPr>
-      </w:pPr>
-      <w:r>
-        <w:rPr>
-          <w:rFonts w:ascii="Calibri" w:hAnsi="Calibri" w:cs="Calibri"/>
-          <w:color w:val="000000"/>
-        </w:rPr>
-        <w:t>Thanks,</w:t>
-      </w:r>
-    </w:p>
-    <w:p>
-      <w:pPr>
-        <w:pStyle w:val="NormalWeb"/>
-        <w:rPr>
-          <w:rFonts w:ascii="Calibri" w:hAnsi="Calibri" w:cs="Calibri"/>
-          <w:color w:val="000000"/>
-        </w:rPr>
-      </w:pPr>
-      <w:r>
-        <w:rPr>
-          <w:rFonts w:ascii="Calibri" w:hAnsi="Calibri" w:cs="Calibri"/>
-          <w:color w:val="000000"/>
-        </w:rPr>
-        <w:t>Julie </w:t>
+        <w:t xml:space="preserve"> may need to consider a more detailed "about" page. </w:t>
       </w:r>
     </w:p>
     <w:p>
@@ -1878,7 +1765,7 @@
           <w:szCs w:val="24"/>
         </w:rPr>
       </w:pPr>
-      <w:commentRangeStart w:id="92"/>
+      <w:commentRangeStart w:id="91"/>
       <w:r>
         <w:rPr>
           <w:rFonts w:ascii="Arial" w:eastAsia="Times New Roman" w:hAnsi="Arial" w:cs="Arial"/>
@@ -1888,12 +1775,12 @@
         </w:rPr>
         <w:t xml:space="preserve">Welcome </w:t>
       </w:r>
-      <w:commentRangeEnd w:id="92"/>
+      <w:commentRangeEnd w:id="91"/>
       <w:r>
         <w:rPr>
           <w:rStyle w:val="CommentReference"/>
         </w:rPr>
-        <w:commentReference w:id="92"/>
+        <w:commentReference w:id="91"/>
       </w:r>
       <w:r>
         <w:rPr>
@@ -1933,7 +1820,7 @@
           <w:szCs w:val="24"/>
         </w:rPr>
       </w:pPr>
-      <w:commentRangeStart w:id="93"/>
+      <w:commentRangeStart w:id="92"/>
       <w:r>
         <w:rPr>
           <w:rFonts w:ascii="Arial" w:eastAsia="Times New Roman" w:hAnsi="Arial" w:cs="Arial"/>
@@ -1942,12 +1829,12 @@
         </w:rPr>
         <w:t xml:space="preserve">Share your feedback! </w:t>
       </w:r>
-      <w:commentRangeEnd w:id="93"/>
+      <w:commentRangeEnd w:id="92"/>
       <w:r>
         <w:rPr>
           <w:rStyle w:val="CommentReference"/>
         </w:rPr>
-        <w:commentReference w:id="93"/>
+        <w:commentReference w:id="92"/>
       </w:r>
     </w:p>
     <w:p>
@@ -1990,6 +1877,8 @@
         </w:rPr>
         <w:t>(need to know)</w:t>
       </w:r>
+      <w:bookmarkStart w:id="93" w:name="_GoBack"/>
+      <w:bookmarkEnd w:id="93"/>
     </w:p>
     <w:p>
       <w:pPr>
@@ -2023,7 +1912,25 @@
           <w:color w:val="000000"/>
           <w:shd w:val="clear" w:color="auto" w:fill="FFFFFF"/>
         </w:rPr>
-        <w:t xml:space="preserve">, both simple and complex, about intersection between health disparities and place. </w:t>
+        <w:t xml:space="preserve">, both simple and complex, about </w:t>
+      </w:r>
+      <w:ins w:id="94" w:author="SamFam" w:date="2018-09-30T17:31:00Z">
+        <w:r>
+          <w:rPr>
+            <w:rFonts w:ascii="Arial" w:eastAsia="Times New Roman" w:hAnsi="Arial" w:cs="Arial"/>
+            <w:color w:val="000000"/>
+            <w:shd w:val="clear" w:color="auto" w:fill="FFFFFF"/>
+          </w:rPr>
+          <w:t xml:space="preserve">the </w:t>
+        </w:r>
+      </w:ins>
+      <w:r>
+        <w:rPr>
+          <w:rFonts w:ascii="Arial" w:eastAsia="Times New Roman" w:hAnsi="Arial" w:cs="Arial"/>
+          <w:color w:val="000000"/>
+          <w:shd w:val="clear" w:color="auto" w:fill="FFFFFF"/>
+        </w:rPr>
+        <w:t xml:space="preserve">intersection between health disparities and place. </w:t>
       </w:r>
     </w:p>
     <w:p>
@@ -2088,15 +1995,48 @@
           <w:szCs w:val="24"/>
         </w:rPr>
       </w:pPr>
-      <w:r>
-        <w:rPr>
-          <w:rFonts w:ascii="Arial" w:eastAsia="Times New Roman" w:hAnsi="Arial" w:cs="Arial"/>
-          <w:color w:val="000000"/>
-        </w:rPr>
-        <w:lastRenderedPageBreak/>
-        <w:t xml:space="preserve"> The CCB currently displays 15 years of California statewide, county, community, and census tract condition-specific mortality burden, using a range of measures, with interactive rankings, charts, maps and trend visualizations. </w:t>
-      </w:r>
-      <w:commentRangeStart w:id="94"/>
+      <w:del w:id="95" w:author="SamFam" w:date="2018-09-30T17:31:00Z">
+        <w:r>
+          <w:rPr>
+            <w:rFonts w:ascii="Arial" w:eastAsia="Times New Roman" w:hAnsi="Arial" w:cs="Arial"/>
+            <w:color w:val="000000"/>
+          </w:rPr>
+          <w:delText xml:space="preserve"> </w:delText>
+        </w:r>
+      </w:del>
+      <w:r>
+        <w:rPr>
+          <w:rFonts w:ascii="Arial" w:eastAsia="Times New Roman" w:hAnsi="Arial" w:cs="Arial"/>
+          <w:color w:val="000000"/>
+        </w:rPr>
+        <w:t>The CCB currently displays 1</w:t>
+      </w:r>
+      <w:ins w:id="96" w:author="SamFam" w:date="2018-09-30T17:31:00Z">
+        <w:r>
+          <w:rPr>
+            <w:rFonts w:ascii="Arial" w:eastAsia="Times New Roman" w:hAnsi="Arial" w:cs="Arial"/>
+            <w:color w:val="000000"/>
+          </w:rPr>
+          <w:t>7</w:t>
+        </w:r>
+      </w:ins>
+      <w:del w:id="97" w:author="SamFam" w:date="2018-09-30T17:31:00Z">
+        <w:r>
+          <w:rPr>
+            <w:rFonts w:ascii="Arial" w:eastAsia="Times New Roman" w:hAnsi="Arial" w:cs="Arial"/>
+            <w:color w:val="000000"/>
+          </w:rPr>
+          <w:delText>5</w:delText>
+        </w:r>
+      </w:del>
+      <w:r>
+        <w:rPr>
+          <w:rFonts w:ascii="Arial" w:eastAsia="Times New Roman" w:hAnsi="Arial" w:cs="Arial"/>
+          <w:color w:val="000000"/>
+        </w:rPr>
+        <w:t xml:space="preserve"> years of California statewide, county, community, and census tract condition-specific mortality burden, using a range of measures, with interactive rankings, charts, maps and trend visualizations. </w:t>
+      </w:r>
+      <w:commentRangeStart w:id="98"/>
       <w:r>
         <w:rPr>
           <w:rFonts w:ascii="Arial" w:eastAsia="Times New Roman" w:hAnsi="Arial" w:cs="Arial"/>
@@ -2104,12 +2044,12 @@
         </w:rPr>
         <w:t>The list of conditions is based on the Global Burden of Disease system, modified for local public health priorities. The CCB also includes a limited set of social determinants data and describes their correlations with death outcomes, as a pilot for more robust functionality in this area.  </w:t>
       </w:r>
-      <w:commentRangeEnd w:id="94"/>
+      <w:commentRangeEnd w:id="98"/>
       <w:r>
         <w:rPr>
           <w:rStyle w:val="CommentReference"/>
         </w:rPr>
-        <w:commentReference w:id="94"/>
+        <w:commentReference w:id="98"/>
       </w:r>
       <w:r>
         <w:rPr>
@@ -2122,7 +2062,7 @@
         <w:rPr>
           <w:rStyle w:val="CommentReference"/>
         </w:rPr>
-        <w:commentReference w:id="95"/>
+        <w:commentReference w:id="99"/>
       </w:r>
     </w:p>
     <w:p>
@@ -2183,7 +2123,7 @@
         </w:rPr>
         <w:t xml:space="preserve">Help us improve the CCB by taking a short </w:t>
       </w:r>
-      <w:commentRangeStart w:id="96"/>
+      <w:commentRangeStart w:id="100"/>
       <w:r>
         <w:rPr>
           <w:rFonts w:ascii="Arial" w:eastAsia="Times New Roman" w:hAnsi="Arial" w:cs="Arial"/>
@@ -2193,12 +2133,12 @@
         </w:rPr>
         <w:t>survey</w:t>
       </w:r>
-      <w:commentRangeEnd w:id="96"/>
+      <w:commentRangeEnd w:id="100"/>
       <w:r>
         <w:rPr>
           <w:rStyle w:val="CommentReference"/>
         </w:rPr>
-        <w:commentReference w:id="96"/>
+        <w:commentReference w:id="100"/>
       </w:r>
       <w:r>
         <w:rPr>
@@ -2233,7 +2173,7 @@
           <w:szCs w:val="24"/>
         </w:rPr>
       </w:pPr>
-      <w:commentRangeStart w:id="97"/>
+      <w:commentRangeStart w:id="101"/>
       <w:r>
         <w:rPr>
           <w:rFonts w:ascii="Arial" w:eastAsia="Times New Roman" w:hAnsi="Arial" w:cs="Arial"/>
@@ -2242,12 +2182,12 @@
         </w:rPr>
         <w:t xml:space="preserve">Below </w:t>
       </w:r>
-      <w:commentRangeEnd w:id="97"/>
+      <w:commentRangeEnd w:id="101"/>
       <w:r>
         <w:rPr>
           <w:rStyle w:val="CommentReference"/>
         </w:rPr>
-        <w:commentReference w:id="97"/>
+        <w:commentReference w:id="101"/>
       </w:r>
       <w:r>
         <w:rPr>
@@ -2393,7 +2333,7 @@
           <w:color w:val="000000"/>
         </w:rPr>
       </w:pPr>
-      <w:commentRangeStart w:id="98"/>
+      <w:commentRangeStart w:id="102"/>
       <w:r>
         <w:rPr>
           <w:rFonts w:ascii="Arial" w:eastAsia="Times New Roman" w:hAnsi="Arial" w:cs="Arial"/>
@@ -2408,12 +2348,12 @@
         </w:rPr>
         <w:t xml:space="preserve"> </w:t>
       </w:r>
-      <w:commentRangeEnd w:id="98"/>
+      <w:commentRangeEnd w:id="102"/>
       <w:r>
         <w:rPr>
           <w:rStyle w:val="CommentReference"/>
         </w:rPr>
-        <w:commentReference w:id="98"/>
+        <w:commentReference w:id="102"/>
       </w:r>
     </w:p>
     <w:p>
@@ -2681,7 +2621,7 @@
           <w:szCs w:val="24"/>
         </w:rPr>
       </w:pPr>
-      <w:commentRangeStart w:id="99"/>
+      <w:commentRangeStart w:id="103"/>
       <w:r>
         <w:rPr>
           <w:rFonts w:ascii="Arial" w:eastAsia="Times New Roman" w:hAnsi="Arial" w:cs="Arial"/>
@@ -2689,12 +2629,12 @@
         </w:rPr>
         <w:t xml:space="preserve">California </w:t>
       </w:r>
-      <w:commentRangeEnd w:id="99"/>
+      <w:commentRangeEnd w:id="103"/>
       <w:r>
         <w:rPr>
           <w:rStyle w:val="CommentReference"/>
         </w:rPr>
-        <w:commentReference w:id="99"/>
+        <w:commentReference w:id="103"/>
       </w:r>
       <w:r>
         <w:rPr>
@@ -2722,7 +2662,7 @@
           <w:color w:val="000000"/>
         </w:rPr>
       </w:pPr>
-      <w:commentRangeStart w:id="100"/>
+      <w:commentRangeStart w:id="104"/>
       <w:r>
         <w:rPr>
           <w:rFonts w:ascii="Times New Roman" w:eastAsia="Times New Roman" w:hAnsi="Times New Roman" w:cs="Times New Roman"/>
@@ -2731,12 +2671,12 @@
         </w:rPr>
         <w:t xml:space="preserve">Exploring </w:t>
       </w:r>
-      <w:commentRangeEnd w:id="100"/>
+      <w:commentRangeEnd w:id="104"/>
       <w:r>
         <w:rPr>
           <w:rStyle w:val="CommentReference"/>
         </w:rPr>
-        <w:commentReference w:id="100"/>
+        <w:commentReference w:id="104"/>
       </w:r>
       <w:r>
         <w:rPr>
@@ -2894,7 +2834,7 @@
         </w:rPr>
         <w:t xml:space="preserve">Coming </w:t>
       </w:r>
-      <w:commentRangeStart w:id="101"/>
+      <w:commentRangeStart w:id="105"/>
       <w:r>
         <w:rPr>
           <w:rFonts w:ascii="Arial" w:eastAsia="Times New Roman" w:hAnsi="Arial" w:cs="Arial"/>
@@ -2904,12 +2844,12 @@
         </w:rPr>
         <w:t>Soon</w:t>
       </w:r>
-      <w:commentRangeEnd w:id="101"/>
+      <w:commentRangeEnd w:id="105"/>
       <w:r>
         <w:rPr>
           <w:rStyle w:val="CommentReference"/>
         </w:rPr>
-        <w:commentReference w:id="101"/>
+        <w:commentReference w:id="105"/>
       </w:r>
       <w:r>
         <w:rPr>
@@ -2935,15 +2875,105 @@
           <w:rFonts w:ascii="Arial" w:eastAsia="Times New Roman" w:hAnsi="Arial" w:cs="Arial"/>
           <w:color w:val="000000"/>
         </w:rPr>
-        <w:lastRenderedPageBreak/>
-        <w:t xml:space="preserve">The CCB is very much a work in progress- and is intended to be an evolving toolset developing new content and functionality in response to the needs of public health practitioners. Here are a few examples of upcoming </w:t>
-      </w:r>
-      <w:r>
-        <w:rPr>
-          <w:rFonts w:ascii="Arial" w:eastAsia="Times New Roman" w:hAnsi="Arial" w:cs="Arial"/>
-          <w:color w:val="000000"/>
-        </w:rPr>
-        <w:t xml:space="preserve">development and data integration </w:t>
+        <w:t xml:space="preserve">The CCB is </w:t>
+      </w:r>
+      <w:del w:id="106" w:author="SamFam" w:date="2018-09-30T17:33:00Z">
+        <w:r>
+          <w:rPr>
+            <w:rFonts w:ascii="Arial" w:eastAsia="Times New Roman" w:hAnsi="Arial" w:cs="Arial"/>
+            <w:color w:val="000000"/>
+          </w:rPr>
+          <w:delText xml:space="preserve">very much </w:delText>
+        </w:r>
+      </w:del>
+      <w:r>
+        <w:rPr>
+          <w:rFonts w:ascii="Arial" w:eastAsia="Times New Roman" w:hAnsi="Arial" w:cs="Arial"/>
+          <w:color w:val="000000"/>
+        </w:rPr>
+        <w:t>a work in progress</w:t>
+      </w:r>
+      <w:ins w:id="107" w:author="SamFam" w:date="2018-09-30T17:33:00Z">
+        <w:r>
+          <w:rPr>
+            <w:rFonts w:ascii="Arial" w:eastAsia="Times New Roman" w:hAnsi="Arial" w:cs="Arial"/>
+            <w:color w:val="000000"/>
+          </w:rPr>
+          <w:t xml:space="preserve">, </w:t>
+        </w:r>
+      </w:ins>
+      <w:del w:id="108" w:author="SamFam" w:date="2018-09-30T17:33:00Z">
+        <w:r>
+          <w:rPr>
+            <w:rFonts w:ascii="Arial" w:eastAsia="Times New Roman" w:hAnsi="Arial" w:cs="Arial"/>
+            <w:color w:val="000000"/>
+          </w:rPr>
+          <w:delText xml:space="preserve">- </w:delText>
+        </w:r>
+      </w:del>
+      <w:r>
+        <w:rPr>
+          <w:rFonts w:ascii="Arial" w:eastAsia="Times New Roman" w:hAnsi="Arial" w:cs="Arial"/>
+          <w:color w:val="000000"/>
+        </w:rPr>
+        <w:t xml:space="preserve">and is intended to be an evolving toolset developing new content and functionality in response to the needs of public health practitioners. </w:t>
+      </w:r>
+      <w:del w:id="109" w:author="SamFam" w:date="2018-09-30T17:33:00Z">
+        <w:r>
+          <w:rPr>
+            <w:rFonts w:ascii="Arial" w:eastAsia="Times New Roman" w:hAnsi="Arial" w:cs="Arial"/>
+            <w:color w:val="000000"/>
+          </w:rPr>
+          <w:delText xml:space="preserve">Here are a few </w:delText>
+        </w:r>
+      </w:del>
+      <w:ins w:id="110" w:author="SamFam" w:date="2018-09-30T17:33:00Z">
+        <w:r>
+          <w:rPr>
+            <w:rFonts w:ascii="Arial" w:eastAsia="Times New Roman" w:hAnsi="Arial" w:cs="Arial"/>
+            <w:color w:val="000000"/>
+          </w:rPr>
+          <w:t>E</w:t>
+        </w:r>
+      </w:ins>
+      <w:del w:id="111" w:author="SamFam" w:date="2018-09-30T17:33:00Z">
+        <w:r>
+          <w:rPr>
+            <w:rFonts w:ascii="Arial" w:eastAsia="Times New Roman" w:hAnsi="Arial" w:cs="Arial"/>
+            <w:color w:val="000000"/>
+          </w:rPr>
+          <w:delText>e</w:delText>
+        </w:r>
+      </w:del>
+      <w:r>
+        <w:rPr>
+          <w:rFonts w:ascii="Arial" w:eastAsia="Times New Roman" w:hAnsi="Arial" w:cs="Arial"/>
+          <w:color w:val="000000"/>
+        </w:rPr>
+        <w:t xml:space="preserve">xamples of upcoming </w:t>
+      </w:r>
+      <w:r>
+        <w:rPr>
+          <w:rFonts w:ascii="Arial" w:eastAsia="Times New Roman" w:hAnsi="Arial" w:cs="Arial"/>
+          <w:color w:val="000000"/>
+        </w:rPr>
+        <w:t xml:space="preserve">development </w:t>
+      </w:r>
+      <w:del w:id="112" w:author="SamFam" w:date="2018-09-30T17:34:00Z">
+        <w:r>
+          <w:rPr>
+            <w:rFonts w:ascii="Arial" w:eastAsia="Times New Roman" w:hAnsi="Arial" w:cs="Arial"/>
+            <w:color w:val="000000"/>
+          </w:rPr>
+          <w:delText>and data integration</w:delText>
+        </w:r>
+      </w:del>
+      <w:r>
+        <w:rPr>
+          <w:rFonts w:ascii="Arial" w:eastAsia="Times New Roman" w:hAnsi="Arial" w:cs="Arial"/>
+          <w:color w:val="000000"/>
+        </w:rPr>
+        <w:t xml:space="preserve"> </w:t>
       </w:r>
       <w:r>
         <w:rPr>
@@ -2972,31 +3002,28 @@
         <w:spacing w:after="0" w:line="240" w:lineRule="auto"/>
         <w:textAlignment w:val="baseline"/>
         <w:rPr>
-          <w:rFonts w:ascii="Arial" w:eastAsia="Times New Roman" w:hAnsi="Arial" w:cs="Arial"/>
-          <w:color w:val="000000"/>
-        </w:rPr>
-      </w:pPr>
-      <w:r>
-        <w:rPr>
-          <w:rFonts w:ascii="Arial" w:eastAsia="Times New Roman" w:hAnsi="Arial" w:cs="Arial"/>
-          <w:color w:val="000000"/>
-        </w:rPr>
-        <w:t xml:space="preserve">Expanded </w:t>
-      </w:r>
-      <w:r>
-        <w:rPr>
-          <w:rFonts w:ascii="Arial" w:eastAsia="Times New Roman" w:hAnsi="Arial" w:cs="Arial"/>
-          <w:color w:val="000000"/>
-        </w:rPr>
-        <w:t xml:space="preserve">range of </w:t>
-      </w:r>
-      <w:r>
-        <w:rPr>
-          <w:rFonts w:ascii="Arial" w:eastAsia="Times New Roman" w:hAnsi="Arial" w:cs="Arial"/>
-          <w:color w:val="000000"/>
-        </w:rPr>
-        <w:t>social determinants data</w:t>
-      </w:r>
+          <w:moveTo w:id="113" w:author="SamFam" w:date="2018-09-30T17:34:00Z"/>
+          <w:rFonts w:ascii="Arial" w:eastAsia="Times New Roman" w:hAnsi="Arial" w:cs="Arial"/>
+          <w:color w:val="000000"/>
+        </w:rPr>
+      </w:pPr>
+      <w:moveToRangeStart w:id="114" w:author="SamFam" w:date="2018-09-30T17:34:00Z" w:name="move526092192"/>
+      <w:moveTo w:id="115" w:author="SamFam" w:date="2018-09-30T17:34:00Z">
+        <w:r>
+          <w:rPr>
+            <w:rFonts w:ascii="Arial" w:eastAsia="Times New Roman" w:hAnsi="Arial" w:cs="Arial"/>
+            <w:color w:val="000000"/>
+          </w:rPr>
+          <w:t xml:space="preserve">Hospital discharge and emergency department data </w:t>
+        </w:r>
+        <w:r>
+          <w:rPr>
+            <w:rFonts w:ascii="Arial" w:eastAsia="Times New Roman" w:hAnsi="Arial" w:cs="Arial"/>
+            <w:color w:val="000000"/>
+          </w:rPr>
+          <w:t xml:space="preserve"> </w:t>
+        </w:r>
+      </w:moveTo>
     </w:p>
     <w:p>
       <w:pPr>
@@ -3007,25 +3034,22 @@
         <w:spacing w:after="0" w:line="240" w:lineRule="auto"/>
         <w:textAlignment w:val="baseline"/>
         <w:rPr>
-          <w:rFonts w:ascii="Arial" w:eastAsia="Times New Roman" w:hAnsi="Arial" w:cs="Arial"/>
-          <w:color w:val="000000"/>
-        </w:rPr>
-      </w:pPr>
-      <w:r>
-        <w:rPr>
-          <w:rFonts w:ascii="Arial" w:eastAsia="Times New Roman" w:hAnsi="Arial" w:cs="Arial"/>
-          <w:color w:val="000000"/>
-        </w:rPr>
-        <w:t xml:space="preserve">Hospital discharge and emergency department data </w:t>
-      </w:r>
-      <w:r>
-        <w:rPr>
-          <w:rFonts w:ascii="Arial" w:eastAsia="Times New Roman" w:hAnsi="Arial" w:cs="Arial"/>
-          <w:color w:val="000000"/>
-        </w:rPr>
-        <w:t xml:space="preserve"> </w:t>
-      </w:r>
-    </w:p>
+          <w:moveTo w:id="116" w:author="SamFam" w:date="2018-09-30T17:34:00Z"/>
+          <w:rFonts w:ascii="Arial" w:eastAsia="Times New Roman" w:hAnsi="Arial" w:cs="Arial"/>
+          <w:color w:val="000000"/>
+        </w:rPr>
+      </w:pPr>
+      <w:moveTo w:id="117" w:author="SamFam" w:date="2018-09-30T17:34:00Z">
+        <w:r>
+          <w:rPr>
+            <w:rFonts w:ascii="Arial" w:eastAsia="Times New Roman" w:hAnsi="Arial" w:cs="Arial"/>
+            <w:color w:val="000000"/>
+          </w:rPr>
+          <w:t xml:space="preserve">Cost data based on hospital discharge </w:t>
+        </w:r>
+      </w:moveTo>
+    </w:p>
+    <w:moveToRangeEnd w:id="114"/>
     <w:p>
       <w:pPr>
         <w:numPr>
@@ -3044,7 +3068,37 @@
           <w:rFonts w:ascii="Arial" w:eastAsia="Times New Roman" w:hAnsi="Arial" w:cs="Arial"/>
           <w:color w:val="000000"/>
         </w:rPr>
-        <w:t xml:space="preserve">Cost data based on hospital discharge </w:t>
+        <w:t xml:space="preserve">Expanded </w:t>
+      </w:r>
+      <w:r>
+        <w:rPr>
+          <w:rFonts w:ascii="Arial" w:eastAsia="Times New Roman" w:hAnsi="Arial" w:cs="Arial"/>
+          <w:color w:val="000000"/>
+        </w:rPr>
+        <w:t xml:space="preserve">range </w:t>
+      </w:r>
+      <w:ins w:id="118" w:author="SamFam" w:date="2018-09-30T17:35:00Z">
+        <w:r>
+          <w:rPr>
+            <w:rFonts w:ascii="Arial" w:eastAsia="Times New Roman" w:hAnsi="Arial" w:cs="Arial"/>
+            <w:color w:val="000000"/>
+          </w:rPr>
+          <w:t xml:space="preserve">and analysis </w:t>
+        </w:r>
+      </w:ins>
+      <w:r>
+        <w:rPr>
+          <w:rFonts w:ascii="Arial" w:eastAsia="Times New Roman" w:hAnsi="Arial" w:cs="Arial"/>
+          <w:color w:val="000000"/>
+        </w:rPr>
+        <w:t xml:space="preserve">of </w:t>
+      </w:r>
+      <w:r>
+        <w:rPr>
+          <w:rFonts w:ascii="Arial" w:eastAsia="Times New Roman" w:hAnsi="Arial" w:cs="Arial"/>
+          <w:color w:val="000000"/>
+        </w:rPr>
+        <w:t>social determinants data</w:t>
       </w:r>
     </w:p>
     <w:p>
@@ -3056,17 +3110,28 @@
         <w:spacing w:after="0" w:line="240" w:lineRule="auto"/>
         <w:textAlignment w:val="baseline"/>
         <w:rPr>
-          <w:rFonts w:ascii="Arial" w:eastAsia="Times New Roman" w:hAnsi="Arial" w:cs="Arial"/>
-          <w:color w:val="000000"/>
-        </w:rPr>
-      </w:pPr>
-      <w:r>
-        <w:rPr>
-          <w:rFonts w:ascii="Arial" w:eastAsia="Times New Roman" w:hAnsi="Arial" w:cs="Arial"/>
-          <w:color w:val="000000"/>
-        </w:rPr>
-        <w:t>Enhanced user interface</w:t>
-      </w:r>
+          <w:moveFrom w:id="119" w:author="SamFam" w:date="2018-09-30T17:34:00Z"/>
+          <w:rFonts w:ascii="Arial" w:eastAsia="Times New Roman" w:hAnsi="Arial" w:cs="Arial"/>
+          <w:color w:val="000000"/>
+        </w:rPr>
+      </w:pPr>
+      <w:moveFromRangeStart w:id="120" w:author="SamFam" w:date="2018-09-30T17:34:00Z" w:name="move526092192"/>
+      <w:moveFrom w:id="121" w:author="SamFam" w:date="2018-09-30T17:34:00Z">
+        <w:r>
+          <w:rPr>
+            <w:rFonts w:ascii="Arial" w:eastAsia="Times New Roman" w:hAnsi="Arial" w:cs="Arial"/>
+            <w:color w:val="000000"/>
+          </w:rPr>
+          <w:t xml:space="preserve">Hospital discharge and emergency department data </w:t>
+        </w:r>
+        <w:r>
+          <w:rPr>
+            <w:rFonts w:ascii="Arial" w:eastAsia="Times New Roman" w:hAnsi="Arial" w:cs="Arial"/>
+            <w:color w:val="000000"/>
+          </w:rPr>
+          <w:t xml:space="preserve"> </w:t>
+        </w:r>
+      </w:moveFrom>
     </w:p>
     <w:p>
       <w:pPr>
@@ -3077,18 +3142,22 @@
         <w:spacing w:after="0" w:line="240" w:lineRule="auto"/>
         <w:textAlignment w:val="baseline"/>
         <w:rPr>
-          <w:rFonts w:ascii="Arial" w:eastAsia="Times New Roman" w:hAnsi="Arial" w:cs="Arial"/>
-          <w:color w:val="000000"/>
-        </w:rPr>
-      </w:pPr>
-      <w:r>
-        <w:rPr>
-          <w:rFonts w:ascii="Arial" w:eastAsia="Times New Roman" w:hAnsi="Arial" w:cs="Arial"/>
-          <w:color w:val="000000"/>
-        </w:rPr>
-        <w:t xml:space="preserve">Automated report generation </w:t>
-      </w:r>
-    </w:p>
+          <w:moveFrom w:id="122" w:author="SamFam" w:date="2018-09-30T17:34:00Z"/>
+          <w:rFonts w:ascii="Arial" w:eastAsia="Times New Roman" w:hAnsi="Arial" w:cs="Arial"/>
+          <w:color w:val="000000"/>
+        </w:rPr>
+      </w:pPr>
+      <w:moveFrom w:id="123" w:author="SamFam" w:date="2018-09-30T17:34:00Z">
+        <w:r>
+          <w:rPr>
+            <w:rFonts w:ascii="Arial" w:eastAsia="Times New Roman" w:hAnsi="Arial" w:cs="Arial"/>
+            <w:color w:val="000000"/>
+          </w:rPr>
+          <w:t xml:space="preserve">Cost data based on hospital discharge </w:t>
+        </w:r>
+      </w:moveFrom>
+    </w:p>
+    <w:moveFromRangeEnd w:id="120"/>
     <w:p>
       <w:pPr>
         <w:numPr>
@@ -3098,33 +3167,47 @@
         <w:spacing w:after="0" w:line="240" w:lineRule="auto"/>
         <w:textAlignment w:val="baseline"/>
         <w:rPr>
-          <w:rFonts w:ascii="Arial" w:eastAsia="Times New Roman" w:hAnsi="Arial" w:cs="Arial"/>
-          <w:color w:val="000000"/>
-        </w:rPr>
-      </w:pPr>
-      <w:r>
-        <w:rPr>
-          <w:rFonts w:ascii="Arial" w:eastAsia="Times New Roman" w:hAnsi="Arial" w:cs="Arial"/>
-          <w:color w:val="000000"/>
-        </w:rPr>
-        <w:t xml:space="preserve">And </w:t>
-      </w:r>
-      <w:proofErr w:type="gramStart"/>
-      <w:r>
-        <w:rPr>
-          <w:rFonts w:ascii="Arial" w:eastAsia="Times New Roman" w:hAnsi="Arial" w:cs="Arial"/>
-          <w:color w:val="000000"/>
-        </w:rPr>
-        <w:t>more !!!!</w:t>
-      </w:r>
-      <w:proofErr w:type="gramEnd"/>
-      <w:r>
-        <w:rPr>
-          <w:rFonts w:ascii="Arial" w:eastAsia="Times New Roman" w:hAnsi="Arial" w:cs="Arial"/>
-          <w:color w:val="000000"/>
-        </w:rPr>
-        <w:t xml:space="preserve"> </w:t>
-      </w:r>
+          <w:ins w:id="124" w:author="SamFam" w:date="2018-09-30T17:35:00Z"/>
+          <w:rFonts w:ascii="Arial" w:eastAsia="Times New Roman" w:hAnsi="Arial" w:cs="Arial"/>
+          <w:color w:val="000000"/>
+        </w:rPr>
+      </w:pPr>
+      <w:ins w:id="125" w:author="SamFam" w:date="2018-09-30T17:35:00Z">
+        <w:r>
+          <w:rPr>
+            <w:rFonts w:ascii="Arial" w:eastAsia="Times New Roman" w:hAnsi="Arial" w:cs="Arial"/>
+            <w:color w:val="000000"/>
+          </w:rPr>
+          <w:t xml:space="preserve">Additional </w:t>
+        </w:r>
+      </w:ins>
+      <w:ins w:id="126" w:author="SamFam" w:date="2018-09-30T17:36:00Z">
+        <w:r>
+          <w:rPr>
+            <w:rFonts w:ascii="Arial" w:eastAsia="Times New Roman" w:hAnsi="Arial" w:cs="Arial"/>
+            <w:color w:val="000000"/>
+          </w:rPr>
+          <w:t xml:space="preserve">displays </w:t>
+        </w:r>
+      </w:ins>
+      <w:ins w:id="127" w:author="SamFam" w:date="2018-09-30T17:35:00Z">
+        <w:r>
+          <w:rPr>
+            <w:rFonts w:ascii="Arial" w:eastAsia="Times New Roman" w:hAnsi="Arial" w:cs="Arial"/>
+            <w:color w:val="000000"/>
+          </w:rPr>
+          <w:t xml:space="preserve">of statistical </w:t>
+        </w:r>
+      </w:ins>
+      <w:ins w:id="128" w:author="SamFam" w:date="2018-09-30T17:36:00Z">
+        <w:r>
+          <w:rPr>
+            <w:rFonts w:ascii="Arial" w:eastAsia="Times New Roman" w:hAnsi="Arial" w:cs="Arial"/>
+            <w:color w:val="000000"/>
+          </w:rPr>
+          <w:t>significance</w:t>
+        </w:r>
+      </w:ins>
     </w:p>
     <w:p>
       <w:pPr>
@@ -3144,7 +3227,114 @@
           <w:rFonts w:ascii="Arial" w:eastAsia="Times New Roman" w:hAnsi="Arial" w:cs="Arial"/>
           <w:color w:val="000000"/>
         </w:rPr>
-        <w:t>Our team will also be using the feedback gathered through this beta-testing window to prioritize future enhancements.</w:t>
+        <w:t>Enhanced user interface</w:t>
+      </w:r>
+    </w:p>
+    <w:p>
+      <w:pPr>
+        <w:numPr>
+          <w:ilvl w:val="0"/>
+          <w:numId w:val="7"/>
+        </w:numPr>
+        <w:spacing w:after="0" w:line="240" w:lineRule="auto"/>
+        <w:textAlignment w:val="baseline"/>
+        <w:rPr>
+          <w:rFonts w:ascii="Arial" w:eastAsia="Times New Roman" w:hAnsi="Arial" w:cs="Arial"/>
+          <w:color w:val="000000"/>
+        </w:rPr>
+      </w:pPr>
+      <w:r>
+        <w:rPr>
+          <w:rFonts w:ascii="Arial" w:eastAsia="Times New Roman" w:hAnsi="Arial" w:cs="Arial"/>
+          <w:color w:val="000000"/>
+        </w:rPr>
+        <w:t xml:space="preserve">Automated report generation </w:t>
+      </w:r>
+    </w:p>
+    <w:p>
+      <w:pPr>
+        <w:numPr>
+          <w:ilvl w:val="0"/>
+          <w:numId w:val="7"/>
+        </w:numPr>
+        <w:spacing w:after="0" w:line="240" w:lineRule="auto"/>
+        <w:textAlignment w:val="baseline"/>
+        <w:rPr>
+          <w:del w:id="129" w:author="SamFam" w:date="2018-09-30T17:34:00Z"/>
+          <w:rFonts w:ascii="Arial" w:eastAsia="Times New Roman" w:hAnsi="Arial" w:cs="Arial"/>
+          <w:color w:val="000000"/>
+        </w:rPr>
+      </w:pPr>
+      <w:del w:id="130" w:author="SamFam" w:date="2018-09-30T17:34:00Z">
+        <w:r>
+          <w:rPr>
+            <w:rFonts w:ascii="Arial" w:eastAsia="Times New Roman" w:hAnsi="Arial" w:cs="Arial"/>
+            <w:color w:val="000000"/>
+          </w:rPr>
+          <w:delText xml:space="preserve">And more !!!! </w:delText>
+        </w:r>
+      </w:del>
+    </w:p>
+    <w:p>
+      <w:pPr>
+        <w:numPr>
+          <w:ilvl w:val="0"/>
+          <w:numId w:val="7"/>
+        </w:numPr>
+        <w:spacing w:after="0" w:line="240" w:lineRule="auto"/>
+        <w:textAlignment w:val="baseline"/>
+        <w:rPr>
+          <w:rFonts w:ascii="Arial" w:eastAsia="Times New Roman" w:hAnsi="Arial" w:cs="Arial"/>
+          <w:color w:val="000000"/>
+        </w:rPr>
+      </w:pPr>
+      <w:r>
+        <w:rPr>
+          <w:rFonts w:ascii="Arial" w:eastAsia="Times New Roman" w:hAnsi="Arial" w:cs="Arial"/>
+          <w:color w:val="000000"/>
+        </w:rPr>
+        <w:t xml:space="preserve">Our team will </w:t>
+      </w:r>
+      <w:del w:id="131" w:author="SamFam" w:date="2018-09-30T17:36:00Z">
+        <w:r>
+          <w:rPr>
+            <w:rFonts w:ascii="Arial" w:eastAsia="Times New Roman" w:hAnsi="Arial" w:cs="Arial"/>
+            <w:color w:val="000000"/>
+          </w:rPr>
+          <w:delText>also be</w:delText>
+        </w:r>
+      </w:del>
+      <w:r>
+        <w:rPr>
+          <w:rFonts w:ascii="Arial" w:eastAsia="Times New Roman" w:hAnsi="Arial" w:cs="Arial"/>
+          <w:color w:val="000000"/>
+        </w:rPr>
+        <w:t xml:space="preserve"> us</w:t>
+      </w:r>
+      <w:ins w:id="132" w:author="SamFam" w:date="2018-09-30T17:36:00Z">
+        <w:r>
+          <w:rPr>
+            <w:rFonts w:ascii="Arial" w:eastAsia="Times New Roman" w:hAnsi="Arial" w:cs="Arial"/>
+            <w:color w:val="000000"/>
+          </w:rPr>
+          <w:t>e</w:t>
+        </w:r>
+      </w:ins>
+      <w:del w:id="133" w:author="SamFam" w:date="2018-09-30T17:36:00Z">
+        <w:r>
+          <w:rPr>
+            <w:rFonts w:ascii="Arial" w:eastAsia="Times New Roman" w:hAnsi="Arial" w:cs="Arial"/>
+            <w:color w:val="000000"/>
+          </w:rPr>
+          <w:delText>ing</w:delText>
+        </w:r>
+      </w:del>
+      <w:r>
+        <w:rPr>
+          <w:rFonts w:ascii="Arial" w:eastAsia="Times New Roman" w:hAnsi="Arial" w:cs="Arial"/>
+          <w:color w:val="000000"/>
+        </w:rPr>
+        <w:t xml:space="preserve"> the feedback gathered through this beta-testing window to prioritize future enhancements.</w:t>
       </w:r>
     </w:p>
     <w:p>
@@ -3208,6 +3398,7 @@
           <w:rFonts w:ascii="Arial" w:eastAsia="Times New Roman" w:hAnsi="Arial" w:cs="Arial"/>
           <w:color w:val="000000"/>
         </w:rPr>
+        <w:lastRenderedPageBreak/>
         <w:t xml:space="preserve">participation </w:t>
       </w:r>
       <w:r>
@@ -3249,7 +3440,7 @@
         </w:rPr>
         <w:t xml:space="preserve">This platform is also a pilot component of the CDPH </w:t>
       </w:r>
-      <w:commentRangeStart w:id="102"/>
+      <w:commentRangeStart w:id="134"/>
       <w:r>
         <w:rPr>
           <w:rFonts w:ascii="Arial" w:eastAsia="Times New Roman" w:hAnsi="Arial" w:cs="Arial"/>
@@ -3257,12 +3448,12 @@
         </w:rPr>
         <w:t xml:space="preserve">Ecosystem </w:t>
       </w:r>
-      <w:commentRangeEnd w:id="102"/>
+      <w:commentRangeEnd w:id="134"/>
       <w:r>
         <w:rPr>
           <w:rStyle w:val="CommentReference"/>
         </w:rPr>
-        <w:commentReference w:id="102"/>
+        <w:commentReference w:id="134"/>
       </w:r>
       <w:r>
         <w:rPr>
@@ -3341,7 +3532,7 @@
         </w:rPr>
         <w:t>The Community Burden of Disease System</w:t>
       </w:r>
-      <w:commentRangeStart w:id="103"/>
+      <w:commentRangeStart w:id="135"/>
       <w:r>
         <w:rPr>
           <w:rFonts w:ascii="Arial" w:eastAsia="Times New Roman" w:hAnsi="Arial" w:cs="Arial"/>
@@ -3349,12 +3540,12 @@
         </w:rPr>
         <w:t xml:space="preserve"> (System/Application/Project/Initiative) - (CBDS/A/I/P)</w:t>
       </w:r>
-      <w:commentRangeEnd w:id="103"/>
+      <w:commentRangeEnd w:id="135"/>
       <w:r>
         <w:rPr>
           <w:rStyle w:val="CommentReference"/>
         </w:rPr>
-        <w:commentReference w:id="103"/>
+        <w:commentReference w:id="135"/>
       </w:r>
     </w:p>
     <w:p>
@@ -3479,6 +3670,7 @@
       <w:pPr>
         <w:spacing w:after="240" w:line="240" w:lineRule="auto"/>
         <w:rPr>
+          <w:del w:id="136" w:author="SamFam" w:date="2018-09-30T17:38:00Z"/>
           <w:rFonts w:ascii="Times New Roman" w:eastAsia="Times New Roman" w:hAnsi="Times New Roman" w:cs="Times New Roman"/>
           <w:sz w:val="24"/>
           <w:szCs w:val="24"/>
@@ -3489,6 +3681,7 @@
       <w:pPr>
         <w:spacing w:after="240" w:line="240" w:lineRule="auto"/>
         <w:rPr>
+          <w:del w:id="137" w:author="SamFam" w:date="2018-09-30T17:38:00Z"/>
           <w:rFonts w:ascii="Times New Roman" w:eastAsia="Times New Roman" w:hAnsi="Times New Roman" w:cs="Times New Roman"/>
           <w:sz w:val="24"/>
           <w:szCs w:val="24"/>
@@ -3514,7 +3707,7 @@
           <w:szCs w:val="24"/>
         </w:rPr>
       </w:pPr>
-      <w:commentRangeStart w:id="104"/>
+      <w:commentRangeStart w:id="138"/>
       <w:r>
         <w:rPr>
           <w:rFonts w:ascii="Times New Roman" w:eastAsia="Times New Roman" w:hAnsi="Times New Roman" w:cs="Times New Roman"/>
@@ -3523,12 +3716,12 @@
         </w:rPr>
         <w:t xml:space="preserve">Technical notes: </w:t>
       </w:r>
-      <w:commentRangeEnd w:id="104"/>
+      <w:commentRangeEnd w:id="138"/>
       <w:r>
         <w:rPr>
           <w:rStyle w:val="CommentReference"/>
         </w:rPr>
-        <w:commentReference w:id="104"/>
+        <w:commentReference w:id="138"/>
       </w:r>
     </w:p>
     <w:p>
@@ -3570,8 +3763,8 @@
 </file>
 
 <file path=word/comments.xml><?xml version="1.0" encoding="utf-8"?>
-<w:comments xmlns:wpc="http://schemas.microsoft.com/office/word/2010/wordprocessingCanvas" xmlns:cx="http://schemas.microsoft.com/office/drawing/2014/chartex" xmlns:cx1="http://schemas.microsoft.com/office/drawing/2015/9/8/chartex" xmlns:mc="http://schemas.openxmlformats.org/markup-compatibility/2006" xmlns:o="urn:schemas-microsoft-com:office:office" xmlns:r="http://schemas.openxmlformats.org/officeDocument/2006/relationships" xmlns:m="http://schemas.openxmlformats.org/officeDocument/2006/math" xmlns:v="urn:schemas-microsoft-com:vml" xmlns:wp14="http://schemas.microsoft.com/office/word/2010/wordprocessingDrawing" xmlns:wp="http://schemas.openxmlformats.org/drawingml/2006/wordprocessingDrawing" xmlns:w10="urn:schemas-microsoft-com:office:word" xmlns:w="http://schemas.openxmlformats.org/wordprocessingml/2006/main" xmlns:w14="http://schemas.microsoft.com/office/word/2010/wordml" xmlns:w15="http://schemas.microsoft.com/office/word/2012/wordml" xmlns:w16se="http://schemas.microsoft.com/office/word/2015/wordml/symex" xmlns:wpg="http://schemas.microsoft.com/office/word/2010/wordprocessingGroup" xmlns:wpi="http://schemas.microsoft.com/office/word/2010/wordprocessingInk" xmlns:wne="http://schemas.microsoft.com/office/word/2006/wordml" xmlns:wps="http://schemas.microsoft.com/office/word/2010/wordprocessingShape" mc:Ignorable="w14 w15 w16se wp14">
-  <w:comment w:id="3" w:author="Fujimoto, Scott (CDPH-CHSI-PHPRB)" w:date="2018-09-26T14:10:00Z" w:initials="FS">
+<w:comments xmlns:wpc="http://schemas.microsoft.com/office/word/2010/wordprocessingCanvas" xmlns:mc="http://schemas.openxmlformats.org/markup-compatibility/2006" xmlns:o="urn:schemas-microsoft-com:office:office" xmlns:r="http://schemas.openxmlformats.org/officeDocument/2006/relationships" xmlns:m="http://schemas.openxmlformats.org/officeDocument/2006/math" xmlns:v="urn:schemas-microsoft-com:vml" xmlns:wp14="http://schemas.microsoft.com/office/word/2010/wordprocessingDrawing" xmlns:wp="http://schemas.openxmlformats.org/drawingml/2006/wordprocessingDrawing" xmlns:w10="urn:schemas-microsoft-com:office:word" xmlns:w="http://schemas.openxmlformats.org/wordprocessingml/2006/main" xmlns:w14="http://schemas.microsoft.com/office/word/2010/wordml" xmlns:wpg="http://schemas.microsoft.com/office/word/2010/wordprocessingGroup" xmlns:wpi="http://schemas.microsoft.com/office/word/2010/wordprocessingInk" xmlns:wne="http://schemas.microsoft.com/office/word/2006/wordml" xmlns:wps="http://schemas.microsoft.com/office/word/2010/wordprocessingShape" mc:Ignorable="w14 wp14">
+  <w:comment w:id="2" w:author="Fujimoto, Scott (CDPH-CHSI-PHPRB)" w:date="2018-09-26T14:10:00Z" w:initials="FS">
     <w:p>
       <w:pPr>
         <w:pStyle w:val="CommentText"/>
@@ -3587,7 +3780,7 @@
       </w:r>
     </w:p>
   </w:comment>
-  <w:comment w:id="4" w:author="Nagasako, Julie@CDPH" w:date="2018-09-26T16:54:00Z" w:initials="NJ">
+  <w:comment w:id="3" w:author="Nagasako, Julie@CDPH" w:date="2018-09-26T16:54:00Z" w:initials="NJ">
     <w:p>
       <w:pPr>
         <w:pStyle w:val="CommentText"/>
@@ -3611,7 +3804,7 @@
       </w:r>
     </w:p>
   </w:comment>
-  <w:comment w:id="29" w:author="Nagasako, Julie@CDPH" w:date="2018-09-26T17:08:00Z" w:initials="NJ">
+  <w:comment w:id="28" w:author="Nagasako, Julie@CDPH" w:date="2018-09-26T17:08:00Z" w:initials="NJ">
     <w:p>
       <w:pPr>
         <w:pStyle w:val="CommentText"/>
@@ -3627,7 +3820,7 @@
       </w:r>
     </w:p>
   </w:comment>
-  <w:comment w:id="52" w:author="Fujimoto, Scott (CDPH-CHSI-PHPRB)" w:date="2018-09-26T14:17:00Z" w:initials="FS">
+  <w:comment w:id="51" w:author="Fujimoto, Scott (CDPH-CHSI-PHPRB)" w:date="2018-09-26T14:17:00Z" w:initials="FS">
     <w:p>
       <w:pPr>
         <w:pStyle w:val="CommentText"/>
@@ -3643,7 +3836,7 @@
       </w:r>
     </w:p>
   </w:comment>
-  <w:comment w:id="60" w:author="Fujimoto, Scott (CDPH-CHSI-PHPRB)" w:date="2018-09-26T11:29:00Z" w:initials="FS">
+  <w:comment w:id="59" w:author="Fujimoto, Scott (CDPH-CHSI-PHPRB)" w:date="2018-09-26T11:29:00Z" w:initials="FS">
     <w:p>
       <w:pPr>
         <w:pStyle w:val="CommentText"/>
@@ -3659,7 +3852,7 @@
       </w:r>
     </w:p>
   </w:comment>
-  <w:comment w:id="61" w:author="Nagasako, Julie@CDPH" w:date="2018-09-26T17:14:00Z" w:initials="NJ">
+  <w:comment w:id="60" w:author="Nagasako, Julie@CDPH" w:date="2018-09-26T17:14:00Z" w:initials="NJ">
     <w:p>
       <w:pPr>
         <w:pStyle w:val="CommentText"/>
@@ -3675,7 +3868,7 @@
       </w:r>
     </w:p>
   </w:comment>
-  <w:comment w:id="65" w:author="Fujimoto, Scott (CDPH-CHSI-PHPRB)" w:date="2018-09-26T11:31:00Z" w:initials="FS">
+  <w:comment w:id="64" w:author="Fujimoto, Scott (CDPH-CHSI-PHPRB)" w:date="2018-09-26T11:31:00Z" w:initials="FS">
     <w:p>
       <w:pPr>
         <w:pStyle w:val="CommentText"/>
@@ -3691,7 +3884,7 @@
       </w:r>
     </w:p>
   </w:comment>
-  <w:comment w:id="66" w:author="Nagasako, Julie@CDPH" w:date="2018-09-26T17:16:00Z" w:initials="NJ">
+  <w:comment w:id="65" w:author="Nagasako, Julie@CDPH" w:date="2018-09-26T17:16:00Z" w:initials="NJ">
     <w:p>
       <w:pPr>
         <w:pStyle w:val="CommentText"/>
@@ -3707,7 +3900,7 @@
       </w:r>
     </w:p>
   </w:comment>
-  <w:comment w:id="84" w:author="Fujimoto, Scott (CDPH-CHSI-PHPRB)" w:date="2018-09-26T13:49:00Z" w:initials="FS">
+  <w:comment w:id="83" w:author="Fujimoto, Scott (CDPH-CHSI-PHPRB)" w:date="2018-09-26T13:49:00Z" w:initials="FS">
     <w:p>
       <w:pPr>
         <w:pStyle w:val="CommentText"/>
@@ -3723,7 +3916,7 @@
       </w:r>
     </w:p>
   </w:comment>
-  <w:comment w:id="85" w:author="Nagasako, Julie@CDPH" w:date="2018-09-26T17:20:00Z" w:initials="NJ">
+  <w:comment w:id="84" w:author="Nagasako, Julie@CDPH" w:date="2018-09-26T17:20:00Z" w:initials="NJ">
     <w:p>
       <w:pPr>
         <w:pStyle w:val="CommentText"/>
@@ -3739,7 +3932,7 @@
       </w:r>
     </w:p>
   </w:comment>
-  <w:comment w:id="92" w:author="Windows User" w:date="2018-09-26T22:19:00Z" w:initials="WU">
+  <w:comment w:id="91" w:author="Windows User" w:date="2018-09-26T22:19:00Z" w:initials="WU">
     <w:p>
       <w:pPr>
         <w:pStyle w:val="CommentText"/>
@@ -3755,7 +3948,7 @@
       </w:r>
     </w:p>
   </w:comment>
-  <w:comment w:id="93" w:author="Windows User" w:date="2018-09-26T22:09:00Z" w:initials="WU">
+  <w:comment w:id="92" w:author="Windows User" w:date="2018-09-26T22:09:00Z" w:initials="WU">
     <w:p>
       <w:pPr>
         <w:pStyle w:val="CommentText"/>
@@ -3771,7 +3964,7 @@
       </w:r>
     </w:p>
   </w:comment>
-  <w:comment w:id="94" w:author="Windows User" w:date="2018-09-26T22:10:00Z" w:initials="WU">
+  <w:comment w:id="98" w:author="Windows User" w:date="2018-09-26T22:10:00Z" w:initials="WU">
     <w:p>
       <w:pPr>
         <w:pStyle w:val="CommentText"/>
@@ -3787,7 +3980,7 @@
       </w:r>
     </w:p>
   </w:comment>
-  <w:comment w:id="95" w:author="Windows User" w:date="2018-09-26T22:12:00Z" w:initials="WU">
+  <w:comment w:id="99" w:author="Windows User" w:date="2018-09-26T22:12:00Z" w:initials="WU">
     <w:p>
       <w:pPr>
         <w:pStyle w:val="CommentText"/>
@@ -3803,7 +3996,7 @@
       </w:r>
     </w:p>
   </w:comment>
-  <w:comment w:id="96" w:author="Windows User" w:date="2018-09-26T22:12:00Z" w:initials="WU">
+  <w:comment w:id="100" w:author="Windows User" w:date="2018-09-26T22:12:00Z" w:initials="WU">
     <w:p>
       <w:pPr>
         <w:pStyle w:val="CommentText"/>
@@ -3819,7 +4012,7 @@
       </w:r>
     </w:p>
   </w:comment>
-  <w:comment w:id="97" w:author="Windows User" w:date="2018-09-26T22:14:00Z" w:initials="WU">
+  <w:comment w:id="101" w:author="Windows User" w:date="2018-09-26T22:14:00Z" w:initials="WU">
     <w:p>
       <w:pPr>
         <w:pStyle w:val="CommentText"/>
@@ -3835,7 +4028,7 @@
       </w:r>
     </w:p>
   </w:comment>
-  <w:comment w:id="98" w:author="Windows User" w:date="2018-09-26T22:29:00Z" w:initials="WU">
+  <w:comment w:id="102" w:author="Windows User" w:date="2018-09-26T22:29:00Z" w:initials="WU">
     <w:p>
       <w:pPr>
         <w:pStyle w:val="CommentText"/>
@@ -3859,7 +4052,7 @@
       </w:r>
     </w:p>
   </w:comment>
-  <w:comment w:id="99" w:author="Windows User" w:date="2018-09-26T22:21:00Z" w:initials="WU">
+  <w:comment w:id="103" w:author="Windows User" w:date="2018-09-26T22:21:00Z" w:initials="WU">
     <w:p>
       <w:pPr>
         <w:pStyle w:val="CommentText"/>
@@ -3883,7 +4076,7 @@
       </w:r>
     </w:p>
   </w:comment>
-  <w:comment w:id="100" w:author="Windows User" w:date="2018-09-26T22:30:00Z" w:initials="WU">
+  <w:comment w:id="104" w:author="Windows User" w:date="2018-09-26T22:30:00Z" w:initials="WU">
     <w:p>
       <w:pPr>
         <w:spacing w:after="0" w:line="240" w:lineRule="auto"/>
@@ -3916,7 +4109,7 @@
       </w:r>
     </w:p>
   </w:comment>
-  <w:comment w:id="101" w:author="Windows User" w:date="2018-09-26T22:23:00Z" w:initials="WU">
+  <w:comment w:id="105" w:author="Windows User" w:date="2018-09-26T22:23:00Z" w:initials="WU">
     <w:p>
       <w:pPr>
         <w:pStyle w:val="CommentText"/>
@@ -3932,7 +4125,7 @@
       </w:r>
     </w:p>
   </w:comment>
-  <w:comment w:id="102" w:author="Windows User" w:date="2018-09-26T22:37:00Z" w:initials="WU">
+  <w:comment w:id="134" w:author="Windows User" w:date="2018-09-26T22:37:00Z" w:initials="WU">
     <w:p>
       <w:pPr>
         <w:pStyle w:val="CommentText"/>
@@ -3948,7 +4141,7 @@
       </w:r>
     </w:p>
   </w:comment>
-  <w:comment w:id="103" w:author="Windows User" w:date="2018-09-26T22:33:00Z" w:initials="WU">
+  <w:comment w:id="135" w:author="Windows User" w:date="2018-09-26T22:33:00Z" w:initials="WU">
     <w:p>
       <w:pPr>
         <w:pStyle w:val="CommentText"/>
@@ -3964,7 +4157,7 @@
       </w:r>
     </w:p>
   </w:comment>
-  <w:comment w:id="104" w:author="Windows User" w:date="2018-09-26T22:38:00Z" w:initials="WU">
+  <w:comment w:id="138" w:author="Windows User" w:date="2018-09-26T22:38:00Z" w:initials="WU">
     <w:p>
       <w:pPr>
         <w:pStyle w:val="CommentText"/>
@@ -4020,8 +4213,8 @@
 </file>
 
 <file path=word/numbering.xml><?xml version="1.0" encoding="utf-8"?>
-<w:numbering xmlns:wpc="http://schemas.microsoft.com/office/word/2010/wordprocessingCanvas" xmlns:cx="http://schemas.microsoft.com/office/drawing/2014/chartex" xmlns:cx1="http://schemas.microsoft.com/office/drawing/2015/9/8/chartex" xmlns:mc="http://schemas.openxmlformats.org/markup-compatibility/2006" xmlns:o="urn:schemas-microsoft-com:office:office" xmlns:r="http://schemas.openxmlformats.org/officeDocument/2006/relationships" xmlns:m="http://schemas.openxmlformats.org/officeDocument/2006/math" xmlns:v="urn:schemas-microsoft-com:vml" xmlns:wp14="http://schemas.microsoft.com/office/word/2010/wordprocessingDrawing" xmlns:wp="http://schemas.openxmlformats.org/drawingml/2006/wordprocessingDrawing" xmlns:w10="urn:schemas-microsoft-com:office:word" xmlns:w="http://schemas.openxmlformats.org/wordprocessingml/2006/main" xmlns:w14="http://schemas.microsoft.com/office/word/2010/wordml" xmlns:w15="http://schemas.microsoft.com/office/word/2012/wordml" xmlns:w16se="http://schemas.microsoft.com/office/word/2015/wordml/symex" xmlns:wpg="http://schemas.microsoft.com/office/word/2010/wordprocessingGroup" xmlns:wpi="http://schemas.microsoft.com/office/word/2010/wordprocessingInk" xmlns:wne="http://schemas.microsoft.com/office/word/2006/wordml" xmlns:wps="http://schemas.microsoft.com/office/word/2010/wordprocessingShape" mc:Ignorable="w14 w15 w16se wp14">
-  <w:abstractNum w:abstractNumId="0" w15:restartNumberingAfterBreak="0">
+<w:numbering xmlns:wpc="http://schemas.microsoft.com/office/word/2010/wordprocessingCanvas" xmlns:mc="http://schemas.openxmlformats.org/markup-compatibility/2006" xmlns:o="urn:schemas-microsoft-com:office:office" xmlns:r="http://schemas.openxmlformats.org/officeDocument/2006/relationships" xmlns:m="http://schemas.openxmlformats.org/officeDocument/2006/math" xmlns:v="urn:schemas-microsoft-com:vml" xmlns:wp14="http://schemas.microsoft.com/office/word/2010/wordprocessingDrawing" xmlns:wp="http://schemas.openxmlformats.org/drawingml/2006/wordprocessingDrawing" xmlns:w10="urn:schemas-microsoft-com:office:word" xmlns:w="http://schemas.openxmlformats.org/wordprocessingml/2006/main" xmlns:w14="http://schemas.microsoft.com/office/word/2010/wordml" xmlns:wpg="http://schemas.microsoft.com/office/word/2010/wordprocessingGroup" xmlns:wpi="http://schemas.microsoft.com/office/word/2010/wordprocessingInk" xmlns:wne="http://schemas.microsoft.com/office/word/2006/wordml" xmlns:wps="http://schemas.microsoft.com/office/word/2010/wordprocessingShape" mc:Ignorable="w14 wp14">
+  <w:abstractNum w:abstractNumId="0">
     <w:nsid w:val="113B3921"/>
     <w:multiLevelType w:val="hybridMultilevel"/>
     <w:tmpl w:val="D770761A"/>
@@ -4134,7 +4327,7 @@
       </w:rPr>
     </w:lvl>
   </w:abstractNum>
-  <w:abstractNum w:abstractNumId="1" w15:restartNumberingAfterBreak="0">
+  <w:abstractNum w:abstractNumId="1">
     <w:nsid w:val="1A89295B"/>
     <w:multiLevelType w:val="hybridMultilevel"/>
     <w:tmpl w:val="9648E812"/>
@@ -4247,7 +4440,7 @@
       </w:rPr>
     </w:lvl>
   </w:abstractNum>
-  <w:abstractNum w:abstractNumId="2" w15:restartNumberingAfterBreak="0">
+  <w:abstractNum w:abstractNumId="2">
     <w:nsid w:val="1E6827FD"/>
     <w:multiLevelType w:val="hybridMultilevel"/>
     <w:tmpl w:val="1AFEF3EC"/>
@@ -4339,7 +4532,7 @@
       </w:pPr>
     </w:lvl>
   </w:abstractNum>
-  <w:abstractNum w:abstractNumId="3" w15:restartNumberingAfterBreak="0">
+  <w:abstractNum w:abstractNumId="3">
     <w:nsid w:val="4D7B2386"/>
     <w:multiLevelType w:val="multilevel"/>
     <w:tmpl w:val="12C45304"/>
@@ -4488,7 +4681,7 @@
       </w:rPr>
     </w:lvl>
   </w:abstractNum>
-  <w:abstractNum w:abstractNumId="4" w15:restartNumberingAfterBreak="0">
+  <w:abstractNum w:abstractNumId="4">
     <w:nsid w:val="4F0421EF"/>
     <w:multiLevelType w:val="hybridMultilevel"/>
     <w:tmpl w:val="32B4AF52"/>
@@ -4601,7 +4794,7 @@
       </w:rPr>
     </w:lvl>
   </w:abstractNum>
-  <w:abstractNum w:abstractNumId="5" w15:restartNumberingAfterBreak="0">
+  <w:abstractNum w:abstractNumId="5">
     <w:nsid w:val="79AD3EF8"/>
     <w:multiLevelType w:val="hybridMultilevel"/>
     <w:tmpl w:val="74EE5758"/>
@@ -4714,7 +4907,7 @@
       </w:rPr>
     </w:lvl>
   </w:abstractNum>
-  <w:abstractNum w:abstractNumId="6" w15:restartNumberingAfterBreak="0">
+  <w:abstractNum w:abstractNumId="6">
     <w:nsid w:val="7C633800"/>
     <w:multiLevelType w:val="hybridMultilevel"/>
     <w:tmpl w:val="4558BF48"/>
@@ -4827,7 +5020,7 @@
       </w:rPr>
     </w:lvl>
   </w:abstractNum>
-  <w:abstractNum w:abstractNumId="7" w15:restartNumberingAfterBreak="0">
+  <w:abstractNum w:abstractNumId="7">
     <w:nsid w:val="7F2876A7"/>
     <w:multiLevelType w:val="hybridMultilevel"/>
     <w:tmpl w:val="91889F0C"/>
@@ -4982,7 +5175,7 @@
 </file>
 
 <file path=word/styles.xml><?xml version="1.0" encoding="utf-8"?>
-<w:styles xmlns:mc="http://schemas.openxmlformats.org/markup-compatibility/2006" xmlns:r="http://schemas.openxmlformats.org/officeDocument/2006/relationships" xmlns:w="http://schemas.openxmlformats.org/wordprocessingml/2006/main" xmlns:w14="http://schemas.microsoft.com/office/word/2010/wordml" xmlns:w15="http://schemas.microsoft.com/office/word/2012/wordml" xmlns:w16se="http://schemas.microsoft.com/office/word/2015/wordml/symex" mc:Ignorable="w14 w15 w16se">
+<w:styles xmlns:mc="http://schemas.openxmlformats.org/markup-compatibility/2006" xmlns:r="http://schemas.openxmlformats.org/officeDocument/2006/relationships" xmlns:w="http://schemas.openxmlformats.org/wordprocessingml/2006/main" xmlns:w14="http://schemas.microsoft.com/office/word/2010/wordml" mc:Ignorable="w14">
   <w:docDefaults>
     <w:rPrDefault>
       <w:rPr>
@@ -4998,378 +5191,504 @@
       </w:pPr>
     </w:pPrDefault>
   </w:docDefaults>
-  <w:latentStyles w:defLockedState="0" w:defUIPriority="99" w:defSemiHidden="0" w:defUnhideWhenUsed="0" w:defQFormat="0" w:count="371">
-    <w:lsdException w:name="Normal" w:uiPriority="0" w:qFormat="1"/>
-    <w:lsdException w:name="heading 1" w:uiPriority="9" w:qFormat="1"/>
-    <w:lsdException w:name="heading 2" w:semiHidden="1" w:uiPriority="9" w:unhideWhenUsed="1" w:qFormat="1"/>
-    <w:lsdException w:name="heading 3" w:semiHidden="1" w:uiPriority="9" w:unhideWhenUsed="1" w:qFormat="1"/>
-    <w:lsdException w:name="heading 4" w:semiHidden="1" w:uiPriority="9" w:unhideWhenUsed="1" w:qFormat="1"/>
-    <w:lsdException w:name="heading 5" w:semiHidden="1" w:uiPriority="9" w:unhideWhenUsed="1" w:qFormat="1"/>
-    <w:lsdException w:name="heading 6" w:semiHidden="1" w:uiPriority="9" w:unhideWhenUsed="1" w:qFormat="1"/>
-    <w:lsdException w:name="heading 7" w:semiHidden="1" w:uiPriority="9" w:unhideWhenUsed="1" w:qFormat="1"/>
-    <w:lsdException w:name="heading 8" w:semiHidden="1" w:uiPriority="9" w:unhideWhenUsed="1" w:qFormat="1"/>
-    <w:lsdException w:name="heading 9" w:semiHidden="1" w:uiPriority="9" w:unhideWhenUsed="1" w:qFormat="1"/>
-    <w:lsdException w:name="index 1" w:semiHidden="1" w:unhideWhenUsed="1"/>
-    <w:lsdException w:name="index 2" w:semiHidden="1" w:unhideWhenUsed="1"/>
-    <w:lsdException w:name="index 3" w:semiHidden="1" w:unhideWhenUsed="1"/>
-    <w:lsdException w:name="index 4" w:semiHidden="1" w:unhideWhenUsed="1"/>
-    <w:lsdException w:name="index 5" w:semiHidden="1" w:unhideWhenUsed="1"/>
-    <w:lsdException w:name="index 6" w:semiHidden="1" w:unhideWhenUsed="1"/>
-    <w:lsdException w:name="index 7" w:semiHidden="1" w:unhideWhenUsed="1"/>
-    <w:lsdException w:name="index 8" w:semiHidden="1" w:unhideWhenUsed="1"/>
-    <w:lsdException w:name="index 9" w:semiHidden="1" w:unhideWhenUsed="1"/>
-    <w:lsdException w:name="toc 1" w:semiHidden="1" w:uiPriority="39" w:unhideWhenUsed="1"/>
-    <w:lsdException w:name="toc 2" w:semiHidden="1" w:uiPriority="39" w:unhideWhenUsed="1"/>
-    <w:lsdException w:name="toc 3" w:semiHidden="1" w:uiPriority="39" w:unhideWhenUsed="1"/>
-    <w:lsdException w:name="toc 4" w:semiHidden="1" w:uiPriority="39" w:unhideWhenUsed="1"/>
-    <w:lsdException w:name="toc 5" w:semiHidden="1" w:uiPriority="39" w:unhideWhenUsed="1"/>
-    <w:lsdException w:name="toc 6" w:semiHidden="1" w:uiPriority="39" w:unhideWhenUsed="1"/>
-    <w:lsdException w:name="toc 7" w:semiHidden="1" w:uiPriority="39" w:unhideWhenUsed="1"/>
-    <w:lsdException w:name="toc 8" w:semiHidden="1" w:uiPriority="39" w:unhideWhenUsed="1"/>
-    <w:lsdException w:name="toc 9" w:semiHidden="1" w:uiPriority="39" w:unhideWhenUsed="1"/>
-    <w:lsdException w:name="Normal Indent" w:semiHidden="1" w:unhideWhenUsed="1"/>
-    <w:lsdException w:name="footnote text" w:semiHidden="1" w:unhideWhenUsed="1"/>
-    <w:lsdException w:name="annotation text" w:semiHidden="1" w:unhideWhenUsed="1"/>
-    <w:lsdException w:name="header" w:semiHidden="1" w:unhideWhenUsed="1"/>
-    <w:lsdException w:name="footer" w:semiHidden="1" w:unhideWhenUsed="1"/>
-    <w:lsdException w:name="index heading" w:semiHidden="1" w:unhideWhenUsed="1"/>
-    <w:lsdException w:name="caption" w:semiHidden="1" w:uiPriority="35" w:unhideWhenUsed="1" w:qFormat="1"/>
-    <w:lsdException w:name="table of figures" w:semiHidden="1" w:unhideWhenUsed="1"/>
-    <w:lsdException w:name="envelope address" w:semiHidden="1" w:unhideWhenUsed="1"/>
-    <w:lsdException w:name="envelope return" w:semiHidden="1" w:unhideWhenUsed="1"/>
-    <w:lsdException w:name="footnote reference" w:semiHidden="1" w:unhideWhenUsed="1"/>
-    <w:lsdException w:name="annotation reference" w:semiHidden="1" w:unhideWhenUsed="1"/>
-    <w:lsdException w:name="line number" w:semiHidden="1" w:unhideWhenUsed="1"/>
-    <w:lsdException w:name="page number" w:semiHidden="1" w:unhideWhenUsed="1"/>
-    <w:lsdException w:name="endnote reference" w:semiHidden="1" w:unhideWhenUsed="1"/>
-    <w:lsdException w:name="endnote text" w:semiHidden="1" w:unhideWhenUsed="1"/>
-    <w:lsdException w:name="table of authorities" w:semiHidden="1" w:unhideWhenUsed="1"/>
-    <w:lsdException w:name="macro" w:semiHidden="1" w:unhideWhenUsed="1"/>
-    <w:lsdException w:name="toa heading" w:semiHidden="1" w:unhideWhenUsed="1"/>
-    <w:lsdException w:name="List" w:semiHidden="1" w:unhideWhenUsed="1"/>
-    <w:lsdException w:name="List Bullet" w:semiHidden="1" w:unhideWhenUsed="1"/>
-    <w:lsdException w:name="List Number" w:semiHidden="1" w:unhideWhenUsed="1"/>
-    <w:lsdException w:name="List 2" w:semiHidden="1" w:unhideWhenUsed="1"/>
-    <w:lsdException w:name="List 3" w:semiHidden="1" w:unhideWhenUsed="1"/>
-    <w:lsdException w:name="List 4" w:semiHidden="1" w:unhideWhenUsed="1"/>
-    <w:lsdException w:name="List 5" w:semiHidden="1" w:unhideWhenUsed="1"/>
-    <w:lsdException w:name="List Bullet 2" w:semiHidden="1" w:unhideWhenUsed="1"/>
-    <w:lsdException w:name="List Bullet 3" w:semiHidden="1" w:unhideWhenUsed="1"/>
-    <w:lsdException w:name="List Bullet 4" w:semiHidden="1" w:unhideWhenUsed="1"/>
-    <w:lsdException w:name="List Bullet 5" w:semiHidden="1" w:unhideWhenUsed="1"/>
-    <w:lsdException w:name="List Number 2" w:semiHidden="1" w:unhideWhenUsed="1"/>
-    <w:lsdException w:name="List Number 3" w:semiHidden="1" w:unhideWhenUsed="1"/>
-    <w:lsdException w:name="List Number 4" w:semiHidden="1" w:unhideWhenUsed="1"/>
-    <w:lsdException w:name="List Number 5" w:semiHidden="1" w:unhideWhenUsed="1"/>
-    <w:lsdException w:name="Title" w:uiPriority="10" w:qFormat="1"/>
-    <w:lsdException w:name="Closing" w:semiHidden="1" w:unhideWhenUsed="1"/>
-    <w:lsdException w:name="Signature" w:semiHidden="1" w:unhideWhenUsed="1"/>
-    <w:lsdException w:name="Default Paragraph Font" w:semiHidden="1" w:uiPriority="1" w:unhideWhenUsed="1"/>
-    <w:lsdException w:name="Body Text" w:semiHidden="1" w:unhideWhenUsed="1"/>
-    <w:lsdException w:name="Body Text Indent" w:semiHidden="1" w:unhideWhenUsed="1"/>
-    <w:lsdException w:name="List Continue" w:semiHidden="1" w:unhideWhenUsed="1"/>
-    <w:lsdException w:name="List Continue 2" w:semiHidden="1" w:unhideWhenUsed="1"/>
-    <w:lsdException w:name="List Continue 3" w:semiHidden="1" w:unhideWhenUsed="1"/>
-    <w:lsdException w:name="List Continue 4" w:semiHidden="1" w:unhideWhenUsed="1"/>
-    <w:lsdException w:name="List Continue 5" w:semiHidden="1" w:unhideWhenUsed="1"/>
-    <w:lsdException w:name="Message Header" w:semiHidden="1" w:unhideWhenUsed="1"/>
-    <w:lsdException w:name="Subtitle" w:uiPriority="11" w:qFormat="1"/>
-    <w:lsdException w:name="Salutation" w:semiHidden="1" w:unhideWhenUsed="1"/>
-    <w:lsdException w:name="Date" w:semiHidden="1" w:unhideWhenUsed="1"/>
-    <w:lsdException w:name="Body Text First Indent" w:semiHidden="1" w:unhideWhenUsed="1"/>
-    <w:lsdException w:name="Body Text First Indent 2" w:semiHidden="1" w:unhideWhenUsed="1"/>
-    <w:lsdException w:name="Note Heading" w:semiHidden="1" w:unhideWhenUsed="1"/>
-    <w:lsdException w:name="Body Text 2" w:semiHidden="1" w:unhideWhenUsed="1"/>
-    <w:lsdException w:name="Body Text 3" w:semiHidden="1" w:unhideWhenUsed="1"/>
-    <w:lsdException w:name="Body Text Indent 2" w:semiHidden="1" w:unhideWhenUsed="1"/>
-    <w:lsdException w:name="Body Text Indent 3" w:semiHidden="1" w:unhideWhenUsed="1"/>
-    <w:lsdException w:name="Block Text" w:semiHidden="1" w:unhideWhenUsed="1"/>
-    <w:lsdException w:name="Hyperlink" w:semiHidden="1" w:unhideWhenUsed="1"/>
-    <w:lsdException w:name="FollowedHyperlink" w:semiHidden="1" w:unhideWhenUsed="1"/>
-    <w:lsdException w:name="Strong" w:uiPriority="22" w:qFormat="1"/>
-    <w:lsdException w:name="Emphasis" w:uiPriority="20" w:qFormat="1"/>
-    <w:lsdException w:name="Document Map" w:semiHidden="1" w:unhideWhenUsed="1"/>
-    <w:lsdException w:name="Plain Text" w:semiHidden="1" w:unhideWhenUsed="1"/>
-    <w:lsdException w:name="E-mail Signature" w:semiHidden="1" w:unhideWhenUsed="1"/>
-    <w:lsdException w:name="HTML Top of Form" w:semiHidden="1" w:unhideWhenUsed="1"/>
-    <w:lsdException w:name="HTML Bottom of Form" w:semiHidden="1" w:unhideWhenUsed="1"/>
-    <w:lsdException w:name="Normal (Web)" w:semiHidden="1" w:unhideWhenUsed="1"/>
-    <w:lsdException w:name="HTML Acronym" w:semiHidden="1" w:unhideWhenUsed="1"/>
-    <w:lsdException w:name="HTML Address" w:semiHidden="1" w:unhideWhenUsed="1"/>
-    <w:lsdException w:name="HTML Cite" w:semiHidden="1" w:unhideWhenUsed="1"/>
-    <w:lsdException w:name="HTML Code" w:semiHidden="1" w:unhideWhenUsed="1"/>
-    <w:lsdException w:name="HTML Definition" w:semiHidden="1" w:unhideWhenUsed="1"/>
-    <w:lsdException w:name="HTML Keyboard" w:semiHidden="1" w:unhideWhenUsed="1"/>
-    <w:lsdException w:name="HTML Preformatted" w:semiHidden="1" w:unhideWhenUsed="1"/>
-    <w:lsdException w:name="HTML Sample" w:semiHidden="1" w:unhideWhenUsed="1"/>
-    <w:lsdException w:name="HTML Typewriter" w:semiHidden="1" w:unhideWhenUsed="1"/>
-    <w:lsdException w:name="HTML Variable" w:semiHidden="1" w:unhideWhenUsed="1"/>
-    <w:lsdException w:name="Normal Table" w:semiHidden="1" w:unhideWhenUsed="1"/>
-    <w:lsdException w:name="annotation subject" w:semiHidden="1" w:unhideWhenUsed="1"/>
-    <w:lsdException w:name="No List" w:semiHidden="1" w:unhideWhenUsed="1"/>
-    <w:lsdException w:name="Outline List 1" w:semiHidden="1" w:unhideWhenUsed="1"/>
-    <w:lsdException w:name="Outline List 2" w:semiHidden="1" w:unhideWhenUsed="1"/>
-    <w:lsdException w:name="Outline List 3" w:semiHidden="1" w:unhideWhenUsed="1"/>
-    <w:lsdException w:name="Table Simple 1" w:semiHidden="1" w:unhideWhenUsed="1"/>
-    <w:lsdException w:name="Table Simple 2" w:semiHidden="1" w:unhideWhenUsed="1"/>
-    <w:lsdException w:name="Table Simple 3" w:semiHidden="1" w:unhideWhenUsed="1"/>
-    <w:lsdException w:name="Table Classic 1" w:semiHidden="1" w:unhideWhenUsed="1"/>
-    <w:lsdException w:name="Table Classic 2" w:semiHidden="1" w:unhideWhenUsed="1"/>
-    <w:lsdException w:name="Table Classic 3" w:semiHidden="1" w:unhideWhenUsed="1"/>
-    <w:lsdException w:name="Table Classic 4" w:semiHidden="1" w:unhideWhenUsed="1"/>
-    <w:lsdException w:name="Table Colorful 1" w:semiHidden="1" w:unhideWhenUsed="1"/>
-    <w:lsdException w:name="Table Colorful 2" w:semiHidden="1" w:unhideWhenUsed="1"/>
-    <w:lsdException w:name="Table Colorful 3" w:semiHidden="1" w:unhideWhenUsed="1"/>
-    <w:lsdException w:name="Table Columns 1" w:semiHidden="1" w:unhideWhenUsed="1"/>
-    <w:lsdException w:name="Table Columns 2" w:semiHidden="1" w:unhideWhenUsed="1"/>
-    <w:lsdException w:name="Table Columns 3" w:semiHidden="1" w:unhideWhenUsed="1"/>
-    <w:lsdException w:name="Table Columns 4" w:semiHidden="1" w:unhideWhenUsed="1"/>
-    <w:lsdException w:name="Table Columns 5" w:semiHidden="1" w:unhideWhenUsed="1"/>
-    <w:lsdException w:name="Table Grid 1" w:semiHidden="1" w:unhideWhenUsed="1"/>
-    <w:lsdException w:name="Table Grid 2" w:semiHidden="1" w:unhideWhenUsed="1"/>
-    <w:lsdException w:name="Table Grid 3" w:semiHidden="1" w:unhideWhenUsed="1"/>
-    <w:lsdException w:name="Table Grid 4" w:semiHidden="1" w:unhideWhenUsed="1"/>
-    <w:lsdException w:name="Table Grid 5" w:semiHidden="1" w:unhideWhenUsed="1"/>
-    <w:lsdException w:name="Table Grid 6" w:semiHidden="1" w:unhideWhenUsed="1"/>
-    <w:lsdException w:name="Table Grid 7" w:semiHidden="1" w:unhideWhenUsed="1"/>
-    <w:lsdException w:name="Table Grid 8" w:semiHidden="1" w:unhideWhenUsed="1"/>
-    <w:lsdException w:name="Table List 1" w:semiHidden="1" w:unhideWhenUsed="1"/>
-    <w:lsdException w:name="Table List 2" w:semiHidden="1" w:unhideWhenUsed="1"/>
-    <w:lsdException w:name="Table List 3" w:semiHidden="1" w:unhideWhenUsed="1"/>
-    <w:lsdException w:name="Table List 4" w:semiHidden="1" w:unhideWhenUsed="1"/>
-    <w:lsdException w:name="Table List 5" w:semiHidden="1" w:unhideWhenUsed="1"/>
-    <w:lsdException w:name="Table List 6" w:semiHidden="1" w:unhideWhenUsed="1"/>
-    <w:lsdException w:name="Table List 7" w:semiHidden="1" w:unhideWhenUsed="1"/>
-    <w:lsdException w:name="Table List 8" w:semiHidden="1" w:unhideWhenUsed="1"/>
-    <w:lsdException w:name="Table 3D effects 1" w:semiHidden="1" w:unhideWhenUsed="1"/>
-    <w:lsdException w:name="Table 3D effects 2" w:semiHidden="1" w:unhideWhenUsed="1"/>
-    <w:lsdException w:name="Table 3D effects 3" w:semiHidden="1" w:unhideWhenUsed="1"/>
-    <w:lsdException w:name="Table Contemporary" w:semiHidden="1" w:unhideWhenUsed="1"/>
-    <w:lsdException w:name="Table Elegant" w:semiHidden="1" w:unhideWhenUsed="1"/>
-    <w:lsdException w:name="Table Professional" w:semiHidden="1" w:unhideWhenUsed="1"/>
-    <w:lsdException w:name="Table Subtle 1" w:semiHidden="1" w:unhideWhenUsed="1"/>
-    <w:lsdException w:name="Table Subtle 2" w:semiHidden="1" w:unhideWhenUsed="1"/>
-    <w:lsdException w:name="Table Web 1" w:semiHidden="1" w:unhideWhenUsed="1"/>
-    <w:lsdException w:name="Table Web 2" w:semiHidden="1" w:unhideWhenUsed="1"/>
-    <w:lsdException w:name="Table Web 3" w:semiHidden="1" w:unhideWhenUsed="1"/>
-    <w:lsdException w:name="Balloon Text" w:semiHidden="1" w:unhideWhenUsed="1"/>
-    <w:lsdException w:name="Table Grid" w:uiPriority="39"/>
-    <w:lsdException w:name="Table Theme" w:semiHidden="1" w:unhideWhenUsed="1"/>
-    <w:lsdException w:name="Placeholder Text" w:semiHidden="1"/>
-    <w:lsdException w:name="No Spacing" w:uiPriority="1" w:qFormat="1"/>
-    <w:lsdException w:name="Light Shading" w:uiPriority="60"/>
-    <w:lsdException w:name="Light List" w:uiPriority="61"/>
-    <w:lsdException w:name="Light Grid" w:uiPriority="62"/>
-    <w:lsdException w:name="Medium Shading 1" w:uiPriority="63"/>
-    <w:lsdException w:name="Medium Shading 2" w:uiPriority="64"/>
-    <w:lsdException w:name="Medium List 1" w:uiPriority="65"/>
-    <w:lsdException w:name="Medium List 2" w:uiPriority="66"/>
-    <w:lsdException w:name="Medium Grid 1" w:uiPriority="67"/>
-    <w:lsdException w:name="Medium Grid 2" w:uiPriority="68"/>
-    <w:lsdException w:name="Medium Grid 3" w:uiPriority="69"/>
-    <w:lsdException w:name="Dark List" w:uiPriority="70"/>
-    <w:lsdException w:name="Colorful Shading" w:uiPriority="71"/>
-    <w:lsdException w:name="Colorful List" w:uiPriority="72"/>
-    <w:lsdException w:name="Colorful Grid" w:uiPriority="73"/>
-    <w:lsdException w:name="Light Shading Accent 1" w:uiPriority="60"/>
-    <w:lsdException w:name="Light List Accent 1" w:uiPriority="61"/>
-    <w:lsdException w:name="Light Grid Accent 1" w:uiPriority="62"/>
-    <w:lsdException w:name="Medium Shading 1 Accent 1" w:uiPriority="63"/>
-    <w:lsdException w:name="Medium Shading 2 Accent 1" w:uiPriority="64"/>
-    <w:lsdException w:name="Medium List 1 Accent 1" w:uiPriority="65"/>
-    <w:lsdException w:name="Revision" w:semiHidden="1"/>
-    <w:lsdException w:name="List Paragraph" w:uiPriority="34" w:qFormat="1"/>
-    <w:lsdException w:name="Quote" w:uiPriority="29" w:qFormat="1"/>
-    <w:lsdException w:name="Intense Quote" w:uiPriority="30" w:qFormat="1"/>
-    <w:lsdException w:name="Medium List 2 Accent 1" w:uiPriority="66"/>
-    <w:lsdException w:name="Medium Grid 1 Accent 1" w:uiPriority="67"/>
-    <w:lsdException w:name="Medium Grid 2 Accent 1" w:uiPriority="68"/>
-    <w:lsdException w:name="Medium Grid 3 Accent 1" w:uiPriority="69"/>
-    <w:lsdException w:name="Dark List Accent 1" w:uiPriority="70"/>
-    <w:lsdException w:name="Colorful Shading Accent 1" w:uiPriority="71"/>
-    <w:lsdException w:name="Colorful List Accent 1" w:uiPriority="72"/>
-    <w:lsdException w:name="Colorful Grid Accent 1" w:uiPriority="73"/>
-    <w:lsdException w:name="Light Shading Accent 2" w:uiPriority="60"/>
-    <w:lsdException w:name="Light List Accent 2" w:uiPriority="61"/>
-    <w:lsdException w:name="Light Grid Accent 2" w:uiPriority="62"/>
-    <w:lsdException w:name="Medium Shading 1 Accent 2" w:uiPriority="63"/>
-    <w:lsdException w:name="Medium Shading 2 Accent 2" w:uiPriority="64"/>
-    <w:lsdException w:name="Medium List 1 Accent 2" w:uiPriority="65"/>
-    <w:lsdException w:name="Medium List 2 Accent 2" w:uiPriority="66"/>
-    <w:lsdException w:name="Medium Grid 1 Accent 2" w:uiPriority="67"/>
-    <w:lsdException w:name="Medium Grid 2 Accent 2" w:uiPriority="68"/>
-    <w:lsdException w:name="Medium Grid 3 Accent 2" w:uiPriority="69"/>
-    <w:lsdException w:name="Dark List Accent 2" w:uiPriority="70"/>
-    <w:lsdException w:name="Colorful Shading Accent 2" w:uiPriority="71"/>
-    <w:lsdException w:name="Colorful List Accent 2" w:uiPriority="72"/>
-    <w:lsdException w:name="Colorful Grid Accent 2" w:uiPriority="73"/>
-    <w:lsdException w:name="Light Shading Accent 3" w:uiPriority="60"/>
-    <w:lsdException w:name="Light List Accent 3" w:uiPriority="61"/>
-    <w:lsdException w:name="Light Grid Accent 3" w:uiPriority="62"/>
-    <w:lsdException w:name="Medium Shading 1 Accent 3" w:uiPriority="63"/>
-    <w:lsdException w:name="Medium Shading 2 Accent 3" w:uiPriority="64"/>
-    <w:lsdException w:name="Medium List 1 Accent 3" w:uiPriority="65"/>
-    <w:lsdException w:name="Medium List 2 Accent 3" w:uiPriority="66"/>
-    <w:lsdException w:name="Medium Grid 1 Accent 3" w:uiPriority="67"/>
-    <w:lsdException w:name="Medium Grid 2 Accent 3" w:uiPriority="68"/>
-    <w:lsdException w:name="Medium Grid 3 Accent 3" w:uiPriority="69"/>
-    <w:lsdException w:name="Dark List Accent 3" w:uiPriority="70"/>
-    <w:lsdException w:name="Colorful Shading Accent 3" w:uiPriority="71"/>
-    <w:lsdException w:name="Colorful List Accent 3" w:uiPriority="72"/>
-    <w:lsdException w:name="Colorful Grid Accent 3" w:uiPriority="73"/>
-    <w:lsdException w:name="Light Shading Accent 4" w:uiPriority="60"/>
-    <w:lsdException w:name="Light List Accent 4" w:uiPriority="61"/>
-    <w:lsdException w:name="Light Grid Accent 4" w:uiPriority="62"/>
-    <w:lsdException w:name="Medium Shading 1 Accent 4" w:uiPriority="63"/>
-    <w:lsdException w:name="Medium Shading 2 Accent 4" w:uiPriority="64"/>
-    <w:lsdException w:name="Medium List 1 Accent 4" w:uiPriority="65"/>
-    <w:lsdException w:name="Medium List 2 Accent 4" w:uiPriority="66"/>
-    <w:lsdException w:name="Medium Grid 1 Accent 4" w:uiPriority="67"/>
-    <w:lsdException w:name="Medium Grid 2 Accent 4" w:uiPriority="68"/>
-    <w:lsdException w:name="Medium Grid 3 Accent 4" w:uiPriority="69"/>
-    <w:lsdException w:name="Dark List Accent 4" w:uiPriority="70"/>
-    <w:lsdException w:name="Colorful Shading Accent 4" w:uiPriority="71"/>
-    <w:lsdException w:name="Colorful List Accent 4" w:uiPriority="72"/>
-    <w:lsdException w:name="Colorful Grid Accent 4" w:uiPriority="73"/>
-    <w:lsdException w:name="Light Shading Accent 5" w:uiPriority="60"/>
-    <w:lsdException w:name="Light List Accent 5" w:uiPriority="61"/>
-    <w:lsdException w:name="Light Grid Accent 5" w:uiPriority="62"/>
-    <w:lsdException w:name="Medium Shading 1 Accent 5" w:uiPriority="63"/>
-    <w:lsdException w:name="Medium Shading 2 Accent 5" w:uiPriority="64"/>
-    <w:lsdException w:name="Medium List 1 Accent 5" w:uiPriority="65"/>
-    <w:lsdException w:name="Medium List 2 Accent 5" w:uiPriority="66"/>
-    <w:lsdException w:name="Medium Grid 1 Accent 5" w:uiPriority="67"/>
-    <w:lsdException w:name="Medium Grid 2 Accent 5" w:uiPriority="68"/>
-    <w:lsdException w:name="Medium Grid 3 Accent 5" w:uiPriority="69"/>
-    <w:lsdException w:name="Dark List Accent 5" w:uiPriority="70"/>
-    <w:lsdException w:name="Colorful Shading Accent 5" w:uiPriority="71"/>
-    <w:lsdException w:name="Colorful List Accent 5" w:uiPriority="72"/>
-    <w:lsdException w:name="Colorful Grid Accent 5" w:uiPriority="73"/>
-    <w:lsdException w:name="Light Shading Accent 6" w:uiPriority="60"/>
-    <w:lsdException w:name="Light List Accent 6" w:uiPriority="61"/>
-    <w:lsdException w:name="Light Grid Accent 6" w:uiPriority="62"/>
-    <w:lsdException w:name="Medium Shading 1 Accent 6" w:uiPriority="63"/>
-    <w:lsdException w:name="Medium Shading 2 Accent 6" w:uiPriority="64"/>
-    <w:lsdException w:name="Medium List 1 Accent 6" w:uiPriority="65"/>
-    <w:lsdException w:name="Medium List 2 Accent 6" w:uiPriority="66"/>
-    <w:lsdException w:name="Medium Grid 1 Accent 6" w:uiPriority="67"/>
-    <w:lsdException w:name="Medium Grid 2 Accent 6" w:uiPriority="68"/>
-    <w:lsdException w:name="Medium Grid 3 Accent 6" w:uiPriority="69"/>
-    <w:lsdException w:name="Dark List Accent 6" w:uiPriority="70"/>
-    <w:lsdException w:name="Colorful Shading Accent 6" w:uiPriority="71"/>
-    <w:lsdException w:name="Colorful List Accent 6" w:uiPriority="72"/>
-    <w:lsdException w:name="Colorful Grid Accent 6" w:uiPriority="73"/>
-    <w:lsdException w:name="Subtle Emphasis" w:uiPriority="19" w:qFormat="1"/>
-    <w:lsdException w:name="Intense Emphasis" w:uiPriority="21" w:qFormat="1"/>
-    <w:lsdException w:name="Subtle Reference" w:uiPriority="31" w:qFormat="1"/>
-    <w:lsdException w:name="Intense Reference" w:uiPriority="32" w:qFormat="1"/>
-    <w:lsdException w:name="Book Title" w:uiPriority="33" w:qFormat="1"/>
-    <w:lsdException w:name="Bibliography" w:semiHidden="1" w:uiPriority="37" w:unhideWhenUsed="1"/>
-    <w:lsdException w:name="TOC Heading" w:semiHidden="1" w:uiPriority="39" w:unhideWhenUsed="1" w:qFormat="1"/>
-    <w:lsdException w:name="Plain Table 1" w:uiPriority="41"/>
-    <w:lsdException w:name="Plain Table 2" w:uiPriority="42"/>
-    <w:lsdException w:name="Plain Table 3" w:uiPriority="43"/>
-    <w:lsdException w:name="Plain Table 4" w:uiPriority="44"/>
-    <w:lsdException w:name="Plain Table 5" w:uiPriority="45"/>
-    <w:lsdException w:name="Grid Table Light" w:uiPriority="40"/>
-    <w:lsdException w:name="Grid Table 1 Light" w:uiPriority="46"/>
-    <w:lsdException w:name="Grid Table 2" w:uiPriority="47"/>
-    <w:lsdException w:name="Grid Table 3" w:uiPriority="48"/>
-    <w:lsdException w:name="Grid Table 4" w:uiPriority="49"/>
-    <w:lsdException w:name="Grid Table 5 Dark" w:uiPriority="50"/>
-    <w:lsdException w:name="Grid Table 6 Colorful" w:uiPriority="51"/>
-    <w:lsdException w:name="Grid Table 7 Colorful" w:uiPriority="52"/>
-    <w:lsdException w:name="Grid Table 1 Light Accent 1" w:uiPriority="46"/>
-    <w:lsdException w:name="Grid Table 2 Accent 1" w:uiPriority="47"/>
-    <w:lsdException w:name="Grid Table 3 Accent 1" w:uiPriority="48"/>
-    <w:lsdException w:name="Grid Table 4 Accent 1" w:uiPriority="49"/>
-    <w:lsdException w:name="Grid Table 5 Dark Accent 1" w:uiPriority="50"/>
-    <w:lsdException w:name="Grid Table 6 Colorful Accent 1" w:uiPriority="51"/>
-    <w:lsdException w:name="Grid Table 7 Colorful Accent 1" w:uiPriority="52"/>
-    <w:lsdException w:name="Grid Table 1 Light Accent 2" w:uiPriority="46"/>
-    <w:lsdException w:name="Grid Table 2 Accent 2" w:uiPriority="47"/>
-    <w:lsdException w:name="Grid Table 3 Accent 2" w:uiPriority="48"/>
-    <w:lsdException w:name="Grid Table 4 Accent 2" w:uiPriority="49"/>
-    <w:lsdException w:name="Grid Table 5 Dark Accent 2" w:uiPriority="50"/>
-    <w:lsdException w:name="Grid Table 6 Colorful Accent 2" w:uiPriority="51"/>
-    <w:lsdException w:name="Grid Table 7 Colorful Accent 2" w:uiPriority="52"/>
-    <w:lsdException w:name="Grid Table 1 Light Accent 3" w:uiPriority="46"/>
-    <w:lsdException w:name="Grid Table 2 Accent 3" w:uiPriority="47"/>
-    <w:lsdException w:name="Grid Table 3 Accent 3" w:uiPriority="48"/>
-    <w:lsdException w:name="Grid Table 4 Accent 3" w:uiPriority="49"/>
-    <w:lsdException w:name="Grid Table 5 Dark Accent 3" w:uiPriority="50"/>
-    <w:lsdException w:name="Grid Table 6 Colorful Accent 3" w:uiPriority="51"/>
-    <w:lsdException w:name="Grid Table 7 Colorful Accent 3" w:uiPriority="52"/>
-    <w:lsdException w:name="Grid Table 1 Light Accent 4" w:uiPriority="46"/>
-    <w:lsdException w:name="Grid Table 2 Accent 4" w:uiPriority="47"/>
-    <w:lsdException w:name="Grid Table 3 Accent 4" w:uiPriority="48"/>
-    <w:lsdException w:name="Grid Table 4 Accent 4" w:uiPriority="49"/>
-    <w:lsdException w:name="Grid Table 5 Dark Accent 4" w:uiPriority="50"/>
-    <w:lsdException w:name="Grid Table 6 Colorful Accent 4" w:uiPriority="51"/>
-    <w:lsdException w:name="Grid Table 7 Colorful Accent 4" w:uiPriority="52"/>
-    <w:lsdException w:name="Grid Table 1 Light Accent 5" w:uiPriority="46"/>
-    <w:lsdException w:name="Grid Table 2 Accent 5" w:uiPriority="47"/>
-    <w:lsdException w:name="Grid Table 3 Accent 5" w:uiPriority="48"/>
-    <w:lsdException w:name="Grid Table 4 Accent 5" w:uiPriority="49"/>
-    <w:lsdException w:name="Grid Table 5 Dark Accent 5" w:uiPriority="50"/>
-    <w:lsdException w:name="Grid Table 6 Colorful Accent 5" w:uiPriority="51"/>
-    <w:lsdException w:name="Grid Table 7 Colorful Accent 5" w:uiPriority="52"/>
-    <w:lsdException w:name="Grid Table 1 Light Accent 6" w:uiPriority="46"/>
-    <w:lsdException w:name="Grid Table 2 Accent 6" w:uiPriority="47"/>
-    <w:lsdException w:name="Grid Table 3 Accent 6" w:uiPriority="48"/>
-    <w:lsdException w:name="Grid Table 4 Accent 6" w:uiPriority="49"/>
-    <w:lsdException w:name="Grid Table 5 Dark Accent 6" w:uiPriority="50"/>
-    <w:lsdException w:name="Grid Table 6 Colorful Accent 6" w:uiPriority="51"/>
-    <w:lsdException w:name="Grid Table 7 Colorful Accent 6" w:uiPriority="52"/>
-    <w:lsdException w:name="List Table 1 Light" w:uiPriority="46"/>
-    <w:lsdException w:name="List Table 2" w:uiPriority="47"/>
-    <w:lsdException w:name="List Table 3" w:uiPriority="48"/>
-    <w:lsdException w:name="List Table 4" w:uiPriority="49"/>
-    <w:lsdException w:name="List Table 5 Dark" w:uiPriority="50"/>
-    <w:lsdException w:name="List Table 6 Colorful" w:uiPriority="51"/>
-    <w:lsdException w:name="List Table 7 Colorful" w:uiPriority="52"/>
-    <w:lsdException w:name="List Table 1 Light Accent 1" w:uiPriority="46"/>
-    <w:lsdException w:name="List Table 2 Accent 1" w:uiPriority="47"/>
-    <w:lsdException w:name="List Table 3 Accent 1" w:uiPriority="48"/>
-    <w:lsdException w:name="List Table 4 Accent 1" w:uiPriority="49"/>
-    <w:lsdException w:name="List Table 5 Dark Accent 1" w:uiPriority="50"/>
-    <w:lsdException w:name="List Table 6 Colorful Accent 1" w:uiPriority="51"/>
-    <w:lsdException w:name="List Table 7 Colorful Accent 1" w:uiPriority="52"/>
-    <w:lsdException w:name="List Table 1 Light Accent 2" w:uiPriority="46"/>
-    <w:lsdException w:name="List Table 2 Accent 2" w:uiPriority="47"/>
-    <w:lsdException w:name="List Table 3 Accent 2" w:uiPriority="48"/>
-    <w:lsdException w:name="List Table 4 Accent 2" w:uiPriority="49"/>
-    <w:lsdException w:name="List Table 5 Dark Accent 2" w:uiPriority="50"/>
-    <w:lsdException w:name="List Table 6 Colorful Accent 2" w:uiPriority="51"/>
-    <w:lsdException w:name="List Table 7 Colorful Accent 2" w:uiPriority="52"/>
-    <w:lsdException w:name="List Table 1 Light Accent 3" w:uiPriority="46"/>
-    <w:lsdException w:name="List Table 2 Accent 3" w:uiPriority="47"/>
-    <w:lsdException w:name="List Table 3 Accent 3" w:uiPriority="48"/>
-    <w:lsdException w:name="List Table 4 Accent 3" w:uiPriority="49"/>
-    <w:lsdException w:name="List Table 5 Dark Accent 3" w:uiPriority="50"/>
-    <w:lsdException w:name="List Table 6 Colorful Accent 3" w:uiPriority="51"/>
-    <w:lsdException w:name="List Table 7 Colorful Accent 3" w:uiPriority="52"/>
-    <w:lsdException w:name="List Table 1 Light Accent 4" w:uiPriority="46"/>
-    <w:lsdException w:name="List Table 2 Accent 4" w:uiPriority="47"/>
-    <w:lsdException w:name="List Table 3 Accent 4" w:uiPriority="48"/>
-    <w:lsdException w:name="List Table 4 Accent 4" w:uiPriority="49"/>
-    <w:lsdException w:name="List Table 5 Dark Accent 4" w:uiPriority="50"/>
-    <w:lsdException w:name="List Table 6 Colorful Accent 4" w:uiPriority="51"/>
-    <w:lsdException w:name="List Table 7 Colorful Accent 4" w:uiPriority="52"/>
-    <w:lsdException w:name="List Table 1 Light Accent 5" w:uiPriority="46"/>
-    <w:lsdException w:name="List Table 2 Accent 5" w:uiPriority="47"/>
-    <w:lsdException w:name="List Table 3 Accent 5" w:uiPriority="48"/>
-    <w:lsdException w:name="List Table 4 Accent 5" w:uiPriority="49"/>
-    <w:lsdException w:name="List Table 5 Dark Accent 5" w:uiPriority="50"/>
-    <w:lsdException w:name="List Table 6 Colorful Accent 5" w:uiPriority="51"/>
-    <w:lsdException w:name="List Table 7 Colorful Accent 5" w:uiPriority="52"/>
-    <w:lsdException w:name="List Table 1 Light Accent 6" w:uiPriority="46"/>
-    <w:lsdException w:name="List Table 2 Accent 6" w:uiPriority="47"/>
-    <w:lsdException w:name="List Table 3 Accent 6" w:uiPriority="48"/>
-    <w:lsdException w:name="List Table 4 Accent 6" w:uiPriority="49"/>
-    <w:lsdException w:name="List Table 5 Dark Accent 6" w:uiPriority="50"/>
-    <w:lsdException w:name="List Table 6 Colorful Accent 6" w:uiPriority="51"/>
-    <w:lsdException w:name="List Table 7 Colorful Accent 6" w:uiPriority="52"/>
+  <w:latentStyles w:defLockedState="0" w:defUIPriority="99" w:defSemiHidden="1" w:defUnhideWhenUsed="1" w:defQFormat="0" w:count="267">
+    <w:lsdException w:name="Normal" w:semiHidden="0" w:uiPriority="0" w:unhideWhenUsed="0" w:qFormat="1"/>
+    <w:lsdException w:name="heading 1" w:semiHidden="0" w:uiPriority="9" w:unhideWhenUsed="0" w:qFormat="1"/>
+    <w:lsdException w:name="heading 2" w:uiPriority="9" w:qFormat="1"/>
+    <w:lsdException w:name="heading 3" w:uiPriority="9" w:qFormat="1"/>
+    <w:lsdException w:name="heading 4" w:uiPriority="9" w:qFormat="1"/>
+    <w:lsdException w:name="heading 5" w:uiPriority="9" w:qFormat="1"/>
+    <w:lsdException w:name="heading 6" w:uiPriority="9" w:qFormat="1"/>
+    <w:lsdException w:name="heading 7" w:uiPriority="9" w:qFormat="1"/>
+    <w:lsdException w:name="heading 8" w:uiPriority="9" w:qFormat="1"/>
+    <w:lsdException w:name="heading 9" w:uiPriority="9" w:qFormat="1"/>
+    <w:lsdException w:name="toc 1" w:uiPriority="39"/>
+    <w:lsdException w:name="toc 2" w:uiPriority="39"/>
+    <w:lsdException w:name="toc 3" w:uiPriority="39"/>
+    <w:lsdException w:name="toc 4" w:uiPriority="39"/>
+    <w:lsdException w:name="toc 5" w:uiPriority="39"/>
+    <w:lsdException w:name="toc 6" w:uiPriority="39"/>
+    <w:lsdException w:name="toc 7" w:uiPriority="39"/>
+    <w:lsdException w:name="toc 8" w:uiPriority="39"/>
+    <w:lsdException w:name="toc 9" w:uiPriority="39"/>
+    <w:lsdException w:name="caption" w:uiPriority="35" w:qFormat="1"/>
+    <w:lsdException w:name="Title" w:semiHidden="0" w:uiPriority="10" w:unhideWhenUsed="0" w:qFormat="1"/>
+    <w:lsdException w:name="Default Paragraph Font" w:uiPriority="1"/>
+    <w:lsdException w:name="Subtitle" w:semiHidden="0" w:uiPriority="11" w:unhideWhenUsed="0" w:qFormat="1"/>
+    <w:lsdException w:name="Strong" w:semiHidden="0" w:uiPriority="22" w:unhideWhenUsed="0" w:qFormat="1"/>
+    <w:lsdException w:name="Emphasis" w:semiHidden="0" w:uiPriority="20" w:unhideWhenUsed="0" w:qFormat="1"/>
+    <w:lsdException w:name="Table Grid" w:semiHidden="0" w:uiPriority="39" w:unhideWhenUsed="0"/>
+    <w:lsdException w:name="Placeholder Text" w:unhideWhenUsed="0"/>
+    <w:lsdException w:name="No Spacing" w:semiHidden="0" w:uiPriority="1" w:unhideWhenUsed="0" w:qFormat="1"/>
+    <w:lsdException w:name="Light Shading" w:semiHidden="0" w:uiPriority="60" w:unhideWhenUsed="0"/>
+    <w:lsdException w:name="Light List" w:semiHidden="0" w:uiPriority="61" w:unhideWhenUsed="0"/>
+    <w:lsdException w:name="Light Grid" w:semiHidden="0" w:uiPriority="62" w:unhideWhenUsed="0"/>
+    <w:lsdException w:name="Medium Shading 1" w:semiHidden="0" w:uiPriority="63" w:unhideWhenUsed="0"/>
+    <w:lsdException w:name="Medium Shading 2" w:semiHidden="0" w:uiPriority="64" w:unhideWhenUsed="0"/>
+    <w:lsdException w:name="Medium List 1" w:semiHidden="0" w:uiPriority="65" w:unhideWhenUsed="0"/>
+    <w:lsdException w:name="Medium List 2" w:semiHidden="0" w:uiPriority="66" w:unhideWhenUsed="0"/>
+    <w:lsdException w:name="Medium Grid 1" w:semiHidden="0" w:uiPriority="67" w:unhideWhenUsed="0"/>
+    <w:lsdException w:name="Medium Grid 2" w:semiHidden="0" w:uiPriority="68" w:unhideWhenUsed="0"/>
+    <w:lsdException w:name="Medium Grid 3" w:semiHidden="0" w:uiPriority="69" w:unhideWhenUsed="0"/>
+    <w:lsdException w:name="Dark List" w:semiHidden="0" w:uiPriority="70" w:unhideWhenUsed="0"/>
+    <w:lsdException w:name="Colorful Shading" w:semiHidden="0" w:uiPriority="71" w:unhideWhenUsed="0"/>
+    <w:lsdException w:name="Colorful List" w:semiHidden="0" w:uiPriority="72" w:unhideWhenUsed="0"/>
+    <w:lsdException w:name="Colorful Grid" w:semiHidden="0" w:uiPriority="73" w:unhideWhenUsed="0"/>
+    <w:lsdException w:name="Light Shading Accent 1" w:semiHidden="0" w:uiPriority="60" w:unhideWhenUsed="0"/>
+    <w:lsdException w:name="Light List Accent 1" w:semiHidden="0" w:uiPriority="61" w:unhideWhenUsed="0"/>
+    <w:lsdException w:name="Light Grid Accent 1" w:semiHidden="0" w:uiPriority="62" w:unhideWhenUsed="0"/>
+    <w:lsdException w:name="Medium Shading 1 Accent 1" w:semiHidden="0" w:uiPriority="63" w:unhideWhenUsed="0"/>
+    <w:lsdException w:name="Medium Shading 2 Accent 1" w:semiHidden="0" w:uiPriority="64" w:unhideWhenUsed="0"/>
+    <w:lsdException w:name="Medium List 1 Accent 1" w:semiHidden="0" w:uiPriority="65" w:unhideWhenUsed="0"/>
+    <w:lsdException w:name="Revision" w:unhideWhenUsed="0"/>
+    <w:lsdException w:name="List Paragraph" w:semiHidden="0" w:uiPriority="34" w:unhideWhenUsed="0" w:qFormat="1"/>
+    <w:lsdException w:name="Quote" w:semiHidden="0" w:uiPriority="29" w:unhideWhenUsed="0" w:qFormat="1"/>
+    <w:lsdException w:name="Intense Quote" w:semiHidden="0" w:uiPriority="30" w:unhideWhenUsed="0" w:qFormat="1"/>
+    <w:lsdException w:name="Medium List 2 Accent 1" w:semiHidden="0" w:uiPriority="66" w:unhideWhenUsed="0"/>
+    <w:lsdException w:name="Medium Grid 1 Accent 1" w:semiHidden="0" w:uiPriority="67" w:unhideWhenUsed="0"/>
+    <w:lsdException w:name="Medium Grid 2 Accent 1" w:semiHidden="0" w:uiPriority="68" w:unhideWhenUsed="0"/>
+    <w:lsdException w:name="Medium Grid 3 Accent 1" w:semiHidden="0" w:uiPriority="69" w:unhideWhenUsed="0"/>
+    <w:lsdException w:name="Dark List Accent 1" w:semiHidden="0" w:uiPriority="70" w:unhideWhenUsed="0"/>
+    <w:lsdException w:name="Colorful Shading Accent 1" w:semiHidden="0" w:uiPriority="71" w:unhideWhenUsed="0"/>
+    <w:lsdException w:name="Colorful List Accent 1" w:semiHidden="0" w:uiPriority="72" w:unhideWhenUsed="0"/>
+    <w:lsdException w:name="Colorful Grid Accent 1" w:semiHidden="0" w:uiPriority="73" w:unhideWhenUsed="0"/>
+    <w:lsdException w:name="Light Shading Accent 2" w:semiHidden="0" w:uiPriority="60" w:unhideWhenUsed="0"/>
+    <w:lsdException w:name="Light List Accent 2" w:semiHidden="0" w:uiPriority="61" w:unhideWhenUsed="0"/>
+    <w:lsdException w:name="Light Grid Accent 2" w:semiHidden="0" w:uiPriority="62" w:unhideWhenUsed="0"/>
+    <w:lsdException w:name="Medium Shading 1 Accent 2" w:semiHidden="0" w:uiPriority="63" w:unhideWhenUsed="0"/>
+    <w:lsdException w:name="Medium Shading 2 Accent 2" w:semiHidden="0" w:uiPriority="64" w:unhideWhenUsed="0"/>
+    <w:lsdException w:name="Medium List 1 Accent 2" w:semiHidden="0" w:uiPriority="65" w:unhideWhenUsed="0"/>
+    <w:lsdException w:name="Medium List 2 Accent 2" w:semiHidden="0" w:uiPriority="66" w:unhideWhenUsed="0"/>
+    <w:lsdException w:name="Medium Grid 1 Accent 2" w:semiHidden="0" w:uiPriority="67" w:unhideWhenUsed="0"/>
+    <w:lsdException w:name="Medium Grid 2 Accent 2" w:semiHidden="0" w:uiPriority="68" w:unhideWhenUsed="0"/>
+    <w:lsdException w:name="Medium Grid 3 Accent 2" w:semiHidden="0" w:uiPriority="69" w:unhideWhenUsed="0"/>
+    <w:lsdException w:name="Dark List Accent 2" w:semiHidden="0" w:uiPriority="70" w:unhideWhenUsed="0"/>
+    <w:lsdException w:name="Colorful Shading Accent 2" w:semiHidden="0" w:uiPriority="71" w:unhideWhenUsed="0"/>
+    <w:lsdException w:name="Colorful List Accent 2" w:semiHidden="0" w:uiPriority="72" w:unhideWhenUsed="0"/>
+    <w:lsdException w:name="Colorful Grid Accent 2" w:semiHidden="0" w:uiPriority="73" w:unhideWhenUsed="0"/>
+    <w:lsdException w:name="Light Shading Accent 3" w:semiHidden="0" w:uiPriority="60" w:unhideWhenUsed="0"/>
+    <w:lsdException w:name="Light List Accent 3" w:semiHidden="0" w:uiPriority="61" w:unhideWhenUsed="0"/>
+    <w:lsdException w:name="Light Grid Accent 3" w:semiHidden="0" w:uiPriority="62" w:unhideWhenUsed="0"/>
+    <w:lsdException w:name="Medium Shading 1 Accent 3" w:semiHidden="0" w:uiPriority="63" w:unhideWhenUsed="0"/>
+    <w:lsdException w:name="Medium Shading 2 Accent 3" w:semiHidden="0" w:uiPriority="64" w:unhideWhenUsed="0"/>
+    <w:lsdException w:name="Medium List 1 Accent 3" w:semiHidden="0" w:uiPriority="65" w:unhideWhenUsed="0"/>
+    <w:lsdException w:name="Medium List 2 Accent 3" w:semiHidden="0" w:uiPriority="66" w:unhideWhenUsed="0"/>
+    <w:lsdException w:name="Medium Grid 1 Accent 3" w:semiHidden="0" w:uiPriority="67" w:unhideWhenUsed="0"/>
+    <w:lsdException w:name="Medium Grid 2 Accent 3" w:semiHidden="0" w:uiPriority="68" w:unhideWhenUsed="0"/>
+    <w:lsdException w:name="Medium Grid 3 Accent 3" w:semiHidden="0" w:uiPriority="69" w:unhideWhenUsed="0"/>
+    <w:lsdException w:name="Dark List Accent 3" w:semiHidden="0" w:uiPriority="70" w:unhideWhenUsed="0"/>
+    <w:lsdException w:name="Colorful Shading Accent 3" w:semiHidden="0" w:uiPriority="71" w:unhideWhenUsed="0"/>
+    <w:lsdException w:name="Colorful List Accent 3" w:semiHidden="0" w:uiPriority="72" w:unhideWhenUsed="0"/>
+    <w:lsdException w:name="Colorful Grid Accent 3" w:semiHidden="0" w:uiPriority="73" w:unhideWhenUsed="0"/>
+    <w:lsdException w:name="Light Shading Accent 4" w:semiHidden="0" w:uiPriority="60" w:unhideWhenUsed="0"/>
+    <w:lsdException w:name="Light List Accent 4" w:semiHidden="0" w:uiPriority="61" w:unhideWhenUsed="0"/>
+    <w:lsdException w:name="Light Grid Accent 4" w:semiHidden="0" w:uiPriority="62" w:unhideWhenUsed="0"/>
+    <w:lsdException w:name="Medium Shading 1 Accent 4" w:semiHidden="0" w:uiPriority="63" w:unhideWhenUsed="0"/>
+    <w:lsdException w:name="Medium Shading 2 Accent 4" w:semiHidden="0" w:uiPriority="64" w:unhideWhenUsed="0"/>
+    <w:lsdException w:name="Medium List 1 Accent 4" w:semiHidden="0" w:uiPriority="65" w:unhideWhenUsed="0"/>
+    <w:lsdException w:name="Medium List 2 Accent 4" w:semiHidden="0" w:uiPriority="66" w:unhideWhenUsed="0"/>
+    <w:lsdException w:name="Medium Grid 1 Accent 4" w:semiHidden="0" w:uiPriority="67" w:unhideWhenUsed="0"/>
+    <w:lsdException w:name="Medium Grid 2 Accent 4" w:semiHidden="0" w:uiPriority="68" w:unhideWhenUsed="0"/>
+    <w:lsdException w:name="Medium Grid 3 Accent 4" w:semiHidden="0" w:uiPriority="69" w:unhideWhenUsed="0"/>
+    <w:lsdException w:name="Dark List Accent 4" w:semiHidden="0" w:uiPriority="70" w:unhideWhenUsed="0"/>
+    <w:lsdException w:name="Colorful Shading Accent 4" w:semiHidden="0" w:uiPriority="71" w:unhideWhenUsed="0"/>
+    <w:lsdException w:name="Colorful List Accent 4" w:semiHidden="0" w:uiPriority="72" w:unhideWhenUsed="0"/>
+    <w:lsdException w:name="Colorful Grid Accent 4" w:semiHidden="0" w:uiPriority="73" w:unhideWhenUsed="0"/>
+    <w:lsdException w:name="Light Shading Accent 5" w:semiHidden="0" w:uiPriority="60" w:unhideWhenUsed="0"/>
+    <w:lsdException w:name="Light List Accent 5" w:semiHidden="0" w:uiPriority="61" w:unhideWhenUsed="0"/>
+    <w:lsdException w:name="Light Grid Accent 5" w:semiHidden="0" w:uiPriority="62" w:unhideWhenUsed="0"/>
+    <w:lsdException w:name="Medium Shading 1 Accent 5" w:semiHidden="0" w:uiPriority="63" w:unhideWhenUsed="0"/>
+    <w:lsdException w:name="Medium Shading 2 Accent 5" w:semiHidden="0" w:uiPriority="64" w:unhideWhenUsed="0"/>
+    <w:lsdException w:name="Medium List 1 Accent 5" w:semiHidden="0" w:uiPriority="65" w:unhideWhenUsed="0"/>
+    <w:lsdException w:name="Medium List 2 Accent 5" w:semiHidden="0" w:uiPriority="66" w:unhideWhenUsed="0"/>
+    <w:lsdException w:name="Medium Grid 1 Accent 5" w:semiHidden="0" w:uiPriority="67" w:unhideWhenUsed="0"/>
+    <w:lsdException w:name="Medium Grid 2 Accent 5" w:semiHidden="0" w:uiPriority="68" w:unhideWhenUsed="0"/>
+    <w:lsdException w:name="Medium Grid 3 Accent 5" w:semiHidden="0" w:uiPriority="69" w:unhideWhenUsed="0"/>
+    <w:lsdException w:name="Dark List Accent 5" w:semiHidden="0" w:uiPriority="70" w:unhideWhenUsed="0"/>
+    <w:lsdException w:name="Colorful Shading Accent 5" w:semiHidden="0" w:uiPriority="71" w:unhideWhenUsed="0"/>
+    <w:lsdException w:name="Colorful List Accent 5" w:semiHidden="0" w:uiPriority="72" w:unhideWhenUsed="0"/>
+    <w:lsdException w:name="Colorful Grid Accent 5" w:semiHidden="0" w:uiPriority="73" w:unhideWhenUsed="0"/>
+    <w:lsdException w:name="Light Shading Accent 6" w:semiHidden="0" w:uiPriority="60" w:unhideWhenUsed="0"/>
+    <w:lsdException w:name="Light List Accent 6" w:semiHidden="0" w:uiPriority="61" w:unhideWhenUsed="0"/>
+    <w:lsdException w:name="Light Grid Accent 6" w:semiHidden="0" w:uiPriority="62" w:unhideWhenUsed="0"/>
+    <w:lsdException w:name="Medium Shading 1 Accent 6" w:semiHidden="0" w:uiPriority="63" w:unhideWhenUsed="0"/>
+    <w:lsdException w:name="Medium Shading 2 Accent 6" w:semiHidden="0" w:uiPriority="64" w:unhideWhenUsed="0"/>
+    <w:lsdException w:name="Medium List 1 Accent 6" w:semiHidden="0" w:uiPriority="65" w:unhideWhenUsed="0"/>
+    <w:lsdException w:name="Medium List 2 Accent 6" w:semiHidden="0" w:uiPriority="66" w:unhideWhenUsed="0"/>
+    <w:lsdException w:name="Medium Grid 1 Accent 6" w:semiHidden="0" w:uiPriority="67" w:unhideWhenUsed="0"/>
+    <w:lsdException w:name="Medium Grid 2 Accent 6" w:semiHidden="0" w:uiPriority="68" w:unhideWhenUsed="0"/>
+    <w:lsdException w:name="Medium Grid 3 Accent 6" w:semiHidden="0" w:uiPriority="69" w:unhideWhenUsed="0"/>
+    <w:lsdException w:name="Dark List Accent 6" w:semiHidden="0" w:uiPriority="70" w:unhideWhenUsed="0"/>
+    <w:lsdException w:name="Colorful Shading Accent 6" w:semiHidden="0" w:uiPriority="71" w:unhideWhenUsed="0"/>
+    <w:lsdException w:name="Colorful List Accent 6" w:semiHidden="0" w:uiPriority="72" w:unhideWhenUsed="0"/>
+    <w:lsdException w:name="Colorful Grid Accent 6" w:semiHidden="0" w:uiPriority="73" w:unhideWhenUsed="0"/>
+    <w:lsdException w:name="Subtle Emphasis" w:semiHidden="0" w:uiPriority="19" w:unhideWhenUsed="0" w:qFormat="1"/>
+    <w:lsdException w:name="Intense Emphasis" w:semiHidden="0" w:uiPriority="21" w:unhideWhenUsed="0" w:qFormat="1"/>
+    <w:lsdException w:name="Subtle Reference" w:semiHidden="0" w:uiPriority="31" w:unhideWhenUsed="0" w:qFormat="1"/>
+    <w:lsdException w:name="Intense Reference" w:semiHidden="0" w:uiPriority="32" w:unhideWhenUsed="0" w:qFormat="1"/>
+    <w:lsdException w:name="Book Title" w:semiHidden="0" w:uiPriority="33" w:unhideWhenUsed="0" w:qFormat="1"/>
+    <w:lsdException w:name="Bibliography" w:uiPriority="37"/>
+    <w:lsdException w:name="TOC Heading" w:uiPriority="39" w:qFormat="1"/>
+  </w:latentStyles>
+  <w:style w:type="paragraph" w:default="1" w:styleId="Normal">
+    <w:name w:val="Normal"/>
+    <w:qFormat/>
+  </w:style>
+  <w:style w:type="paragraph" w:styleId="Heading2">
+    <w:name w:val="heading 2"/>
+    <w:basedOn w:val="Normal"/>
+    <w:next w:val="Normal"/>
+    <w:link w:val="Heading2Char"/>
+    <w:autoRedefine/>
+    <w:uiPriority w:val="9"/>
+    <w:unhideWhenUsed/>
+    <w:qFormat/>
+    <w:rsid w:val="00B774DB"/>
+    <w:pPr>
+      <w:keepNext/>
+      <w:keepLines/>
+      <w:widowControl w:val="0"/>
+      <w:autoSpaceDE w:val="0"/>
+      <w:autoSpaceDN w:val="0"/>
+      <w:spacing w:before="40" w:after="0" w:line="240" w:lineRule="auto"/>
+      <w:outlineLvl w:val="1"/>
+    </w:pPr>
+    <w:rPr>
+      <w:rFonts w:ascii="Arial" w:eastAsiaTheme="majorEastAsia" w:hAnsi="Arial" w:cstheme="majorBidi"/>
+      <w:b/>
+      <w:color w:val="385623" w:themeColor="accent6" w:themeShade="80"/>
+      <w:sz w:val="32"/>
+      <w:szCs w:val="26"/>
+      <w:u w:val="single"/>
+      <w:lang w:bidi="en-US"/>
+    </w:rPr>
+  </w:style>
+  <w:style w:type="character" w:default="1" w:styleId="DefaultParagraphFont">
+    <w:name w:val="Default Paragraph Font"/>
+    <w:uiPriority w:val="1"/>
+    <w:semiHidden/>
+    <w:unhideWhenUsed/>
+  </w:style>
+  <w:style w:type="table" w:default="1" w:styleId="TableNormal">
+    <w:name w:val="Normal Table"/>
+    <w:uiPriority w:val="99"/>
+    <w:semiHidden/>
+    <w:unhideWhenUsed/>
+    <w:tblPr>
+      <w:tblInd w:w="0" w:type="dxa"/>
+      <w:tblCellMar>
+        <w:top w:w="0" w:type="dxa"/>
+        <w:left w:w="108" w:type="dxa"/>
+        <w:bottom w:w="0" w:type="dxa"/>
+        <w:right w:w="108" w:type="dxa"/>
+      </w:tblCellMar>
+    </w:tblPr>
+  </w:style>
+  <w:style w:type="numbering" w:default="1" w:styleId="NoList">
+    <w:name w:val="No List"/>
+    <w:uiPriority w:val="99"/>
+    <w:semiHidden/>
+    <w:unhideWhenUsed/>
+  </w:style>
+  <w:style w:type="character" w:customStyle="1" w:styleId="Heading2Char">
+    <w:name w:val="Heading 2 Char"/>
+    <w:basedOn w:val="DefaultParagraphFont"/>
+    <w:link w:val="Heading2"/>
+    <w:uiPriority w:val="9"/>
+    <w:rsid w:val="00B774DB"/>
+    <w:rPr>
+      <w:rFonts w:ascii="Arial" w:eastAsiaTheme="majorEastAsia" w:hAnsi="Arial" w:cstheme="majorBidi"/>
+      <w:b/>
+      <w:color w:val="385623" w:themeColor="accent6" w:themeShade="80"/>
+      <w:sz w:val="32"/>
+      <w:szCs w:val="26"/>
+      <w:u w:val="single"/>
+      <w:lang w:bidi="en-US"/>
+    </w:rPr>
+  </w:style>
+  <w:style w:type="paragraph" w:styleId="ListParagraph">
+    <w:name w:val="List Paragraph"/>
+    <w:basedOn w:val="Normal"/>
+    <w:uiPriority w:val="34"/>
+    <w:qFormat/>
+    <w:rsid w:val="00940357"/>
+    <w:pPr>
+      <w:ind w:left="720"/>
+      <w:contextualSpacing/>
+    </w:pPr>
+  </w:style>
+  <w:style w:type="character" w:styleId="CommentReference">
+    <w:name w:val="annotation reference"/>
+    <w:basedOn w:val="DefaultParagraphFont"/>
+    <w:uiPriority w:val="99"/>
+    <w:semiHidden/>
+    <w:unhideWhenUsed/>
+    <w:rsid w:val="00461F0D"/>
+    <w:rPr>
+      <w:sz w:val="16"/>
+      <w:szCs w:val="16"/>
+    </w:rPr>
+  </w:style>
+  <w:style w:type="paragraph" w:styleId="CommentText">
+    <w:name w:val="annotation text"/>
+    <w:basedOn w:val="Normal"/>
+    <w:link w:val="CommentTextChar"/>
+    <w:uiPriority w:val="99"/>
+    <w:semiHidden/>
+    <w:unhideWhenUsed/>
+    <w:rsid w:val="00461F0D"/>
+    <w:pPr>
+      <w:spacing w:line="240" w:lineRule="auto"/>
+    </w:pPr>
+    <w:rPr>
+      <w:sz w:val="20"/>
+      <w:szCs w:val="20"/>
+    </w:rPr>
+  </w:style>
+  <w:style w:type="character" w:customStyle="1" w:styleId="CommentTextChar">
+    <w:name w:val="Comment Text Char"/>
+    <w:basedOn w:val="DefaultParagraphFont"/>
+    <w:link w:val="CommentText"/>
+    <w:uiPriority w:val="99"/>
+    <w:semiHidden/>
+    <w:rsid w:val="00461F0D"/>
+    <w:rPr>
+      <w:sz w:val="20"/>
+      <w:szCs w:val="20"/>
+    </w:rPr>
+  </w:style>
+  <w:style w:type="paragraph" w:styleId="CommentSubject">
+    <w:name w:val="annotation subject"/>
+    <w:basedOn w:val="CommentText"/>
+    <w:next w:val="CommentText"/>
+    <w:link w:val="CommentSubjectChar"/>
+    <w:uiPriority w:val="99"/>
+    <w:semiHidden/>
+    <w:unhideWhenUsed/>
+    <w:rsid w:val="00461F0D"/>
+    <w:rPr>
+      <w:b/>
+      <w:bCs/>
+    </w:rPr>
+  </w:style>
+  <w:style w:type="character" w:customStyle="1" w:styleId="CommentSubjectChar">
+    <w:name w:val="Comment Subject Char"/>
+    <w:basedOn w:val="CommentTextChar"/>
+    <w:link w:val="CommentSubject"/>
+    <w:uiPriority w:val="99"/>
+    <w:semiHidden/>
+    <w:rsid w:val="00461F0D"/>
+    <w:rPr>
+      <w:b/>
+      <w:bCs/>
+      <w:sz w:val="20"/>
+      <w:szCs w:val="20"/>
+    </w:rPr>
+  </w:style>
+  <w:style w:type="paragraph" w:styleId="BalloonText">
+    <w:name w:val="Balloon Text"/>
+    <w:basedOn w:val="Normal"/>
+    <w:link w:val="BalloonTextChar"/>
+    <w:uiPriority w:val="99"/>
+    <w:semiHidden/>
+    <w:unhideWhenUsed/>
+    <w:rsid w:val="00461F0D"/>
+    <w:pPr>
+      <w:spacing w:after="0" w:line="240" w:lineRule="auto"/>
+    </w:pPr>
+    <w:rPr>
+      <w:rFonts w:ascii="Segoe UI" w:hAnsi="Segoe UI" w:cs="Segoe UI"/>
+      <w:sz w:val="18"/>
+      <w:szCs w:val="18"/>
+    </w:rPr>
+  </w:style>
+  <w:style w:type="character" w:customStyle="1" w:styleId="BalloonTextChar">
+    <w:name w:val="Balloon Text Char"/>
+    <w:basedOn w:val="DefaultParagraphFont"/>
+    <w:link w:val="BalloonText"/>
+    <w:uiPriority w:val="99"/>
+    <w:semiHidden/>
+    <w:rsid w:val="00461F0D"/>
+    <w:rPr>
+      <w:rFonts w:ascii="Segoe UI" w:hAnsi="Segoe UI" w:cs="Segoe UI"/>
+      <w:sz w:val="18"/>
+      <w:szCs w:val="18"/>
+    </w:rPr>
+  </w:style>
+  <w:style w:type="paragraph" w:styleId="NormalWeb">
+    <w:name w:val="Normal (Web)"/>
+    <w:basedOn w:val="Normal"/>
+    <w:uiPriority w:val="99"/>
+    <w:semiHidden/>
+    <w:unhideWhenUsed/>
+    <w:rsid w:val="00773754"/>
+    <w:pPr>
+      <w:spacing w:after="0" w:line="240" w:lineRule="auto"/>
+    </w:pPr>
+    <w:rPr>
+      <w:rFonts w:ascii="Times New Roman" w:hAnsi="Times New Roman" w:cs="Times New Roman"/>
+      <w:sz w:val="24"/>
+      <w:szCs w:val="24"/>
+    </w:rPr>
+  </w:style>
+</w:styles>
+</file>
+
+<file path=word/stylesWithEffects.xml><?xml version="1.0" encoding="utf-8"?>
+<w:styles xmlns:wpc="http://schemas.microsoft.com/office/word/2010/wordprocessingCanvas" xmlns:mc="http://schemas.openxmlformats.org/markup-compatibility/2006" xmlns:o="urn:schemas-microsoft-com:office:office" xmlns:r="http://schemas.openxmlformats.org/officeDocument/2006/relationships" xmlns:m="http://schemas.openxmlformats.org/officeDocument/2006/math" xmlns:v="urn:schemas-microsoft-com:vml" xmlns:wp14="http://schemas.microsoft.com/office/word/2010/wordprocessingDrawing" xmlns:wp="http://schemas.openxmlformats.org/drawingml/2006/wordprocessingDrawing" xmlns:w10="urn:schemas-microsoft-com:office:word" xmlns:w="http://schemas.openxmlformats.org/wordprocessingml/2006/main" xmlns:w14="http://schemas.microsoft.com/office/word/2010/wordml" xmlns:wpg="http://schemas.microsoft.com/office/word/2010/wordprocessingGroup" xmlns:wpi="http://schemas.microsoft.com/office/word/2010/wordprocessingInk" xmlns:wne="http://schemas.microsoft.com/office/word/2006/wordml" xmlns:wps="http://schemas.microsoft.com/office/word/2010/wordprocessingShape" mc:Ignorable="w14 wp14">
+  <w:docDefaults>
+    <w:rPrDefault>
+      <w:rPr>
+        <w:rFonts w:asciiTheme="minorHAnsi" w:eastAsiaTheme="minorHAnsi" w:hAnsiTheme="minorHAnsi" w:cstheme="minorBidi"/>
+        <w:sz w:val="22"/>
+        <w:szCs w:val="22"/>
+        <w:lang w:val="en-US" w:eastAsia="en-US" w:bidi="ar-SA"/>
+      </w:rPr>
+    </w:rPrDefault>
+    <w:pPrDefault>
+      <w:pPr>
+        <w:spacing w:after="160" w:line="259" w:lineRule="auto"/>
+      </w:pPr>
+    </w:pPrDefault>
+  </w:docDefaults>
+  <w:latentStyles w:defLockedState="0" w:defUIPriority="99" w:defSemiHidden="1" w:defUnhideWhenUsed="1" w:defQFormat="0" w:count="267">
+    <w:lsdException w:name="Normal" w:semiHidden="0" w:uiPriority="0" w:unhideWhenUsed="0" w:qFormat="1"/>
+    <w:lsdException w:name="heading 1" w:semiHidden="0" w:uiPriority="9" w:unhideWhenUsed="0" w:qFormat="1"/>
+    <w:lsdException w:name="heading 2" w:uiPriority="9" w:qFormat="1"/>
+    <w:lsdException w:name="heading 3" w:uiPriority="9" w:qFormat="1"/>
+    <w:lsdException w:name="heading 4" w:uiPriority="9" w:qFormat="1"/>
+    <w:lsdException w:name="heading 5" w:uiPriority="9" w:qFormat="1"/>
+    <w:lsdException w:name="heading 6" w:uiPriority="9" w:qFormat="1"/>
+    <w:lsdException w:name="heading 7" w:uiPriority="9" w:qFormat="1"/>
+    <w:lsdException w:name="heading 8" w:uiPriority="9" w:qFormat="1"/>
+    <w:lsdException w:name="heading 9" w:uiPriority="9" w:qFormat="1"/>
+    <w:lsdException w:name="toc 1" w:uiPriority="39"/>
+    <w:lsdException w:name="toc 2" w:uiPriority="39"/>
+    <w:lsdException w:name="toc 3" w:uiPriority="39"/>
+    <w:lsdException w:name="toc 4" w:uiPriority="39"/>
+    <w:lsdException w:name="toc 5" w:uiPriority="39"/>
+    <w:lsdException w:name="toc 6" w:uiPriority="39"/>
+    <w:lsdException w:name="toc 7" w:uiPriority="39"/>
+    <w:lsdException w:name="toc 8" w:uiPriority="39"/>
+    <w:lsdException w:name="toc 9" w:uiPriority="39"/>
+    <w:lsdException w:name="caption" w:uiPriority="35" w:qFormat="1"/>
+    <w:lsdException w:name="Title" w:semiHidden="0" w:uiPriority="10" w:unhideWhenUsed="0" w:qFormat="1"/>
+    <w:lsdException w:name="Default Paragraph Font" w:uiPriority="1"/>
+    <w:lsdException w:name="Subtitle" w:semiHidden="0" w:uiPriority="11" w:unhideWhenUsed="0" w:qFormat="1"/>
+    <w:lsdException w:name="Strong" w:semiHidden="0" w:uiPriority="22" w:unhideWhenUsed="0" w:qFormat="1"/>
+    <w:lsdException w:name="Emphasis" w:semiHidden="0" w:uiPriority="20" w:unhideWhenUsed="0" w:qFormat="1"/>
+    <w:lsdException w:name="Table Grid" w:semiHidden="0" w:uiPriority="39" w:unhideWhenUsed="0"/>
+    <w:lsdException w:name="Placeholder Text" w:unhideWhenUsed="0"/>
+    <w:lsdException w:name="No Spacing" w:semiHidden="0" w:uiPriority="1" w:unhideWhenUsed="0" w:qFormat="1"/>
+    <w:lsdException w:name="Light Shading" w:semiHidden="0" w:uiPriority="60" w:unhideWhenUsed="0"/>
+    <w:lsdException w:name="Light List" w:semiHidden="0" w:uiPriority="61" w:unhideWhenUsed="0"/>
+    <w:lsdException w:name="Light Grid" w:semiHidden="0" w:uiPriority="62" w:unhideWhenUsed="0"/>
+    <w:lsdException w:name="Medium Shading 1" w:semiHidden="0" w:uiPriority="63" w:unhideWhenUsed="0"/>
+    <w:lsdException w:name="Medium Shading 2" w:semiHidden="0" w:uiPriority="64" w:unhideWhenUsed="0"/>
+    <w:lsdException w:name="Medium List 1" w:semiHidden="0" w:uiPriority="65" w:unhideWhenUsed="0"/>
+    <w:lsdException w:name="Medium List 2" w:semiHidden="0" w:uiPriority="66" w:unhideWhenUsed="0"/>
+    <w:lsdException w:name="Medium Grid 1" w:semiHidden="0" w:uiPriority="67" w:unhideWhenUsed="0"/>
+    <w:lsdException w:name="Medium Grid 2" w:semiHidden="0" w:uiPriority="68" w:unhideWhenUsed="0"/>
+    <w:lsdException w:name="Medium Grid 3" w:semiHidden="0" w:uiPriority="69" w:unhideWhenUsed="0"/>
+    <w:lsdException w:name="Dark List" w:semiHidden="0" w:uiPriority="70" w:unhideWhenUsed="0"/>
+    <w:lsdException w:name="Colorful Shading" w:semiHidden="0" w:uiPriority="71" w:unhideWhenUsed="0"/>
+    <w:lsdException w:name="Colorful List" w:semiHidden="0" w:uiPriority="72" w:unhideWhenUsed="0"/>
+    <w:lsdException w:name="Colorful Grid" w:semiHidden="0" w:uiPriority="73" w:unhideWhenUsed="0"/>
+    <w:lsdException w:name="Light Shading Accent 1" w:semiHidden="0" w:uiPriority="60" w:unhideWhenUsed="0"/>
+    <w:lsdException w:name="Light List Accent 1" w:semiHidden="0" w:uiPriority="61" w:unhideWhenUsed="0"/>
+    <w:lsdException w:name="Light Grid Accent 1" w:semiHidden="0" w:uiPriority="62" w:unhideWhenUsed="0"/>
+    <w:lsdException w:name="Medium Shading 1 Accent 1" w:semiHidden="0" w:uiPriority="63" w:unhideWhenUsed="0"/>
+    <w:lsdException w:name="Medium Shading 2 Accent 1" w:semiHidden="0" w:uiPriority="64" w:unhideWhenUsed="0"/>
+    <w:lsdException w:name="Medium List 1 Accent 1" w:semiHidden="0" w:uiPriority="65" w:unhideWhenUsed="0"/>
+    <w:lsdException w:name="Revision" w:unhideWhenUsed="0"/>
+    <w:lsdException w:name="List Paragraph" w:semiHidden="0" w:uiPriority="34" w:unhideWhenUsed="0" w:qFormat="1"/>
+    <w:lsdException w:name="Quote" w:semiHidden="0" w:uiPriority="29" w:unhideWhenUsed="0" w:qFormat="1"/>
+    <w:lsdException w:name="Intense Quote" w:semiHidden="0" w:uiPriority="30" w:unhideWhenUsed="0" w:qFormat="1"/>
+    <w:lsdException w:name="Medium List 2 Accent 1" w:semiHidden="0" w:uiPriority="66" w:unhideWhenUsed="0"/>
+    <w:lsdException w:name="Medium Grid 1 Accent 1" w:semiHidden="0" w:uiPriority="67" w:unhideWhenUsed="0"/>
+    <w:lsdException w:name="Medium Grid 2 Accent 1" w:semiHidden="0" w:uiPriority="68" w:unhideWhenUsed="0"/>
+    <w:lsdException w:name="Medium Grid 3 Accent 1" w:semiHidden="0" w:uiPriority="69" w:unhideWhenUsed="0"/>
+    <w:lsdException w:name="Dark List Accent 1" w:semiHidden="0" w:uiPriority="70" w:unhideWhenUsed="0"/>
+    <w:lsdException w:name="Colorful Shading Accent 1" w:semiHidden="0" w:uiPriority="71" w:unhideWhenUsed="0"/>
+    <w:lsdException w:name="Colorful List Accent 1" w:semiHidden="0" w:uiPriority="72" w:unhideWhenUsed="0"/>
+    <w:lsdException w:name="Colorful Grid Accent 1" w:semiHidden="0" w:uiPriority="73" w:unhideWhenUsed="0"/>
+    <w:lsdException w:name="Light Shading Accent 2" w:semiHidden="0" w:uiPriority="60" w:unhideWhenUsed="0"/>
+    <w:lsdException w:name="Light List Accent 2" w:semiHidden="0" w:uiPriority="61" w:unhideWhenUsed="0"/>
+    <w:lsdException w:name="Light Grid Accent 2" w:semiHidden="0" w:uiPriority="62" w:unhideWhenUsed="0"/>
+    <w:lsdException w:name="Medium Shading 1 Accent 2" w:semiHidden="0" w:uiPriority="63" w:unhideWhenUsed="0"/>
+    <w:lsdException w:name="Medium Shading 2 Accent 2" w:semiHidden="0" w:uiPriority="64" w:unhideWhenUsed="0"/>
+    <w:lsdException w:name="Medium List 1 Accent 2" w:semiHidden="0" w:uiPriority="65" w:unhideWhenUsed="0"/>
+    <w:lsdException w:name="Medium List 2 Accent 2" w:semiHidden="0" w:uiPriority="66" w:unhideWhenUsed="0"/>
+    <w:lsdException w:name="Medium Grid 1 Accent 2" w:semiHidden="0" w:uiPriority="67" w:unhideWhenUsed="0"/>
+    <w:lsdException w:name="Medium Grid 2 Accent 2" w:semiHidden="0" w:uiPriority="68" w:unhideWhenUsed="0"/>
+    <w:lsdException w:name="Medium Grid 3 Accent 2" w:semiHidden="0" w:uiPriority="69" w:unhideWhenUsed="0"/>
+    <w:lsdException w:name="Dark List Accent 2" w:semiHidden="0" w:uiPriority="70" w:unhideWhenUsed="0"/>
+    <w:lsdException w:name="Colorful Shading Accent 2" w:semiHidden="0" w:uiPriority="71" w:unhideWhenUsed="0"/>
+    <w:lsdException w:name="Colorful List Accent 2" w:semiHidden="0" w:uiPriority="72" w:unhideWhenUsed="0"/>
+    <w:lsdException w:name="Colorful Grid Accent 2" w:semiHidden="0" w:uiPriority="73" w:unhideWhenUsed="0"/>
+    <w:lsdException w:name="Light Shading Accent 3" w:semiHidden="0" w:uiPriority="60" w:unhideWhenUsed="0"/>
+    <w:lsdException w:name="Light List Accent 3" w:semiHidden="0" w:uiPriority="61" w:unhideWhenUsed="0"/>
+    <w:lsdException w:name="Light Grid Accent 3" w:semiHidden="0" w:uiPriority="62" w:unhideWhenUsed="0"/>
+    <w:lsdException w:name="Medium Shading 1 Accent 3" w:semiHidden="0" w:uiPriority="63" w:unhideWhenUsed="0"/>
+    <w:lsdException w:name="Medium Shading 2 Accent 3" w:semiHidden="0" w:uiPriority="64" w:unhideWhenUsed="0"/>
+    <w:lsdException w:name="Medium List 1 Accent 3" w:semiHidden="0" w:uiPriority="65" w:unhideWhenUsed="0"/>
+    <w:lsdException w:name="Medium List 2 Accent 3" w:semiHidden="0" w:uiPriority="66" w:unhideWhenUsed="0"/>
+    <w:lsdException w:name="Medium Grid 1 Accent 3" w:semiHidden="0" w:uiPriority="67" w:unhideWhenUsed="0"/>
+    <w:lsdException w:name="Medium Grid 2 Accent 3" w:semiHidden="0" w:uiPriority="68" w:unhideWhenUsed="0"/>
+    <w:lsdException w:name="Medium Grid 3 Accent 3" w:semiHidden="0" w:uiPriority="69" w:unhideWhenUsed="0"/>
+    <w:lsdException w:name="Dark List Accent 3" w:semiHidden="0" w:uiPriority="70" w:unhideWhenUsed="0"/>
+    <w:lsdException w:name="Colorful Shading Accent 3" w:semiHidden="0" w:uiPriority="71" w:unhideWhenUsed="0"/>
+    <w:lsdException w:name="Colorful List Accent 3" w:semiHidden="0" w:uiPriority="72" w:unhideWhenUsed="0"/>
+    <w:lsdException w:name="Colorful Grid Accent 3" w:semiHidden="0" w:uiPriority="73" w:unhideWhenUsed="0"/>
+    <w:lsdException w:name="Light Shading Accent 4" w:semiHidden="0" w:uiPriority="60" w:unhideWhenUsed="0"/>
+    <w:lsdException w:name="Light List Accent 4" w:semiHidden="0" w:uiPriority="61" w:unhideWhenUsed="0"/>
+    <w:lsdException w:name="Light Grid Accent 4" w:semiHidden="0" w:uiPriority="62" w:unhideWhenUsed="0"/>
+    <w:lsdException w:name="Medium Shading 1 Accent 4" w:semiHidden="0" w:uiPriority="63" w:unhideWhenUsed="0"/>
+    <w:lsdException w:name="Medium Shading 2 Accent 4" w:semiHidden="0" w:uiPriority="64" w:unhideWhenUsed="0"/>
+    <w:lsdException w:name="Medium List 1 Accent 4" w:semiHidden="0" w:uiPriority="65" w:unhideWhenUsed="0"/>
+    <w:lsdException w:name="Medium List 2 Accent 4" w:semiHidden="0" w:uiPriority="66" w:unhideWhenUsed="0"/>
+    <w:lsdException w:name="Medium Grid 1 Accent 4" w:semiHidden="0" w:uiPriority="67" w:unhideWhenUsed="0"/>
+    <w:lsdException w:name="Medium Grid 2 Accent 4" w:semiHidden="0" w:uiPriority="68" w:unhideWhenUsed="0"/>
+    <w:lsdException w:name="Medium Grid 3 Accent 4" w:semiHidden="0" w:uiPriority="69" w:unhideWhenUsed="0"/>
+    <w:lsdException w:name="Dark List Accent 4" w:semiHidden="0" w:uiPriority="70" w:unhideWhenUsed="0"/>
+    <w:lsdException w:name="Colorful Shading Accent 4" w:semiHidden="0" w:uiPriority="71" w:unhideWhenUsed="0"/>
+    <w:lsdException w:name="Colorful List Accent 4" w:semiHidden="0" w:uiPriority="72" w:unhideWhenUsed="0"/>
+    <w:lsdException w:name="Colorful Grid Accent 4" w:semiHidden="0" w:uiPriority="73" w:unhideWhenUsed="0"/>
+    <w:lsdException w:name="Light Shading Accent 5" w:semiHidden="0" w:uiPriority="60" w:unhideWhenUsed="0"/>
+    <w:lsdException w:name="Light List Accent 5" w:semiHidden="0" w:uiPriority="61" w:unhideWhenUsed="0"/>
+    <w:lsdException w:name="Light Grid Accent 5" w:semiHidden="0" w:uiPriority="62" w:unhideWhenUsed="0"/>
+    <w:lsdException w:name="Medium Shading 1 Accent 5" w:semiHidden="0" w:uiPriority="63" w:unhideWhenUsed="0"/>
+    <w:lsdException w:name="Medium Shading 2 Accent 5" w:semiHidden="0" w:uiPriority="64" w:unhideWhenUsed="0"/>
+    <w:lsdException w:name="Medium List 1 Accent 5" w:semiHidden="0" w:uiPriority="65" w:unhideWhenUsed="0"/>
+    <w:lsdException w:name="Medium List 2 Accent 5" w:semiHidden="0" w:uiPriority="66" w:unhideWhenUsed="0"/>
+    <w:lsdException w:name="Medium Grid 1 Accent 5" w:semiHidden="0" w:uiPriority="67" w:unhideWhenUsed="0"/>
+    <w:lsdException w:name="Medium Grid 2 Accent 5" w:semiHidden="0" w:uiPriority="68" w:unhideWhenUsed="0"/>
+    <w:lsdException w:name="Medium Grid 3 Accent 5" w:semiHidden="0" w:uiPriority="69" w:unhideWhenUsed="0"/>
+    <w:lsdException w:name="Dark List Accent 5" w:semiHidden="0" w:uiPriority="70" w:unhideWhenUsed="0"/>
+    <w:lsdException w:name="Colorful Shading Accent 5" w:semiHidden="0" w:uiPriority="71" w:unhideWhenUsed="0"/>
+    <w:lsdException w:name="Colorful List Accent 5" w:semiHidden="0" w:uiPriority="72" w:unhideWhenUsed="0"/>
+    <w:lsdException w:name="Colorful Grid Accent 5" w:semiHidden="0" w:uiPriority="73" w:unhideWhenUsed="0"/>
+    <w:lsdException w:name="Light Shading Accent 6" w:semiHidden="0" w:uiPriority="60" w:unhideWhenUsed="0"/>
+    <w:lsdException w:name="Light List Accent 6" w:semiHidden="0" w:uiPriority="61" w:unhideWhenUsed="0"/>
+    <w:lsdException w:name="Light Grid Accent 6" w:semiHidden="0" w:uiPriority="62" w:unhideWhenUsed="0"/>
+    <w:lsdException w:name="Medium Shading 1 Accent 6" w:semiHidden="0" w:uiPriority="63" w:unhideWhenUsed="0"/>
+    <w:lsdException w:name="Medium Shading 2 Accent 6" w:semiHidden="0" w:uiPriority="64" w:unhideWhenUsed="0"/>
+    <w:lsdException w:name="Medium List 1 Accent 6" w:semiHidden="0" w:uiPriority="65" w:unhideWhenUsed="0"/>
+    <w:lsdException w:name="Medium List 2 Accent 6" w:semiHidden="0" w:uiPriority="66" w:unhideWhenUsed="0"/>
+    <w:lsdException w:name="Medium Grid 1 Accent 6" w:semiHidden="0" w:uiPriority="67" w:unhideWhenUsed="0"/>
+    <w:lsdException w:name="Medium Grid 2 Accent 6" w:semiHidden="0" w:uiPriority="68" w:unhideWhenUsed="0"/>
+    <w:lsdException w:name="Medium Grid 3 Accent 6" w:semiHidden="0" w:uiPriority="69" w:unhideWhenUsed="0"/>
+    <w:lsdException w:name="Dark List Accent 6" w:semiHidden="0" w:uiPriority="70" w:unhideWhenUsed="0"/>
+    <w:lsdException w:name="Colorful Shading Accent 6" w:semiHidden="0" w:uiPriority="71" w:unhideWhenUsed="0"/>
+    <w:lsdException w:name="Colorful List Accent 6" w:semiHidden="0" w:uiPriority="72" w:unhideWhenUsed="0"/>
+    <w:lsdException w:name="Colorful Grid Accent 6" w:semiHidden="0" w:uiPriority="73" w:unhideWhenUsed="0"/>
+    <w:lsdException w:name="Subtle Emphasis" w:semiHidden="0" w:uiPriority="19" w:unhideWhenUsed="0" w:qFormat="1"/>
+    <w:lsdException w:name="Intense Emphasis" w:semiHidden="0" w:uiPriority="21" w:unhideWhenUsed="0" w:qFormat="1"/>
+    <w:lsdException w:name="Subtle Reference" w:semiHidden="0" w:uiPriority="31" w:unhideWhenUsed="0" w:qFormat="1"/>
+    <w:lsdException w:name="Intense Reference" w:semiHidden="0" w:uiPriority="32" w:unhideWhenUsed="0" w:qFormat="1"/>
+    <w:lsdException w:name="Book Title" w:semiHidden="0" w:uiPriority="33" w:unhideWhenUsed="0" w:qFormat="1"/>
+    <w:lsdException w:name="Bibliography" w:uiPriority="37"/>
+    <w:lsdException w:name="TOC Heading" w:uiPriority="39" w:qFormat="1"/>
   </w:latentStyles>
   <w:style w:type="paragraph" w:default="1" w:styleId="Normal">
     <w:name w:val="Normal"/>
@@ -5830,7 +6149,7 @@
   <a:extraClrSchemeLst/>
   <a:extLst>
     <a:ext uri="{05A4C25C-085E-4340-85A3-A5531E510DB2}">
-      <thm15:themeFamily xmlns:thm15="http://schemas.microsoft.com/office/thememl/2012/main" name="Office Theme" id="{62F939B6-93AF-4DB8-9C6B-D6C7DFDC589F}" vid="{4A3C46E8-61CC-4603-A589-7422A47A8E4A}"/>
+      <thm15:themeFamily xmlns:thm15="http://schemas.microsoft.com/office/thememl/2012/main" xmlns="" name="Office Theme" id="{62F939B6-93AF-4DB8-9C6B-D6C7DFDC589F}" vid="{4A3C46E8-61CC-4603-A589-7422A47A8E4A}"/>
     </a:ext>
   </a:extLst>
 </a:theme>
@@ -5841,7 +6160,7 @@
 </file>
 
 <file path=customXml/itemProps1.xml><?xml version="1.0" encoding="utf-8"?>
-<ds:datastoreItem xmlns:ds="http://schemas.openxmlformats.org/officeDocument/2006/customXml" ds:itemID="{0069DA68-CD6D-4226-ADE5-866951D88049}">
+<ds:datastoreItem xmlns:ds="http://schemas.openxmlformats.org/officeDocument/2006/customXml" ds:itemID="{1304240D-510A-47B2-9929-6E63A4F6DABC}">
   <ds:schemaRefs>
     <ds:schemaRef ds:uri="http://schemas.openxmlformats.org/officeDocument/2006/bibliography"/>
   </ds:schemaRefs>

</xml_diff>